<commit_message>
Update TAPM Project Managament Plan.docx
Started Change Management Plan Introduction part.
</commit_message>
<xml_diff>
--- a/documentation/projman/TAPM Project Managament Plan.docx
+++ b/documentation/projman/TAPM Project Managament Plan.docx
@@ -1,6 +1,6 @@
 
 <file path=word/document.xml><?xml version="1.0" encoding="utf-8"?>
-<w:document xmlns:wpc="http://schemas.microsoft.com/office/word/2010/wordprocessingCanvas" xmlns:cx="http://schemas.microsoft.com/office/drawing/2014/chartex" xmlns:cx1="http://schemas.microsoft.com/office/drawing/2015/9/8/chartex" xmlns:cx2="http://schemas.microsoft.com/office/drawing/2015/10/21/chartex" xmlns:cx3="http://schemas.microsoft.com/office/drawing/2016/5/9/chartex" xmlns:cx4="http://schemas.microsoft.com/office/drawing/2016/5/10/chartex" xmlns:cx5="http://schemas.microsoft.com/office/drawing/2016/5/11/chartex" xmlns:cx6="http://schemas.microsoft.com/office/drawing/2016/5/12/chartex" xmlns:cx7="http://schemas.microsoft.com/office/drawing/2016/5/13/chartex" xmlns:cx8="http://schemas.microsoft.com/office/drawing/2016/5/14/chartex" xmlns:mc="http://schemas.openxmlformats.org/markup-compatibility/2006" xmlns:aink="http://schemas.microsoft.com/office/drawing/2016/ink" xmlns:am3d="http://schemas.microsoft.com/office/drawing/2017/model3d" xmlns:o="urn:schemas-microsoft-com:office:office" xmlns:oel="http://schemas.microsoft.com/office/2019/extlst" xmlns:r="http://schemas.openxmlformats.org/officeDocument/2006/relationships" xmlns:m="http://schemas.openxmlformats.org/officeDocument/2006/math" xmlns:v="urn:schemas-microsoft-com:vml" xmlns:wp14="http://schemas.microsoft.com/office/word/2010/wordprocessingDrawing" xmlns:wp="http://schemas.openxmlformats.org/drawingml/2006/wordprocessingDrawing" xmlns:w10="urn:schemas-microsoft-com:office:word" xmlns:w="http://schemas.openxmlformats.org/wordprocessingml/2006/main" xmlns:w14="http://schemas.microsoft.com/office/word/2010/wordml" xmlns:w15="http://schemas.microsoft.com/office/word/2012/wordml" xmlns:w16cex="http://schemas.microsoft.com/office/word/2018/wordml/cex" xmlns:w16cid="http://schemas.microsoft.com/office/word/2016/wordml/cid" xmlns:w16="http://schemas.microsoft.com/office/word/2018/wordml" xmlns:w16sdtdh="http://schemas.microsoft.com/office/word/2020/wordml/sdtdatahash" xmlns:w16se="http://schemas.microsoft.com/office/word/2015/wordml/symex" xmlns:wpg="http://schemas.microsoft.com/office/word/2010/wordprocessingGroup" xmlns:wpi="http://schemas.microsoft.com/office/word/2010/wordprocessingInk" xmlns:wne="http://schemas.microsoft.com/office/word/2006/wordml" xmlns:wps="http://schemas.microsoft.com/office/word/2010/wordprocessingShape" mc:Ignorable="w14 w15 w16se w16cid w16 w16cex w16sdtdh wp14">
+<w:document xmlns:wpc="http://schemas.microsoft.com/office/word/2010/wordprocessingCanvas" xmlns:cx="http://schemas.microsoft.com/office/drawing/2014/chartex" xmlns:cx1="http://schemas.microsoft.com/office/drawing/2015/9/8/chartex" xmlns:cx2="http://schemas.microsoft.com/office/drawing/2015/10/21/chartex" xmlns:cx3="http://schemas.microsoft.com/office/drawing/2016/5/9/chartex" xmlns:cx4="http://schemas.microsoft.com/office/drawing/2016/5/10/chartex" xmlns:cx5="http://schemas.microsoft.com/office/drawing/2016/5/11/chartex" xmlns:cx6="http://schemas.microsoft.com/office/drawing/2016/5/12/chartex" xmlns:cx7="http://schemas.microsoft.com/office/drawing/2016/5/13/chartex" xmlns:cx8="http://schemas.microsoft.com/office/drawing/2016/5/14/chartex" xmlns:mc="http://schemas.openxmlformats.org/markup-compatibility/2006" xmlns:aink="http://schemas.microsoft.com/office/drawing/2016/ink" xmlns:am3d="http://schemas.microsoft.com/office/drawing/2017/model3d" xmlns:o="urn:schemas-microsoft-com:office:office" xmlns:oel="http://schemas.microsoft.com/office/2019/extlst" xmlns:r="http://schemas.openxmlformats.org/officeDocument/2006/relationships" xmlns:m="http://schemas.openxmlformats.org/officeDocument/2006/math" xmlns:v="urn:schemas-microsoft-com:vml" xmlns:wp14="http://schemas.microsoft.com/office/word/2010/wordprocessingDrawing" xmlns:wp="http://schemas.openxmlformats.org/drawingml/2006/wordprocessingDrawing" xmlns:w10="urn:schemas-microsoft-com:office:word" xmlns:w="http://schemas.openxmlformats.org/wordprocessingml/2006/main" xmlns:w14="http://schemas.microsoft.com/office/word/2010/wordml" xmlns:w15="http://schemas.microsoft.com/office/word/2012/wordml" xmlns:w16cex="http://schemas.microsoft.com/office/word/2018/wordml/cex" xmlns:w16cid="http://schemas.microsoft.com/office/word/2016/wordml/cid" xmlns:w16="http://schemas.microsoft.com/office/word/2018/wordml" xmlns:w16du="http://schemas.microsoft.com/office/word/2023/wordml/word16du" xmlns:w16sdtdh="http://schemas.microsoft.com/office/word/2020/wordml/sdtdatahash" xmlns:w16se="http://schemas.microsoft.com/office/word/2015/wordml/symex" xmlns:wpg="http://schemas.microsoft.com/office/word/2010/wordprocessingGroup" xmlns:wpi="http://schemas.microsoft.com/office/word/2010/wordprocessingInk" xmlns:wne="http://schemas.microsoft.com/office/word/2006/wordml" xmlns:wps="http://schemas.microsoft.com/office/word/2010/wordprocessingShape" mc:Ignorable="w14 w15 w16se w16cid w16 w16cex w16sdtdh wp14">
   <w:body>
     <w:p>
       <w:pPr>
@@ -492,6 +492,7 @@
           <w:b/>
           <w:bCs/>
         </w:rPr>
+        <w:lastRenderedPageBreak/>
         <w:t>Company Profile</w:t>
       </w:r>
     </w:p>
@@ -1041,6 +1042,7 @@
           <w:b/>
           <w:bCs/>
         </w:rPr>
+        <w:lastRenderedPageBreak/>
         <w:t>The vision, mission, and value of Asia Pacific College:</w:t>
       </w:r>
     </w:p>
@@ -1330,6 +1332,7 @@
           <w:b/>
           <w:bCs/>
         </w:rPr>
+        <w:lastRenderedPageBreak/>
         <w:t>Technology Migration</w:t>
       </w:r>
     </w:p>
@@ -1551,7 +1554,14 @@
         <w:rPr>
           <w:rFonts w:ascii="Arial" w:hAnsi="Arial" w:cs="Arial"/>
         </w:rPr>
-        <w:t>• Collaboration space: The system should provide a collaboration space for student groups and faculty members to disseminate files, ideas, and information. The collaboration space should be well-suited for project-based learning, allowing students and faculty to work together efficiently and effectively.</w:t>
+        <w:t>• Collaboration space: The system should provide a collaboration space for student groups and faculty members to disseminate files, ideas, and information. The collaboration space should be well-</w:t>
+      </w:r>
+      <w:r>
+        <w:rPr>
+          <w:rFonts w:ascii="Arial" w:hAnsi="Arial" w:cs="Arial"/>
+        </w:rPr>
+        <w:lastRenderedPageBreak/>
+        <w:t>suited for project-based learning, allowing students and faculty to work together efficiently and effectively.</w:t>
       </w:r>
     </w:p>
     <w:p>
@@ -1844,6 +1854,7 @@
           <w:rFonts w:ascii="Arial" w:hAnsi="Arial" w:cs="Arial"/>
           <w:lang w:eastAsia="en-PH"/>
         </w:rPr>
+        <w:lastRenderedPageBreak/>
         <w:t>Measure the percentage of users actively using the integrated platform.</w:t>
       </w:r>
     </w:p>
@@ -2326,6 +2337,7 @@
         <w:rPr>
           <w:rFonts w:ascii="Arial" w:hAnsi="Arial" w:cs="Arial"/>
         </w:rPr>
+        <w:lastRenderedPageBreak/>
         <w:t>Time Saved: It is assumed that the integrated platform will significantly reduce the time required to complete tasks compared to using individual tools separately. This assumption assumes that the platform will streamline processes and provide efficient project management capabilities.</w:t>
       </w:r>
     </w:p>
@@ -2572,6 +2584,7 @@
         <w:rPr>
           <w:rFonts w:ascii="Arial" w:hAnsi="Arial" w:cs="Arial"/>
         </w:rPr>
+        <w:lastRenderedPageBreak/>
         <w:t xml:space="preserve">• User Acceptance: The system must be designed and developed in collaboration with the PDO, ensuring that the system's features and functionalities meet the PDO's requirements and expectations. </w:t>
       </w:r>
     </w:p>
@@ -2811,7 +2824,14 @@
         <w:rPr>
           <w:rFonts w:ascii="Arial" w:hAnsi="Arial" w:cs="Arial"/>
         </w:rPr>
-        <w:t xml:space="preserve">The project aligns with the goals and vision of the faculty, teachers and PDO which includes the needs to provide efficiency, enhancement of academic performance and simple to use application for tracking progress, task completion, display project information and monitoring projects being managed. Also, this project will be useful in taking on projects like PBL2, which many projects are based on. </w:t>
+        <w:t xml:space="preserve">The project aligns with the goals and vision of the faculty, teachers and PDO which includes the needs to provide efficiency, enhancement of academic performance and simple to use application for tracking progress, task completion, display project information and monitoring projects being </w:t>
+      </w:r>
+      <w:r>
+        <w:rPr>
+          <w:rFonts w:ascii="Arial" w:hAnsi="Arial" w:cs="Arial"/>
+        </w:rPr>
+        <w:lastRenderedPageBreak/>
+        <w:t xml:space="preserve">managed. Also, this project will be useful in taking on projects like PBL2, which many projects are based on. </w:t>
       </w:r>
     </w:p>
     <w:p>
@@ -3064,7 +3084,14 @@
         <w:rPr>
           <w:rFonts w:ascii="Arial" w:hAnsi="Arial" w:cs="Arial"/>
         </w:rPr>
-        <w:t>Better Collaboration and Communication: The application will facilitate improved collaboration and communication among student groups, faculty/teachers, and other project stakeholders. It will provide a centralized platform for sharing information, exchanging ideas, and coordinating tasks, leading to enhanced teamwork and productivity.</w:t>
+        <w:t xml:space="preserve">Better Collaboration and Communication: The application will facilitate improved collaboration and communication among student groups, faculty/teachers, and other project stakeholders. </w:t>
+      </w:r>
+      <w:r>
+        <w:rPr>
+          <w:rFonts w:ascii="Arial" w:hAnsi="Arial" w:cs="Arial"/>
+        </w:rPr>
+        <w:lastRenderedPageBreak/>
+        <w:t>It will provide a centralized platform for sharing information, exchanging ideas, and coordinating tasks, leading to enhanced teamwork and productivity.</w:t>
       </w:r>
     </w:p>
     <w:p>
@@ -3324,6 +3351,7 @@
         <w:rPr>
           <w:rFonts w:ascii="Arial" w:hAnsi="Arial" w:cs="Arial"/>
         </w:rPr>
+        <w:lastRenderedPageBreak/>
         <w:t xml:space="preserve">• Approval Sign off </w:t>
       </w:r>
     </w:p>
@@ -3714,6 +3742,7 @@
         <w:rPr>
           <w:rFonts w:ascii="Arial" w:hAnsi="Arial" w:cs="Arial"/>
         </w:rPr>
+        <w:lastRenderedPageBreak/>
         <w:t xml:space="preserve">- The project team will evaluate the change request’s effect on the project’s cost after it has been documented. The cost estimate, budget, and resource allocation plan may need to be reviewed again to see if any adjustments are required. </w:t>
       </w:r>
     </w:p>
@@ -4408,6 +4437,7 @@
           <w:sz w:val="22"/>
           <w:szCs w:val="22"/>
         </w:rPr>
+        <w:lastRenderedPageBreak/>
         <w:t> </w:t>
       </w:r>
     </w:p>
@@ -5078,6 +5108,7 @@
           <w:szCs w:val="22"/>
           <w:lang w:val="en-US"/>
         </w:rPr>
+        <w:lastRenderedPageBreak/>
         <w:t>Measurable: Increase team collaboration by achieving a 20% increase in team member participation in project planning and status meetings.</w:t>
       </w:r>
       <w:r>
@@ -6058,6 +6089,7 @@
           <w:shd w:val="clear" w:color="auto" w:fill="FFFFFF"/>
           <w:lang w:val="en-US"/>
         </w:rPr>
+        <w:lastRenderedPageBreak/>
         <w:t xml:space="preserve">The scope of this project is to develop and implement a tracking activity and project management system for PDO, or faculty/teachers. This will involve identifying necessary metrics and tools, developing a project management plan, and implementing the tracking system. The project will require </w:t>
       </w:r>
       <w:r>
@@ -7762,6 +7794,7 @@
               <w:rPr>
                 <w:rFonts w:ascii="Arial" w:hAnsi="Arial" w:cs="Arial"/>
               </w:rPr>
+              <w:lastRenderedPageBreak/>
               <w:t>Work</w:t>
             </w:r>
             <w:r>
@@ -12916,6 +12949,7 @@
         <w:rPr>
           <w:rFonts w:ascii="Arial" w:hAnsi="Arial" w:cs="Arial"/>
         </w:rPr>
+        <w:lastRenderedPageBreak/>
         <w:t>The Stakeholder Management Strategy for the project charter, which authorizes the Project Development Office (PDO) of Asia Pacific College to create a collaborative platform to monitor, track, participate and generate reports for projects assigned to student groups in partnership with industry partners. The PDO aims to work closely with proponents to develop a project plan that includes provisions for stakeholder management, among other key project components. The goal is to ensure that all stakeholders are adequately identified, engaged, and managed throughout the project's lifecycle. The successful implementation of the Stakeholder Management Strategy will enable the PDO to gain stakeholder support, prevent conflicts, and enhance project outcomes.</w:t>
       </w:r>
     </w:p>
@@ -13212,7 +13246,14 @@
         <w:rPr>
           <w:rFonts w:ascii="Arial" w:hAnsi="Arial" w:cs="Arial"/>
         </w:rPr>
-        <w:t>These stakeholders have been identified as key stakeholders because they potentially have the most influence over the project or may be most affected by the project. Additionally, they may be stakeholders who are resistant to the change represented by the project. Due to their significance, these key stakeholders may require more communication and management throughout the project's lifecycle. It is important to identify them to seek their feedback on their desired level of participation and communication to ensure that their concerns are addressed, and their needs are met. This helps to increase stakeholder engagement, improve project outcomes, and increase the likelihood of success.</w:t>
+        <w:t xml:space="preserve">These stakeholders have been identified as key stakeholders because they potentially have the most influence over the project or may be most affected by the project. Additionally, they may be stakeholders who are resistant to the change represented by the project. Due to their </w:t>
+      </w:r>
+      <w:r>
+        <w:rPr>
+          <w:rFonts w:ascii="Arial" w:hAnsi="Arial" w:cs="Arial"/>
+        </w:rPr>
+        <w:lastRenderedPageBreak/>
+        <w:t>significance, these key stakeholders may require more communication and management throughout the project's lifecycle. It is important to identify them to seek their feedback on their desired level of participation and communication to ensure that their concerns are addressed, and their needs are met. This helps to increase stakeholder engagement, improve project outcomes, and increase the likelihood of success.</w:t>
       </w:r>
     </w:p>
     <w:p>
@@ -13432,6 +13473,7 @@
         <w:rPr>
           <w:rFonts w:ascii="Arial" w:hAnsi="Arial" w:cs="Arial"/>
         </w:rPr>
+        <w:lastRenderedPageBreak/>
         <w:t xml:space="preserve">1. Requirements gathering: A range of methods will be utilized to collect and document the requirements of the system. These will include interviewing stakeholders, organizing focus groups, and using online surveys. </w:t>
       </w:r>
     </w:p>
@@ -13634,13 +13676,27 @@
         <w:rPr>
           <w:rFonts w:ascii="Arial" w:hAnsi="Arial" w:cs="Arial"/>
         </w:rPr>
-        <w:t xml:space="preserve">1. Authority and responsibility for scope management will be held by Noreen Keziah S. Sioco, the project manager of group Abyss. She will closely collaborate with the project sponsor, Mr. Jayvee </w:t>
+        <w:t xml:space="preserve">1. Authority and responsibility for scope management will be held by Noreen Keziah S. </w:t>
       </w:r>
       <w:proofErr w:type="spellStart"/>
       <w:r>
         <w:rPr>
           <w:rFonts w:ascii="Arial" w:hAnsi="Arial" w:cs="Arial"/>
         </w:rPr>
+        <w:t>Sioco</w:t>
+      </w:r>
+      <w:proofErr w:type="spellEnd"/>
+      <w:r>
+        <w:rPr>
+          <w:rFonts w:ascii="Arial" w:hAnsi="Arial" w:cs="Arial"/>
+        </w:rPr>
+        <w:t xml:space="preserve">, the project manager of group Abyss. She will closely collaborate with the project sponsor, Mr. Jayvee </w:t>
+      </w:r>
+      <w:proofErr w:type="spellStart"/>
+      <w:r>
+        <w:rPr>
+          <w:rFonts w:ascii="Arial" w:hAnsi="Arial" w:cs="Arial"/>
+        </w:rPr>
         <w:t>Cabardo</w:t>
       </w:r>
       <w:proofErr w:type="spellEnd"/>
@@ -13662,6 +13718,7 @@
         <w:rPr>
           <w:rFonts w:ascii="Arial" w:hAnsi="Arial" w:cs="Arial"/>
         </w:rPr>
+        <w:lastRenderedPageBreak/>
         <w:t xml:space="preserve">2. The scope of the project will be defined by creating a Scope Statement, Work Breakdown Structure (WBS), WBS Dictionary, and a detailed Statement of Work (SOW). These documents will comprehensively describe the project deliverables, tasks, and requirements, and will be reviewed and endorsed by the project sponsor and other stakeholders before the project work commences. </w:t>
       </w:r>
     </w:p>
@@ -13946,6 +14003,7 @@
           <w:b/>
           <w:bCs/>
         </w:rPr>
+        <w:lastRenderedPageBreak/>
         <w:t xml:space="preserve">Product Scope Description: </w:t>
       </w:r>
     </w:p>
@@ -14254,6 +14312,7 @@
         <w:rPr>
           <w:rFonts w:ascii="Arial" w:hAnsi="Arial" w:cs="Arial"/>
         </w:rPr>
+        <w:lastRenderedPageBreak/>
         <w:t xml:space="preserve">2. Limited availability of resources, including a limited workforce, which may affect the project's timelines and the ability to deliver specific features. </w:t>
       </w:r>
     </w:p>
@@ -14539,6 +14598,7 @@
         <w:rPr>
           <w:rFonts w:ascii="Arial" w:hAnsi="Arial" w:cs="Arial"/>
         </w:rPr>
+        <w:lastRenderedPageBreak/>
         <w:t xml:space="preserve">1.1.3 Define campaign scope. </w:t>
       </w:r>
     </w:p>
@@ -15001,6 +15061,7 @@
         <w:rPr>
           <w:rFonts w:ascii="Arial" w:hAnsi="Arial" w:cs="Arial"/>
         </w:rPr>
+        <w:lastRenderedPageBreak/>
         <w:t xml:space="preserve">3.1 Create Training Materials </w:t>
       </w:r>
     </w:p>
@@ -15229,6 +15290,7 @@
         <w:rPr>
           <w:rFonts w:ascii="Arial" w:hAnsi="Arial" w:cs="Arial"/>
         </w:rPr>
+        <w:lastRenderedPageBreak/>
         <w:t xml:space="preserve">2. The scope change request will be reviewed by the Project manager and the Project Sponsor to assess the impact of the change on the project schedule, budget, and resources. </w:t>
       </w:r>
     </w:p>
@@ -15409,21 +15471,7 @@
         <w:rPr>
           <w:rFonts w:ascii="Arial" w:hAnsi="Arial" w:cs="Arial"/>
         </w:rPr>
-        <w:t xml:space="preserve">e. Cost Reporting: - The project team will </w:t>
-      </w:r>
-      <w:proofErr w:type="gramStart"/>
-      <w:r>
-        <w:rPr>
-          <w:rFonts w:ascii="Arial" w:hAnsi="Arial" w:cs="Arial"/>
-        </w:rPr>
-        <w:t>report regularly</w:t>
-      </w:r>
-      <w:proofErr w:type="gramEnd"/>
-      <w:r>
-        <w:rPr>
-          <w:rFonts w:ascii="Arial" w:hAnsi="Arial" w:cs="Arial"/>
-        </w:rPr>
-        <w:t xml:space="preserve"> the project costs and progress within the budget, which can assist in identifying problems early on and give the project team the knowledge they need to make wise decisions regarding cost management.  </w:t>
+        <w:t xml:space="preserve">e. Cost Reporting: - The project team will report regularly the project costs and progress within the budget, which can assist in identifying problems early on and give the project team the knowledge they need to make wise decisions regarding cost management.  </w:t>
       </w:r>
     </w:p>
     <w:p>
@@ -15505,6 +15553,7 @@
           <w:b/>
           <w:bCs/>
         </w:rPr>
+        <w:lastRenderedPageBreak/>
         <w:t xml:space="preserve">Total Cost = Number of Man-Hours * Hourly Rate Assuming a junior programmer salary of 375 Pesos per hour, the cost of the project can be estimated as follows: </w:t>
       </w:r>
     </w:p>
@@ -15709,6 +15758,7 @@
         <w:rPr>
           <w:noProof/>
         </w:rPr>
+        <w:lastRenderedPageBreak/>
         <w:drawing>
           <wp:inline distT="0" distB="0" distL="0" distR="0" wp14:anchorId="07F2ABC8" wp14:editId="03B4BB2D">
             <wp:extent cx="4432935" cy="3088005"/>
@@ -16168,6 +16218,7 @@
               <w:rPr>
                 <w:sz w:val="24"/>
               </w:rPr>
+              <w:lastRenderedPageBreak/>
               <w:t>Noreen</w:t>
             </w:r>
             <w:r>
@@ -16740,8 +16791,16 @@
               <w:rPr>
                 <w:sz w:val="24"/>
               </w:rPr>
-              <w:t>Gerald Giba</w:t>
-            </w:r>
+              <w:t xml:space="preserve">Gerald </w:t>
+            </w:r>
+            <w:proofErr w:type="spellStart"/>
+            <w:r>
+              <w:rPr>
+                <w:sz w:val="24"/>
+              </w:rPr>
+              <w:t>Giba</w:t>
+            </w:r>
+            <w:proofErr w:type="spellEnd"/>
           </w:p>
         </w:tc>
         <w:tc>
@@ -18981,16 +19040,8 @@
               <w:rPr>
                 <w:sz w:val="24"/>
               </w:rPr>
-              <w:t xml:space="preserve">time </w:t>
-            </w:r>
-            <w:proofErr w:type="gramStart"/>
-            <w:r>
-              <w:rPr>
-                <w:sz w:val="24"/>
-              </w:rPr>
-              <w:t>if</w:t>
-            </w:r>
-            <w:proofErr w:type="gramEnd"/>
+              <w:t>time if</w:t>
+            </w:r>
           </w:p>
           <w:p>
             <w:pPr>
@@ -19342,6 +19393,7 @@
               <w:rPr>
                 <w:sz w:val="24"/>
               </w:rPr>
+              <w:lastRenderedPageBreak/>
               <w:t>Project</w:t>
             </w:r>
             <w:r>
@@ -19705,19 +19757,11 @@
                 <w:sz w:val="24"/>
               </w:rPr>
             </w:pPr>
-            <w:proofErr w:type="gramStart"/>
-            <w:r>
-              <w:rPr>
-                <w:sz w:val="24"/>
-              </w:rPr>
-              <w:t>Similar to</w:t>
-            </w:r>
-            <w:proofErr w:type="gramEnd"/>
-            <w:r>
-              <w:rPr>
-                <w:sz w:val="24"/>
-              </w:rPr>
-              <w:t xml:space="preserve"> the design</w:t>
+            <w:r>
+              <w:rPr>
+                <w:sz w:val="24"/>
+              </w:rPr>
+              <w:t>Similar to the design</w:t>
             </w:r>
             <w:r>
               <w:rPr>
@@ -19995,14 +20039,12 @@
               </w:rPr>
               <w:t xml:space="preserve"> </w:t>
             </w:r>
-            <w:proofErr w:type="gramStart"/>
             <w:r>
               <w:rPr>
                 <w:sz w:val="24"/>
               </w:rPr>
               <w:t>adjust</w:t>
             </w:r>
-            <w:proofErr w:type="gramEnd"/>
           </w:p>
           <w:p>
             <w:pPr>
@@ -20207,16 +20249,8 @@
               <w:rPr>
                 <w:sz w:val="24"/>
               </w:rPr>
-              <w:t xml:space="preserve">tasks </w:t>
-            </w:r>
-            <w:proofErr w:type="gramStart"/>
-            <w:r>
-              <w:rPr>
-                <w:sz w:val="24"/>
-              </w:rPr>
-              <w:t>take</w:t>
-            </w:r>
-            <w:proofErr w:type="gramEnd"/>
+              <w:t>tasks take</w:t>
+            </w:r>
           </w:p>
           <w:p>
             <w:pPr>
@@ -20520,14 +20554,12 @@
               </w:rPr>
               <w:t xml:space="preserve"> </w:t>
             </w:r>
-            <w:proofErr w:type="gramStart"/>
             <w:r>
               <w:rPr>
                 <w:sz w:val="24"/>
               </w:rPr>
               <w:t>schedule</w:t>
             </w:r>
-            <w:proofErr w:type="gramEnd"/>
           </w:p>
           <w:p>
             <w:pPr>
@@ -20883,14 +20915,12 @@
               </w:rPr>
               <w:t xml:space="preserve"> </w:t>
             </w:r>
-            <w:proofErr w:type="gramStart"/>
             <w:r>
               <w:rPr>
                 <w:sz w:val="24"/>
               </w:rPr>
               <w:t>schedule</w:t>
             </w:r>
-            <w:proofErr w:type="gramEnd"/>
           </w:p>
           <w:p>
             <w:pPr>
@@ -21038,19 +21068,11 @@
                 <w:sz w:val="24"/>
               </w:rPr>
             </w:pPr>
-            <w:proofErr w:type="gramStart"/>
-            <w:r>
-              <w:rPr>
-                <w:sz w:val="24"/>
-              </w:rPr>
-              <w:t>Similar to</w:t>
-            </w:r>
-            <w:proofErr w:type="gramEnd"/>
-            <w:r>
-              <w:rPr>
-                <w:sz w:val="24"/>
-              </w:rPr>
-              <w:t xml:space="preserve"> the project</w:t>
+            <w:r>
+              <w:rPr>
+                <w:sz w:val="24"/>
+              </w:rPr>
+              <w:t>Similar to the project</w:t>
             </w:r>
             <w:r>
               <w:rPr>
@@ -21202,14 +21224,12 @@
               </w:rPr>
               <w:t xml:space="preserve"> </w:t>
             </w:r>
-            <w:proofErr w:type="gramStart"/>
             <w:r>
               <w:rPr>
                 <w:sz w:val="24"/>
               </w:rPr>
               <w:t>time</w:t>
             </w:r>
-            <w:proofErr w:type="gramEnd"/>
           </w:p>
           <w:p>
             <w:pPr>
@@ -21596,16 +21616,8 @@
               <w:rPr>
                 <w:sz w:val="24"/>
               </w:rPr>
-              <w:t xml:space="preserve">or </w:t>
-            </w:r>
-            <w:proofErr w:type="gramStart"/>
-            <w:r>
-              <w:rPr>
-                <w:sz w:val="24"/>
-              </w:rPr>
-              <w:t>schedule</w:t>
-            </w:r>
-            <w:proofErr w:type="gramEnd"/>
+              <w:t>or schedule</w:t>
+            </w:r>
           </w:p>
           <w:p>
             <w:pPr>
@@ -22046,14 +22058,12 @@
               </w:rPr>
               <w:t xml:space="preserve"> </w:t>
             </w:r>
-            <w:proofErr w:type="gramStart"/>
             <w:r>
               <w:rPr>
                 <w:sz w:val="24"/>
               </w:rPr>
               <w:t>task</w:t>
             </w:r>
-            <w:proofErr w:type="gramEnd"/>
           </w:p>
           <w:p>
             <w:pPr>
@@ -22323,16 +22333,8 @@
               <w:rPr>
                 <w:sz w:val="24"/>
               </w:rPr>
-              <w:t xml:space="preserve">task or </w:t>
-            </w:r>
-            <w:proofErr w:type="gramStart"/>
-            <w:r>
-              <w:rPr>
-                <w:sz w:val="24"/>
-              </w:rPr>
-              <w:t>schedule</w:t>
-            </w:r>
-            <w:proofErr w:type="gramEnd"/>
+              <w:t>task or schedule</w:t>
+            </w:r>
           </w:p>
           <w:p>
             <w:pPr>
@@ -23081,6 +23083,7 @@
           <w:b/>
           <w:bCs/>
         </w:rPr>
+        <w:lastRenderedPageBreak/>
         <w:t>6.6. Change Management Plan</w:t>
       </w:r>
     </w:p>
@@ -23100,6 +23103,92 @@
           <w:bCs/>
         </w:rPr>
         <w:t>6.6.1. Introduction</w:t>
+      </w:r>
+    </w:p>
+    <w:p>
+      <w:pPr>
+        <w:ind w:left="720"/>
+        <w:rPr>
+          <w:rFonts w:ascii="Arial" w:hAnsi="Arial" w:cs="Arial"/>
+        </w:rPr>
+      </w:pPr>
+      <w:r>
+        <w:rPr>
+          <w:rFonts w:ascii="Arial" w:hAnsi="Arial" w:cs="Arial"/>
+        </w:rPr>
+        <w:t>A comprehensive change management plan is crucial for the successful execution of any</w:t>
+      </w:r>
+      <w:r>
+        <w:rPr>
+          <w:rFonts w:ascii="Arial" w:hAnsi="Arial" w:cs="Arial"/>
+        </w:rPr>
+        <w:t xml:space="preserve"> </w:t>
+      </w:r>
+      <w:r>
+        <w:rPr>
+          <w:rFonts w:ascii="Arial" w:hAnsi="Arial" w:cs="Arial"/>
+        </w:rPr>
+        <w:t xml:space="preserve">project, including the </w:t>
+      </w:r>
+      <w:r>
+        <w:rPr>
+          <w:rFonts w:ascii="Arial" w:hAnsi="Arial" w:cs="Arial"/>
+        </w:rPr>
+        <w:t>Tracking Activity Project Management</w:t>
+      </w:r>
+      <w:r>
+        <w:rPr>
+          <w:rFonts w:ascii="Arial" w:hAnsi="Arial" w:cs="Arial"/>
+        </w:rPr>
+        <w:t xml:space="preserve"> </w:t>
+      </w:r>
+      <w:r>
+        <w:rPr>
+          <w:rFonts w:ascii="Arial" w:hAnsi="Arial" w:cs="Arial"/>
+        </w:rPr>
+        <w:t>system</w:t>
+      </w:r>
+      <w:r>
+        <w:rPr>
+          <w:rFonts w:ascii="Arial" w:hAnsi="Arial" w:cs="Arial"/>
+        </w:rPr>
+        <w:t>. The plan outlines a structured</w:t>
+      </w:r>
+      <w:r>
+        <w:rPr>
+          <w:rFonts w:ascii="Arial" w:hAnsi="Arial" w:cs="Arial"/>
+        </w:rPr>
+        <w:t xml:space="preserve"> </w:t>
+      </w:r>
+      <w:r>
+        <w:rPr>
+          <w:rFonts w:ascii="Arial" w:hAnsi="Arial" w:cs="Arial"/>
+        </w:rPr>
+        <w:t>approach for identifying, evaluating, and implementing changes that may arise during the</w:t>
+      </w:r>
+      <w:r>
+        <w:rPr>
+          <w:rFonts w:ascii="Arial" w:hAnsi="Arial" w:cs="Arial"/>
+        </w:rPr>
+        <w:t xml:space="preserve"> </w:t>
+      </w:r>
+      <w:r>
+        <w:rPr>
+          <w:rFonts w:ascii="Arial" w:hAnsi="Arial" w:cs="Arial"/>
+        </w:rPr>
+        <w:t>course of the project. It ensures that any modifications are thoroughly evaluated, stay</w:t>
+      </w:r>
+      <w:r>
+        <w:rPr>
+          <w:rFonts w:ascii="Arial" w:hAnsi="Arial" w:cs="Arial"/>
+        </w:rPr>
+        <w:t xml:space="preserve"> </w:t>
+      </w:r>
+      <w:r>
+        <w:rPr>
+          <w:rFonts w:ascii="Arial" w:hAnsi="Arial" w:cs="Arial"/>
+        </w:rPr>
+        <w:t>within the scope of the project, and are successfully communicated to all stakeholders.</w:t>
       </w:r>
     </w:p>
     <w:p>
@@ -23424,25 +23513,6 @@
     <w:p>
       <w:pPr>
         <w:pStyle w:val="ListParagraph"/>
-        <w:rPr>
-          <w:rFonts w:ascii="Arial" w:hAnsi="Arial" w:cs="Arial"/>
-          <w:b/>
-          <w:bCs/>
-        </w:rPr>
-      </w:pPr>
-    </w:p>
-    <w:p>
-      <w:pPr>
-        <w:rPr>
-          <w:rFonts w:ascii="Arial" w:hAnsi="Arial" w:cs="Arial"/>
-          <w:b/>
-          <w:bCs/>
-        </w:rPr>
-      </w:pPr>
-    </w:p>
-    <w:p>
-      <w:pPr>
-        <w:ind w:left="360"/>
         <w:rPr>
           <w:rFonts w:ascii="Arial" w:hAnsi="Arial" w:cs="Arial"/>
           <w:b/>
@@ -23726,7 +23796,7 @@
 </file>
 
 <file path=word/endnotes.xml><?xml version="1.0" encoding="utf-8"?>
-<w:endnotes xmlns:wpc="http://schemas.microsoft.com/office/word/2010/wordprocessingCanvas" xmlns:cx="http://schemas.microsoft.com/office/drawing/2014/chartex" xmlns:cx1="http://schemas.microsoft.com/office/drawing/2015/9/8/chartex" xmlns:cx2="http://schemas.microsoft.com/office/drawing/2015/10/21/chartex" xmlns:cx3="http://schemas.microsoft.com/office/drawing/2016/5/9/chartex" xmlns:cx4="http://schemas.microsoft.com/office/drawing/2016/5/10/chartex" xmlns:cx5="http://schemas.microsoft.com/office/drawing/2016/5/11/chartex" xmlns:cx6="http://schemas.microsoft.com/office/drawing/2016/5/12/chartex" xmlns:cx7="http://schemas.microsoft.com/office/drawing/2016/5/13/chartex" xmlns:cx8="http://schemas.microsoft.com/office/drawing/2016/5/14/chartex" xmlns:mc="http://schemas.openxmlformats.org/markup-compatibility/2006" xmlns:aink="http://schemas.microsoft.com/office/drawing/2016/ink" xmlns:am3d="http://schemas.microsoft.com/office/drawing/2017/model3d" xmlns:o="urn:schemas-microsoft-com:office:office" xmlns:oel="http://schemas.microsoft.com/office/2019/extlst" xmlns:r="http://schemas.openxmlformats.org/officeDocument/2006/relationships" xmlns:m="http://schemas.openxmlformats.org/officeDocument/2006/math" xmlns:v="urn:schemas-microsoft-com:vml" xmlns:wp14="http://schemas.microsoft.com/office/word/2010/wordprocessingDrawing" xmlns:wp="http://schemas.openxmlformats.org/drawingml/2006/wordprocessingDrawing" xmlns:w10="urn:schemas-microsoft-com:office:word" xmlns:w="http://schemas.openxmlformats.org/wordprocessingml/2006/main" xmlns:w14="http://schemas.microsoft.com/office/word/2010/wordml" xmlns:w15="http://schemas.microsoft.com/office/word/2012/wordml" xmlns:w16cex="http://schemas.microsoft.com/office/word/2018/wordml/cex" xmlns:w16cid="http://schemas.microsoft.com/office/word/2016/wordml/cid" xmlns:w16="http://schemas.microsoft.com/office/word/2018/wordml" xmlns:w16sdtdh="http://schemas.microsoft.com/office/word/2020/wordml/sdtdatahash" xmlns:w16se="http://schemas.microsoft.com/office/word/2015/wordml/symex" xmlns:wpg="http://schemas.microsoft.com/office/word/2010/wordprocessingGroup" xmlns:wpi="http://schemas.microsoft.com/office/word/2010/wordprocessingInk" xmlns:wne="http://schemas.microsoft.com/office/word/2006/wordml" xmlns:wps="http://schemas.microsoft.com/office/word/2010/wordprocessingShape" mc:Ignorable="w14 w15 w16se w16cid w16 w16cex w16sdtdh wp14">
+<w:endnotes xmlns:wpc="http://schemas.microsoft.com/office/word/2010/wordprocessingCanvas" xmlns:cx="http://schemas.microsoft.com/office/drawing/2014/chartex" xmlns:cx1="http://schemas.microsoft.com/office/drawing/2015/9/8/chartex" xmlns:cx2="http://schemas.microsoft.com/office/drawing/2015/10/21/chartex" xmlns:cx3="http://schemas.microsoft.com/office/drawing/2016/5/9/chartex" xmlns:cx4="http://schemas.microsoft.com/office/drawing/2016/5/10/chartex" xmlns:cx5="http://schemas.microsoft.com/office/drawing/2016/5/11/chartex" xmlns:cx6="http://schemas.microsoft.com/office/drawing/2016/5/12/chartex" xmlns:cx7="http://schemas.microsoft.com/office/drawing/2016/5/13/chartex" xmlns:cx8="http://schemas.microsoft.com/office/drawing/2016/5/14/chartex" xmlns:mc="http://schemas.openxmlformats.org/markup-compatibility/2006" xmlns:aink="http://schemas.microsoft.com/office/drawing/2016/ink" xmlns:am3d="http://schemas.microsoft.com/office/drawing/2017/model3d" xmlns:o="urn:schemas-microsoft-com:office:office" xmlns:oel="http://schemas.microsoft.com/office/2019/extlst" xmlns:r="http://schemas.openxmlformats.org/officeDocument/2006/relationships" xmlns:m="http://schemas.openxmlformats.org/officeDocument/2006/math" xmlns:v="urn:schemas-microsoft-com:vml" xmlns:wp14="http://schemas.microsoft.com/office/word/2010/wordprocessingDrawing" xmlns:wp="http://schemas.openxmlformats.org/drawingml/2006/wordprocessingDrawing" xmlns:w10="urn:schemas-microsoft-com:office:word" xmlns:w="http://schemas.openxmlformats.org/wordprocessingml/2006/main" xmlns:w14="http://schemas.microsoft.com/office/word/2010/wordml" xmlns:w15="http://schemas.microsoft.com/office/word/2012/wordml" xmlns:w16cex="http://schemas.microsoft.com/office/word/2018/wordml/cex" xmlns:w16cid="http://schemas.microsoft.com/office/word/2016/wordml/cid" xmlns:w16="http://schemas.microsoft.com/office/word/2018/wordml" xmlns:w16du="http://schemas.microsoft.com/office/word/2023/wordml/word16du" xmlns:w16sdtdh="http://schemas.microsoft.com/office/word/2020/wordml/sdtdatahash" xmlns:w16se="http://schemas.microsoft.com/office/word/2015/wordml/symex" xmlns:wpg="http://schemas.microsoft.com/office/word/2010/wordprocessingGroup" xmlns:wpi="http://schemas.microsoft.com/office/word/2010/wordprocessingInk" xmlns:wne="http://schemas.microsoft.com/office/word/2006/wordml" xmlns:wps="http://schemas.microsoft.com/office/word/2010/wordprocessingShape" mc:Ignorable="w14 w15 w16se w16cid w16 w16cex w16sdtdh wp14">
   <w:endnote w:type="separator" w:id="-1">
     <w:p>
       <w:pPr>
@@ -23758,7 +23828,7 @@
 </file>
 
 <file path=word/footnotes.xml><?xml version="1.0" encoding="utf-8"?>
-<w:footnotes xmlns:wpc="http://schemas.microsoft.com/office/word/2010/wordprocessingCanvas" xmlns:cx="http://schemas.microsoft.com/office/drawing/2014/chartex" xmlns:cx1="http://schemas.microsoft.com/office/drawing/2015/9/8/chartex" xmlns:cx2="http://schemas.microsoft.com/office/drawing/2015/10/21/chartex" xmlns:cx3="http://schemas.microsoft.com/office/drawing/2016/5/9/chartex" xmlns:cx4="http://schemas.microsoft.com/office/drawing/2016/5/10/chartex" xmlns:cx5="http://schemas.microsoft.com/office/drawing/2016/5/11/chartex" xmlns:cx6="http://schemas.microsoft.com/office/drawing/2016/5/12/chartex" xmlns:cx7="http://schemas.microsoft.com/office/drawing/2016/5/13/chartex" xmlns:cx8="http://schemas.microsoft.com/office/drawing/2016/5/14/chartex" xmlns:mc="http://schemas.openxmlformats.org/markup-compatibility/2006" xmlns:aink="http://schemas.microsoft.com/office/drawing/2016/ink" xmlns:am3d="http://schemas.microsoft.com/office/drawing/2017/model3d" xmlns:o="urn:schemas-microsoft-com:office:office" xmlns:oel="http://schemas.microsoft.com/office/2019/extlst" xmlns:r="http://schemas.openxmlformats.org/officeDocument/2006/relationships" xmlns:m="http://schemas.openxmlformats.org/officeDocument/2006/math" xmlns:v="urn:schemas-microsoft-com:vml" xmlns:wp14="http://schemas.microsoft.com/office/word/2010/wordprocessingDrawing" xmlns:wp="http://schemas.openxmlformats.org/drawingml/2006/wordprocessingDrawing" xmlns:w10="urn:schemas-microsoft-com:office:word" xmlns:w="http://schemas.openxmlformats.org/wordprocessingml/2006/main" xmlns:w14="http://schemas.microsoft.com/office/word/2010/wordml" xmlns:w15="http://schemas.microsoft.com/office/word/2012/wordml" xmlns:w16cex="http://schemas.microsoft.com/office/word/2018/wordml/cex" xmlns:w16cid="http://schemas.microsoft.com/office/word/2016/wordml/cid" xmlns:w16="http://schemas.microsoft.com/office/word/2018/wordml" xmlns:w16sdtdh="http://schemas.microsoft.com/office/word/2020/wordml/sdtdatahash" xmlns:w16se="http://schemas.microsoft.com/office/word/2015/wordml/symex" xmlns:wpg="http://schemas.microsoft.com/office/word/2010/wordprocessingGroup" xmlns:wpi="http://schemas.microsoft.com/office/word/2010/wordprocessingInk" xmlns:wne="http://schemas.microsoft.com/office/word/2006/wordml" xmlns:wps="http://schemas.microsoft.com/office/word/2010/wordprocessingShape" mc:Ignorable="w14 w15 w16se w16cid w16 w16cex w16sdtdh wp14">
+<w:footnotes xmlns:wpc="http://schemas.microsoft.com/office/word/2010/wordprocessingCanvas" xmlns:cx="http://schemas.microsoft.com/office/drawing/2014/chartex" xmlns:cx1="http://schemas.microsoft.com/office/drawing/2015/9/8/chartex" xmlns:cx2="http://schemas.microsoft.com/office/drawing/2015/10/21/chartex" xmlns:cx3="http://schemas.microsoft.com/office/drawing/2016/5/9/chartex" xmlns:cx4="http://schemas.microsoft.com/office/drawing/2016/5/10/chartex" xmlns:cx5="http://schemas.microsoft.com/office/drawing/2016/5/11/chartex" xmlns:cx6="http://schemas.microsoft.com/office/drawing/2016/5/12/chartex" xmlns:cx7="http://schemas.microsoft.com/office/drawing/2016/5/13/chartex" xmlns:cx8="http://schemas.microsoft.com/office/drawing/2016/5/14/chartex" xmlns:mc="http://schemas.openxmlformats.org/markup-compatibility/2006" xmlns:aink="http://schemas.microsoft.com/office/drawing/2016/ink" xmlns:am3d="http://schemas.microsoft.com/office/drawing/2017/model3d" xmlns:o="urn:schemas-microsoft-com:office:office" xmlns:oel="http://schemas.microsoft.com/office/2019/extlst" xmlns:r="http://schemas.openxmlformats.org/officeDocument/2006/relationships" xmlns:m="http://schemas.openxmlformats.org/officeDocument/2006/math" xmlns:v="urn:schemas-microsoft-com:vml" xmlns:wp14="http://schemas.microsoft.com/office/word/2010/wordprocessingDrawing" xmlns:wp="http://schemas.openxmlformats.org/drawingml/2006/wordprocessingDrawing" xmlns:w10="urn:schemas-microsoft-com:office:word" xmlns:w="http://schemas.openxmlformats.org/wordprocessingml/2006/main" xmlns:w14="http://schemas.microsoft.com/office/word/2010/wordml" xmlns:w15="http://schemas.microsoft.com/office/word/2012/wordml" xmlns:w16cex="http://schemas.microsoft.com/office/word/2018/wordml/cex" xmlns:w16cid="http://schemas.microsoft.com/office/word/2016/wordml/cid" xmlns:w16="http://schemas.microsoft.com/office/word/2018/wordml" xmlns:w16du="http://schemas.microsoft.com/office/word/2023/wordml/word16du" xmlns:w16sdtdh="http://schemas.microsoft.com/office/word/2020/wordml/sdtdatahash" xmlns:w16se="http://schemas.microsoft.com/office/word/2015/wordml/symex" xmlns:wpg="http://schemas.microsoft.com/office/word/2010/wordprocessingGroup" xmlns:wpi="http://schemas.microsoft.com/office/word/2010/wordprocessingInk" xmlns:wne="http://schemas.microsoft.com/office/word/2006/wordml" xmlns:wps="http://schemas.microsoft.com/office/word/2010/wordprocessingShape" mc:Ignorable="w14 w15 w16se w16cid w16 w16cex w16sdtdh wp14">
   <w:footnote w:type="separator" w:id="-1">
     <w:p>
       <w:pPr>
@@ -23790,7 +23860,7 @@
 </file>
 
 <file path=word/numbering.xml><?xml version="1.0" encoding="utf-8"?>
-<w:numbering xmlns:wpc="http://schemas.microsoft.com/office/word/2010/wordprocessingCanvas" xmlns:cx="http://schemas.microsoft.com/office/drawing/2014/chartex" xmlns:cx1="http://schemas.microsoft.com/office/drawing/2015/9/8/chartex" xmlns:cx2="http://schemas.microsoft.com/office/drawing/2015/10/21/chartex" xmlns:cx3="http://schemas.microsoft.com/office/drawing/2016/5/9/chartex" xmlns:cx4="http://schemas.microsoft.com/office/drawing/2016/5/10/chartex" xmlns:cx5="http://schemas.microsoft.com/office/drawing/2016/5/11/chartex" xmlns:cx6="http://schemas.microsoft.com/office/drawing/2016/5/12/chartex" xmlns:cx7="http://schemas.microsoft.com/office/drawing/2016/5/13/chartex" xmlns:cx8="http://schemas.microsoft.com/office/drawing/2016/5/14/chartex" xmlns:mc="http://schemas.openxmlformats.org/markup-compatibility/2006" xmlns:aink="http://schemas.microsoft.com/office/drawing/2016/ink" xmlns:am3d="http://schemas.microsoft.com/office/drawing/2017/model3d" xmlns:o="urn:schemas-microsoft-com:office:office" xmlns:oel="http://schemas.microsoft.com/office/2019/extlst" xmlns:r="http://schemas.openxmlformats.org/officeDocument/2006/relationships" xmlns:m="http://schemas.openxmlformats.org/officeDocument/2006/math" xmlns:v="urn:schemas-microsoft-com:vml" xmlns:wp14="http://schemas.microsoft.com/office/word/2010/wordprocessingDrawing" xmlns:wp="http://schemas.openxmlformats.org/drawingml/2006/wordprocessingDrawing" xmlns:w10="urn:schemas-microsoft-com:office:word" xmlns:w="http://schemas.openxmlformats.org/wordprocessingml/2006/main" xmlns:w14="http://schemas.microsoft.com/office/word/2010/wordml" xmlns:w15="http://schemas.microsoft.com/office/word/2012/wordml" xmlns:w16cex="http://schemas.microsoft.com/office/word/2018/wordml/cex" xmlns:w16cid="http://schemas.microsoft.com/office/word/2016/wordml/cid" xmlns:w16="http://schemas.microsoft.com/office/word/2018/wordml" xmlns:w16sdtdh="http://schemas.microsoft.com/office/word/2020/wordml/sdtdatahash" xmlns:w16se="http://schemas.microsoft.com/office/word/2015/wordml/symex" xmlns:wpg="http://schemas.microsoft.com/office/word/2010/wordprocessingGroup" xmlns:wpi="http://schemas.microsoft.com/office/word/2010/wordprocessingInk" xmlns:wne="http://schemas.microsoft.com/office/word/2006/wordml" xmlns:wps="http://schemas.microsoft.com/office/word/2010/wordprocessingShape" mc:Ignorable="w14 w15 w16se w16cid w16 w16cex w16sdtdh wp14">
+<w:numbering xmlns:wpc="http://schemas.microsoft.com/office/word/2010/wordprocessingCanvas" xmlns:cx="http://schemas.microsoft.com/office/drawing/2014/chartex" xmlns:cx1="http://schemas.microsoft.com/office/drawing/2015/9/8/chartex" xmlns:cx2="http://schemas.microsoft.com/office/drawing/2015/10/21/chartex" xmlns:cx3="http://schemas.microsoft.com/office/drawing/2016/5/9/chartex" xmlns:cx4="http://schemas.microsoft.com/office/drawing/2016/5/10/chartex" xmlns:cx5="http://schemas.microsoft.com/office/drawing/2016/5/11/chartex" xmlns:cx6="http://schemas.microsoft.com/office/drawing/2016/5/12/chartex" xmlns:cx7="http://schemas.microsoft.com/office/drawing/2016/5/13/chartex" xmlns:cx8="http://schemas.microsoft.com/office/drawing/2016/5/14/chartex" xmlns:mc="http://schemas.openxmlformats.org/markup-compatibility/2006" xmlns:aink="http://schemas.microsoft.com/office/drawing/2016/ink" xmlns:am3d="http://schemas.microsoft.com/office/drawing/2017/model3d" xmlns:o="urn:schemas-microsoft-com:office:office" xmlns:oel="http://schemas.microsoft.com/office/2019/extlst" xmlns:r="http://schemas.openxmlformats.org/officeDocument/2006/relationships" xmlns:m="http://schemas.openxmlformats.org/officeDocument/2006/math" xmlns:v="urn:schemas-microsoft-com:vml" xmlns:wp14="http://schemas.microsoft.com/office/word/2010/wordprocessingDrawing" xmlns:wp="http://schemas.openxmlformats.org/drawingml/2006/wordprocessingDrawing" xmlns:w10="urn:schemas-microsoft-com:office:word" xmlns:w="http://schemas.openxmlformats.org/wordprocessingml/2006/main" xmlns:w14="http://schemas.microsoft.com/office/word/2010/wordml" xmlns:w15="http://schemas.microsoft.com/office/word/2012/wordml" xmlns:w16cex="http://schemas.microsoft.com/office/word/2018/wordml/cex" xmlns:w16cid="http://schemas.microsoft.com/office/word/2016/wordml/cid" xmlns:w16="http://schemas.microsoft.com/office/word/2018/wordml" xmlns:w16du="http://schemas.microsoft.com/office/word/2023/wordml/word16du" xmlns:w16sdtdh="http://schemas.microsoft.com/office/word/2020/wordml/sdtdatahash" xmlns:w16se="http://schemas.microsoft.com/office/word/2015/wordml/symex" xmlns:wpg="http://schemas.microsoft.com/office/word/2010/wordprocessingGroup" xmlns:wpi="http://schemas.microsoft.com/office/word/2010/wordprocessingInk" xmlns:wne="http://schemas.microsoft.com/office/word/2006/wordml" xmlns:wps="http://schemas.microsoft.com/office/word/2010/wordprocessingShape" mc:Ignorable="w14 w15 w16se w16cid w16 w16cex w16sdtdh wp14">
   <w:abstractNum w:abstractNumId="0" w15:restartNumberingAfterBreak="0">
     <w:nsid w:val="011B0B99"/>
     <w:multiLevelType w:val="multilevel"/>

</xml_diff>

<commit_message>
Update Change Management Plan
Finished Introduction
</commit_message>
<xml_diff>
--- a/documentation/projman/TAPM Project Managament Plan.docx
+++ b/documentation/projman/TAPM Project Managament Plan.docx
@@ -23208,6 +23208,14 @@
         </w:rPr>
         <w:t>6.6.2. Change Control Board</w:t>
       </w:r>
+    </w:p>
+    <w:p>
+      <w:pPr>
+        <w:ind w:left="720"/>
+        <w:rPr>
+          <w:rFonts w:ascii="Arial" w:hAnsi="Arial" w:cs="Arial"/>
+        </w:rPr>
+      </w:pPr>
     </w:p>
     <w:p>
       <w:pPr>

</xml_diff>

<commit_message>
Finished Change Management Plan
</commit_message>
<xml_diff>
--- a/documentation/projman/TAPM Project Managament Plan.docx
+++ b/documentation/projman/TAPM Project Managament Plan.docx
@@ -23200,18 +23200,25 @@
       <w:tr>
         <w:tc>
           <w:tcPr>
-            <w:tcW w:w="1105" w:type="dxa"/>
+            <w:tcW w:w="1098" w:type="dxa"/>
+            <w:shd w:val="clear" w:color="auto" w:fill="4472C4" w:themeFill="accent1"/>
           </w:tcPr>
           <w:p>
             <w:pPr>
               <w:jc w:val="center"/>
               <w:rPr>
                 <w:rFonts w:ascii="Arial" w:hAnsi="Arial" w:cs="Arial"/>
-              </w:rPr>
-            </w:pPr>
-            <w:r>
-              <w:rPr>
-                <w:rFonts w:ascii="Arial" w:hAnsi="Arial" w:cs="Arial"/>
+                <w:b/>
+                <w:bCs/>
+                <w:color w:val="FFFFFF" w:themeColor="background1"/>
+              </w:rPr>
+            </w:pPr>
+            <w:r>
+              <w:rPr>
+                <w:rFonts w:ascii="Arial" w:hAnsi="Arial" w:cs="Arial"/>
+                <w:b/>
+                <w:bCs/>
+                <w:color w:val="FFFFFF" w:themeColor="background1"/>
               </w:rPr>
               <w:t>Change</w:t>
             </w:r>
@@ -23221,11 +23228,17 @@
               <w:jc w:val="center"/>
               <w:rPr>
                 <w:rFonts w:ascii="Arial" w:hAnsi="Arial" w:cs="Arial"/>
-              </w:rPr>
-            </w:pPr>
-            <w:r>
-              <w:rPr>
-                <w:rFonts w:ascii="Arial" w:hAnsi="Arial" w:cs="Arial"/>
+                <w:b/>
+                <w:bCs/>
+                <w:color w:val="FFFFFF" w:themeColor="background1"/>
+              </w:rPr>
+            </w:pPr>
+            <w:r>
+              <w:rPr>
+                <w:rFonts w:ascii="Arial" w:hAnsi="Arial" w:cs="Arial"/>
+                <w:b/>
+                <w:bCs/>
+                <w:color w:val="FFFFFF" w:themeColor="background1"/>
               </w:rPr>
               <w:t>Control</w:t>
             </w:r>
@@ -23235,11 +23248,17 @@
               <w:jc w:val="center"/>
               <w:rPr>
                 <w:rFonts w:ascii="Arial" w:hAnsi="Arial" w:cs="Arial"/>
-              </w:rPr>
-            </w:pPr>
-            <w:r>
-              <w:rPr>
-                <w:rFonts w:ascii="Arial" w:hAnsi="Arial" w:cs="Arial"/>
+                <w:b/>
+                <w:bCs/>
+                <w:color w:val="FFFFFF" w:themeColor="background1"/>
+              </w:rPr>
+            </w:pPr>
+            <w:r>
+              <w:rPr>
+                <w:rFonts w:ascii="Arial" w:hAnsi="Arial" w:cs="Arial"/>
+                <w:b/>
+                <w:bCs/>
+                <w:color w:val="FFFFFF" w:themeColor="background1"/>
               </w:rPr>
               <w:t>Board</w:t>
             </w:r>
@@ -23249,11 +23268,17 @@
               <w:jc w:val="center"/>
               <w:rPr>
                 <w:rFonts w:ascii="Arial" w:hAnsi="Arial" w:cs="Arial"/>
-              </w:rPr>
-            </w:pPr>
-            <w:r>
-              <w:rPr>
-                <w:rFonts w:ascii="Arial" w:hAnsi="Arial" w:cs="Arial"/>
+                <w:b/>
+                <w:bCs/>
+                <w:color w:val="FFFFFF" w:themeColor="background1"/>
+              </w:rPr>
+            </w:pPr>
+            <w:r>
+              <w:rPr>
+                <w:rFonts w:ascii="Arial" w:hAnsi="Arial" w:cs="Arial"/>
+                <w:b/>
+                <w:bCs/>
+                <w:color w:val="FFFFFF" w:themeColor="background1"/>
               </w:rPr>
               <w:t>Role</w:t>
             </w:r>
@@ -23261,18 +23286,25 @@
         </w:tc>
         <w:tc>
           <w:tcPr>
-            <w:tcW w:w="1147" w:type="dxa"/>
+            <w:tcW w:w="1141" w:type="dxa"/>
+            <w:shd w:val="clear" w:color="auto" w:fill="4472C4" w:themeFill="accent1"/>
           </w:tcPr>
           <w:p>
             <w:pPr>
               <w:jc w:val="center"/>
               <w:rPr>
                 <w:rFonts w:ascii="Arial" w:hAnsi="Arial" w:cs="Arial"/>
-              </w:rPr>
-            </w:pPr>
-            <w:r>
-              <w:rPr>
-                <w:rFonts w:ascii="Arial" w:hAnsi="Arial" w:cs="Arial"/>
+                <w:b/>
+                <w:bCs/>
+                <w:color w:val="FFFFFF" w:themeColor="background1"/>
+              </w:rPr>
+            </w:pPr>
+            <w:r>
+              <w:rPr>
+                <w:rFonts w:ascii="Arial" w:hAnsi="Arial" w:cs="Arial"/>
+                <w:b/>
+                <w:bCs/>
+                <w:color w:val="FFFFFF" w:themeColor="background1"/>
               </w:rPr>
               <w:t>Role</w:t>
             </w:r>
@@ -23280,18 +23312,25 @@
         </w:tc>
         <w:tc>
           <w:tcPr>
-            <w:tcW w:w="1276" w:type="dxa"/>
+            <w:tcW w:w="1257" w:type="dxa"/>
+            <w:shd w:val="clear" w:color="auto" w:fill="4472C4" w:themeFill="accent1"/>
           </w:tcPr>
           <w:p>
             <w:pPr>
               <w:jc w:val="center"/>
               <w:rPr>
                 <w:rFonts w:ascii="Arial" w:hAnsi="Arial" w:cs="Arial"/>
-              </w:rPr>
-            </w:pPr>
-            <w:r>
-              <w:rPr>
-                <w:rFonts w:ascii="Arial" w:hAnsi="Arial" w:cs="Arial"/>
+                <w:b/>
+                <w:bCs/>
+                <w:color w:val="FFFFFF" w:themeColor="background1"/>
+              </w:rPr>
+            </w:pPr>
+            <w:r>
+              <w:rPr>
+                <w:rFonts w:ascii="Arial" w:hAnsi="Arial" w:cs="Arial"/>
+                <w:b/>
+                <w:bCs/>
+                <w:color w:val="FFFFFF" w:themeColor="background1"/>
               </w:rPr>
               <w:t>Name</w:t>
             </w:r>
@@ -23299,18 +23338,25 @@
         </w:tc>
         <w:tc>
           <w:tcPr>
-            <w:tcW w:w="2126" w:type="dxa"/>
+            <w:tcW w:w="2274" w:type="dxa"/>
+            <w:shd w:val="clear" w:color="auto" w:fill="4472C4" w:themeFill="accent1"/>
           </w:tcPr>
           <w:p>
             <w:pPr>
               <w:jc w:val="center"/>
               <w:rPr>
                 <w:rFonts w:ascii="Arial" w:hAnsi="Arial" w:cs="Arial"/>
-              </w:rPr>
-            </w:pPr>
-            <w:r>
-              <w:rPr>
-                <w:rFonts w:ascii="Arial" w:hAnsi="Arial" w:cs="Arial"/>
+                <w:b/>
+                <w:bCs/>
+                <w:color w:val="FFFFFF" w:themeColor="background1"/>
+              </w:rPr>
+            </w:pPr>
+            <w:r>
+              <w:rPr>
+                <w:rFonts w:ascii="Arial" w:hAnsi="Arial" w:cs="Arial"/>
+                <w:b/>
+                <w:bCs/>
+                <w:color w:val="FFFFFF" w:themeColor="background1"/>
               </w:rPr>
               <w:t>Contact</w:t>
             </w:r>
@@ -23318,18 +23364,25 @@
         </w:tc>
         <w:tc>
           <w:tcPr>
-            <w:tcW w:w="3050" w:type="dxa"/>
+            <w:tcW w:w="2934" w:type="dxa"/>
+            <w:shd w:val="clear" w:color="auto" w:fill="4472C4" w:themeFill="accent1"/>
           </w:tcPr>
           <w:p>
             <w:pPr>
               <w:jc w:val="center"/>
               <w:rPr>
                 <w:rFonts w:ascii="Arial" w:hAnsi="Arial" w:cs="Arial"/>
-              </w:rPr>
-            </w:pPr>
-            <w:r>
-              <w:rPr>
-                <w:rFonts w:ascii="Arial" w:hAnsi="Arial" w:cs="Arial"/>
+                <w:b/>
+                <w:bCs/>
+                <w:color w:val="FFFFFF" w:themeColor="background1"/>
+              </w:rPr>
+            </w:pPr>
+            <w:r>
+              <w:rPr>
+                <w:rFonts w:ascii="Arial" w:hAnsi="Arial" w:cs="Arial"/>
+                <w:b/>
+                <w:bCs/>
+                <w:color w:val="FFFFFF" w:themeColor="background1"/>
               </w:rPr>
               <w:t>Responsibilities</w:t>
             </w:r>
@@ -23339,7 +23392,7 @@
       <w:tr>
         <w:tc>
           <w:tcPr>
-            <w:tcW w:w="1105" w:type="dxa"/>
+            <w:tcW w:w="1098" w:type="dxa"/>
           </w:tcPr>
           <w:p>
             <w:pPr>
@@ -23396,7 +23449,7 @@
         </w:tc>
         <w:tc>
           <w:tcPr>
-            <w:tcW w:w="1147" w:type="dxa"/>
+            <w:tcW w:w="1141" w:type="dxa"/>
           </w:tcPr>
           <w:p>
             <w:pPr>
@@ -23420,7 +23473,7 @@
         </w:tc>
         <w:tc>
           <w:tcPr>
-            <w:tcW w:w="1276" w:type="dxa"/>
+            <w:tcW w:w="1257" w:type="dxa"/>
           </w:tcPr>
           <w:p>
             <w:pPr>
@@ -23446,7 +23499,7 @@
         </w:tc>
         <w:tc>
           <w:tcPr>
-            <w:tcW w:w="2126" w:type="dxa"/>
+            <w:tcW w:w="2274" w:type="dxa"/>
           </w:tcPr>
           <w:p>
             <w:pPr>
@@ -23476,11 +23529,10 @@
         </w:tc>
         <w:tc>
           <w:tcPr>
-            <w:tcW w:w="3050" w:type="dxa"/>
+            <w:tcW w:w="2934" w:type="dxa"/>
           </w:tcPr>
           <w:p>
             <w:pPr>
-              <w:spacing w:after="0" w:line="240" w:lineRule="auto"/>
               <w:rPr>
                 <w:rFonts w:ascii="Arial" w:hAnsi="Arial" w:cs="Arial"/>
               </w:rPr>
@@ -23494,7 +23546,6 @@
           </w:p>
           <w:p>
             <w:pPr>
-              <w:spacing w:after="0" w:line="240" w:lineRule="auto"/>
               <w:rPr>
                 <w:rFonts w:ascii="Arial" w:hAnsi="Arial" w:cs="Arial"/>
               </w:rPr>
@@ -23518,11 +23569,10 @@
       <w:tr>
         <w:tc>
           <w:tcPr>
-            <w:tcW w:w="1105" w:type="dxa"/>
+            <w:tcW w:w="1098" w:type="dxa"/>
           </w:tcPr>
           <w:p>
             <w:pPr>
-              <w:spacing w:after="0" w:line="240" w:lineRule="auto"/>
               <w:rPr>
                 <w:rFonts w:ascii="Arial" w:hAnsi="Arial" w:cs="Arial"/>
               </w:rPr>
@@ -23548,7 +23598,6 @@
           </w:p>
           <w:p>
             <w:pPr>
-              <w:spacing w:after="0" w:line="240" w:lineRule="auto"/>
               <w:rPr>
                 <w:rFonts w:ascii="Arial" w:hAnsi="Arial" w:cs="Arial"/>
               </w:rPr>
@@ -23576,11 +23625,10 @@
         </w:tc>
         <w:tc>
           <w:tcPr>
-            <w:tcW w:w="1147" w:type="dxa"/>
+            <w:tcW w:w="1141" w:type="dxa"/>
           </w:tcPr>
           <w:p>
             <w:pPr>
-              <w:spacing w:after="0" w:line="240" w:lineRule="auto"/>
               <w:rPr>
                 <w:rFonts w:ascii="Arial" w:hAnsi="Arial" w:cs="Arial"/>
               </w:rPr>
@@ -23608,7 +23656,7 @@
         </w:tc>
         <w:tc>
           <w:tcPr>
-            <w:tcW w:w="1276" w:type="dxa"/>
+            <w:tcW w:w="1257" w:type="dxa"/>
           </w:tcPr>
           <w:p>
             <w:pPr>
@@ -23634,7 +23682,7 @@
         </w:tc>
         <w:tc>
           <w:tcPr>
-            <w:tcW w:w="2126" w:type="dxa"/>
+            <w:tcW w:w="2274" w:type="dxa"/>
           </w:tcPr>
           <w:p>
             <w:pPr>
@@ -23652,11 +23700,10 @@
         </w:tc>
         <w:tc>
           <w:tcPr>
-            <w:tcW w:w="3050" w:type="dxa"/>
+            <w:tcW w:w="2934" w:type="dxa"/>
           </w:tcPr>
           <w:p>
             <w:pPr>
-              <w:spacing w:after="0" w:line="240" w:lineRule="auto"/>
               <w:rPr>
                 <w:rFonts w:ascii="Arial" w:hAnsi="Arial" w:cs="Arial"/>
               </w:rPr>
@@ -23670,15 +23717,13 @@
           </w:p>
           <w:p>
             <w:pPr>
-              <w:spacing w:after="0" w:line="240" w:lineRule="auto"/>
-              <w:rPr>
-                <w:rFonts w:ascii="Arial" w:hAnsi="Arial" w:cs="Arial"/>
-              </w:rPr>
-            </w:pPr>
-          </w:p>
-          <w:p>
-            <w:pPr>
-              <w:spacing w:after="0" w:line="240" w:lineRule="auto"/>
+              <w:rPr>
+                <w:rFonts w:ascii="Arial" w:hAnsi="Arial" w:cs="Arial"/>
+              </w:rPr>
+            </w:pPr>
+          </w:p>
+          <w:p>
+            <w:pPr>
               <w:rPr>
                 <w:rFonts w:ascii="Arial" w:hAnsi="Arial" w:cs="Arial"/>
               </w:rPr>
@@ -23693,6 +23738,46 @@
           </w:p>
           <w:p>
             <w:pPr>
+              <w:rPr>
+                <w:rFonts w:ascii="Arial" w:hAnsi="Arial" w:cs="Arial"/>
+              </w:rPr>
+            </w:pPr>
+          </w:p>
+          <w:p>
+            <w:pPr>
+              <w:rPr>
+                <w:rFonts w:ascii="Arial" w:hAnsi="Arial" w:cs="Arial"/>
+              </w:rPr>
+            </w:pPr>
+            <w:r>
+              <w:rPr>
+                <w:rFonts w:ascii="Arial" w:hAnsi="Arial" w:cs="Arial"/>
+              </w:rPr>
+              <w:t>Take responsibility for devising an implementation plan for approved change requests. Communicate the necessary steps for implementing the changes. Update the project's plan, budget, and schedule accordingly.</w:t>
+            </w:r>
+          </w:p>
+          <w:p>
+            <w:pPr>
+              <w:rPr>
+                <w:rFonts w:ascii="Arial" w:hAnsi="Arial" w:cs="Arial"/>
+              </w:rPr>
+            </w:pPr>
+          </w:p>
+          <w:p>
+            <w:pPr>
+              <w:rPr>
+                <w:rFonts w:ascii="Arial" w:hAnsi="Arial" w:cs="Arial"/>
+              </w:rPr>
+            </w:pPr>
+            <w:r>
+              <w:rPr>
+                <w:rFonts w:ascii="Arial" w:hAnsi="Arial" w:cs="Arial"/>
+              </w:rPr>
+              <w:t>Guarantees the effective implementation of the Change Management process.</w:t>
+            </w:r>
+          </w:p>
+          <w:p>
+            <w:pPr>
               <w:spacing w:after="0" w:line="240" w:lineRule="auto"/>
               <w:rPr>
                 <w:rFonts w:ascii="Arial" w:hAnsi="Arial" w:cs="Arial"/>
@@ -23709,132 +23794,50 @@
               <w:rPr>
                 <w:rFonts w:ascii="Arial" w:hAnsi="Arial" w:cs="Arial"/>
               </w:rPr>
-              <w:t>Take responsibility for devising an implementation plan for approved change requests. Communicate the necessary steps for implementing the changes. Update the project's plan, budget, and schedule accordingly.</w:t>
-            </w:r>
-          </w:p>
-        </w:tc>
-      </w:tr>
-      <w:tr>
-        <w:tc>
-          <w:tcPr>
-            <w:tcW w:w="1105" w:type="dxa"/>
-          </w:tcPr>
-          <w:p>
-            <w:pPr>
-              <w:rPr>
-                <w:rFonts w:ascii="Arial" w:hAnsi="Arial" w:cs="Arial"/>
-              </w:rPr>
-            </w:pPr>
-          </w:p>
-        </w:tc>
-        <w:tc>
-          <w:tcPr>
-            <w:tcW w:w="1147" w:type="dxa"/>
-          </w:tcPr>
-          <w:p>
-            <w:pPr>
-              <w:rPr>
-                <w:rFonts w:ascii="Arial" w:hAnsi="Arial" w:cs="Arial"/>
-              </w:rPr>
-            </w:pPr>
-          </w:p>
-        </w:tc>
-        <w:tc>
-          <w:tcPr>
-            <w:tcW w:w="1276" w:type="dxa"/>
-          </w:tcPr>
-          <w:p>
-            <w:pPr>
-              <w:rPr>
-                <w:rFonts w:ascii="Arial" w:hAnsi="Arial" w:cs="Arial"/>
-              </w:rPr>
-            </w:pPr>
-          </w:p>
-        </w:tc>
-        <w:tc>
-          <w:tcPr>
-            <w:tcW w:w="2126" w:type="dxa"/>
-          </w:tcPr>
-          <w:p>
-            <w:pPr>
-              <w:rPr>
-                <w:rFonts w:ascii="Arial" w:hAnsi="Arial" w:cs="Arial"/>
-              </w:rPr>
-            </w:pPr>
-          </w:p>
-        </w:tc>
-        <w:tc>
-          <w:tcPr>
-            <w:tcW w:w="3050" w:type="dxa"/>
-          </w:tcPr>
-          <w:p>
-            <w:pPr>
-              <w:rPr>
-                <w:rFonts w:ascii="Arial" w:hAnsi="Arial" w:cs="Arial"/>
-              </w:rPr>
-            </w:pPr>
-          </w:p>
-        </w:tc>
-      </w:tr>
-      <w:tr>
-        <w:tc>
-          <w:tcPr>
-            <w:tcW w:w="1105" w:type="dxa"/>
-          </w:tcPr>
-          <w:p>
-            <w:pPr>
-              <w:rPr>
-                <w:rFonts w:ascii="Arial" w:hAnsi="Arial" w:cs="Arial"/>
-              </w:rPr>
-            </w:pPr>
-          </w:p>
-        </w:tc>
-        <w:tc>
-          <w:tcPr>
-            <w:tcW w:w="1147" w:type="dxa"/>
-          </w:tcPr>
-          <w:p>
-            <w:pPr>
-              <w:rPr>
-                <w:rFonts w:ascii="Arial" w:hAnsi="Arial" w:cs="Arial"/>
-              </w:rPr>
-            </w:pPr>
-          </w:p>
-        </w:tc>
-        <w:tc>
-          <w:tcPr>
-            <w:tcW w:w="1276" w:type="dxa"/>
-          </w:tcPr>
-          <w:p>
-            <w:pPr>
-              <w:rPr>
-                <w:rFonts w:ascii="Arial" w:hAnsi="Arial" w:cs="Arial"/>
-              </w:rPr>
-            </w:pPr>
-          </w:p>
-        </w:tc>
-        <w:tc>
-          <w:tcPr>
-            <w:tcW w:w="2126" w:type="dxa"/>
-          </w:tcPr>
-          <w:p>
-            <w:pPr>
-              <w:rPr>
-                <w:rFonts w:ascii="Arial" w:hAnsi="Arial" w:cs="Arial"/>
-              </w:rPr>
-            </w:pPr>
-          </w:p>
-        </w:tc>
-        <w:tc>
-          <w:tcPr>
-            <w:tcW w:w="3050" w:type="dxa"/>
-          </w:tcPr>
-          <w:p>
-            <w:pPr>
-              <w:rPr>
-                <w:rFonts w:ascii="Arial" w:hAnsi="Arial" w:cs="Arial"/>
-              </w:rPr>
-            </w:pPr>
+              <w:t>Takes responsibility for accurately updating the change logs.</w:t>
+            </w:r>
+          </w:p>
+          <w:p>
+            <w:pPr>
+              <w:spacing w:after="0" w:line="240" w:lineRule="auto"/>
+              <w:rPr>
+                <w:rFonts w:ascii="Arial" w:hAnsi="Arial" w:cs="Arial"/>
+              </w:rPr>
+            </w:pPr>
+          </w:p>
+          <w:p>
+            <w:pPr>
+              <w:rPr>
+                <w:rFonts w:ascii="Arial" w:hAnsi="Arial" w:cs="Arial"/>
+              </w:rPr>
+            </w:pPr>
+            <w:r>
+              <w:rPr>
+                <w:rFonts w:ascii="Arial" w:hAnsi="Arial" w:cs="Arial"/>
+              </w:rPr>
+              <w:t>Compiles the Change Status Report.</w:t>
+            </w:r>
+          </w:p>
+          <w:p>
+            <w:pPr>
+              <w:spacing w:after="0" w:line="240" w:lineRule="auto"/>
+              <w:rPr>
+                <w:rFonts w:ascii="Arial" w:hAnsi="Arial" w:cs="Arial"/>
+              </w:rPr>
+            </w:pPr>
+          </w:p>
+          <w:p>
+            <w:pPr>
+              <w:rPr>
+                <w:rFonts w:ascii="Arial" w:hAnsi="Arial" w:cs="Arial"/>
+              </w:rPr>
+            </w:pPr>
+            <w:r>
+              <w:rPr>
+                <w:rFonts w:ascii="Arial" w:hAnsi="Arial" w:cs="Arial"/>
+              </w:rPr>
+              <w:t>Generates a monthly report that provides an overview of the status of the items listed in the change control logs.</w:t>
+            </w:r>
           </w:p>
         </w:tc>
       </w:tr>
@@ -23915,17 +23918,24 @@
         <w:tc>
           <w:tcPr>
             <w:tcW w:w="1827" w:type="dxa"/>
+            <w:shd w:val="clear" w:color="auto" w:fill="4472C4" w:themeFill="accent1"/>
           </w:tcPr>
           <w:p>
             <w:pPr>
               <w:jc w:val="center"/>
               <w:rPr>
                 <w:rFonts w:ascii="Arial" w:hAnsi="Arial" w:cs="Arial"/>
-              </w:rPr>
-            </w:pPr>
-            <w:r>
-              <w:rPr>
-                <w:rFonts w:ascii="Arial" w:hAnsi="Arial" w:cs="Arial"/>
+                <w:b/>
+                <w:bCs/>
+                <w:color w:val="FFFFFF" w:themeColor="background1"/>
+              </w:rPr>
+            </w:pPr>
+            <w:r>
+              <w:rPr>
+                <w:rFonts w:ascii="Arial" w:hAnsi="Arial" w:cs="Arial"/>
+                <w:b/>
+                <w:bCs/>
+                <w:color w:val="FFFFFF" w:themeColor="background1"/>
               </w:rPr>
               <w:t>Name</w:t>
             </w:r>
@@ -23934,17 +23944,24 @@
         <w:tc>
           <w:tcPr>
             <w:tcW w:w="2551" w:type="dxa"/>
+            <w:shd w:val="clear" w:color="auto" w:fill="4472C4" w:themeFill="accent1"/>
           </w:tcPr>
           <w:p>
             <w:pPr>
               <w:jc w:val="center"/>
               <w:rPr>
                 <w:rFonts w:ascii="Arial" w:hAnsi="Arial" w:cs="Arial"/>
-              </w:rPr>
-            </w:pPr>
-            <w:r>
-              <w:rPr>
-                <w:rFonts w:ascii="Arial" w:hAnsi="Arial" w:cs="Arial"/>
+                <w:b/>
+                <w:bCs/>
+                <w:color w:val="FFFFFF" w:themeColor="background1"/>
+              </w:rPr>
+            </w:pPr>
+            <w:r>
+              <w:rPr>
+                <w:rFonts w:ascii="Arial" w:hAnsi="Arial" w:cs="Arial"/>
+                <w:b/>
+                <w:bCs/>
+                <w:color w:val="FFFFFF" w:themeColor="background1"/>
               </w:rPr>
               <w:t>Project Role</w:t>
             </w:r>
@@ -23953,17 +23970,24 @@
         <w:tc>
           <w:tcPr>
             <w:tcW w:w="4252" w:type="dxa"/>
+            <w:shd w:val="clear" w:color="auto" w:fill="4472C4" w:themeFill="accent1"/>
           </w:tcPr>
           <w:p>
             <w:pPr>
               <w:jc w:val="center"/>
               <w:rPr>
                 <w:rFonts w:ascii="Arial" w:hAnsi="Arial" w:cs="Arial"/>
-              </w:rPr>
-            </w:pPr>
-            <w:r>
-              <w:rPr>
-                <w:rFonts w:ascii="Arial" w:hAnsi="Arial" w:cs="Arial"/>
+                <w:b/>
+                <w:bCs/>
+                <w:color w:val="FFFFFF" w:themeColor="background1"/>
+              </w:rPr>
+            </w:pPr>
+            <w:r>
+              <w:rPr>
+                <w:rFonts w:ascii="Arial" w:hAnsi="Arial" w:cs="Arial"/>
+                <w:b/>
+                <w:bCs/>
+                <w:color w:val="FFFFFF" w:themeColor="background1"/>
               </w:rPr>
               <w:t>Responsibilities</w:t>
             </w:r>
@@ -24021,7 +24045,6 @@
           </w:tcPr>
           <w:p>
             <w:pPr>
-              <w:spacing w:after="0" w:line="240" w:lineRule="auto"/>
               <w:rPr>
                 <w:rFonts w:ascii="Arial" w:hAnsi="Arial" w:cs="Arial"/>
               </w:rPr>
@@ -24035,15 +24058,13 @@
           </w:p>
           <w:p>
             <w:pPr>
-              <w:spacing w:after="0" w:line="240" w:lineRule="auto"/>
-              <w:rPr>
-                <w:rFonts w:ascii="Arial" w:hAnsi="Arial" w:cs="Arial"/>
-              </w:rPr>
-            </w:pPr>
-          </w:p>
-          <w:p>
-            <w:pPr>
-              <w:spacing w:after="0" w:line="240" w:lineRule="auto"/>
+              <w:rPr>
+                <w:rFonts w:ascii="Arial" w:hAnsi="Arial" w:cs="Arial"/>
+              </w:rPr>
+            </w:pPr>
+          </w:p>
+          <w:p>
+            <w:pPr>
               <w:rPr>
                 <w:rFonts w:ascii="Arial" w:hAnsi="Arial" w:cs="Arial"/>
               </w:rPr>
@@ -24057,15 +24078,13 @@
           </w:p>
           <w:p>
             <w:pPr>
-              <w:spacing w:after="0" w:line="240" w:lineRule="auto"/>
-              <w:rPr>
-                <w:rFonts w:ascii="Arial" w:hAnsi="Arial" w:cs="Arial"/>
-              </w:rPr>
-            </w:pPr>
-          </w:p>
-          <w:p>
-            <w:pPr>
-              <w:spacing w:after="0" w:line="240" w:lineRule="auto"/>
+              <w:rPr>
+                <w:rFonts w:ascii="Arial" w:hAnsi="Arial" w:cs="Arial"/>
+              </w:rPr>
+            </w:pPr>
+          </w:p>
+          <w:p>
+            <w:pPr>
               <w:rPr>
                 <w:rFonts w:ascii="Arial" w:hAnsi="Arial" w:cs="Arial"/>
               </w:rPr>
@@ -24079,22 +24098,22 @@
           </w:p>
           <w:p>
             <w:pPr>
-              <w:spacing w:after="0" w:line="240" w:lineRule="auto"/>
-              <w:rPr>
-                <w:rFonts w:ascii="Arial" w:hAnsi="Arial" w:cs="Arial"/>
-              </w:rPr>
-            </w:pPr>
-          </w:p>
-          <w:p>
-            <w:pPr>
-              <w:rPr>
-                <w:rFonts w:ascii="Arial" w:hAnsi="Arial" w:cs="Arial"/>
-              </w:rPr>
-            </w:pPr>
-            <w:r>
-              <w:rPr>
-                <w:rFonts w:ascii="Arial" w:hAnsi="Arial" w:cs="Arial"/>
-              </w:rPr>
+              <w:rPr>
+                <w:rFonts w:ascii="Arial" w:hAnsi="Arial" w:cs="Arial"/>
+              </w:rPr>
+            </w:pPr>
+          </w:p>
+          <w:p>
+            <w:pPr>
+              <w:rPr>
+                <w:rFonts w:ascii="Arial" w:hAnsi="Arial" w:cs="Arial"/>
+              </w:rPr>
+            </w:pPr>
+            <w:r>
+              <w:rPr>
+                <w:rFonts w:ascii="Arial" w:hAnsi="Arial" w:cs="Arial"/>
+              </w:rPr>
+              <w:lastRenderedPageBreak/>
               <w:t>Review the change request log and reports to ensure consistency with the implemented changes.</w:t>
             </w:r>
           </w:p>
@@ -24111,6 +24130,13 @@
                 <w:rFonts w:ascii="Arial" w:hAnsi="Arial" w:cs="Arial"/>
               </w:rPr>
             </w:pPr>
+            <w:r>
+              <w:rPr>
+                <w:rFonts w:ascii="Arial" w:hAnsi="Arial" w:cs="Arial"/>
+              </w:rPr>
+              <w:lastRenderedPageBreak/>
+              <w:t>Project Development Office</w:t>
+            </w:r>
           </w:p>
         </w:tc>
         <w:tc>
@@ -24123,6 +24149,12 @@
                 <w:rFonts w:ascii="Arial" w:hAnsi="Arial" w:cs="Arial"/>
               </w:rPr>
             </w:pPr>
+            <w:r>
+              <w:rPr>
+                <w:rFonts w:ascii="Arial" w:hAnsi="Arial" w:cs="Arial"/>
+              </w:rPr>
+              <w:t>External User of the System</w:t>
+            </w:r>
           </w:p>
         </w:tc>
         <w:tc>
@@ -24131,10 +24163,38 @@
           </w:tcPr>
           <w:p>
             <w:pPr>
-              <w:rPr>
-                <w:rFonts w:ascii="Arial" w:hAnsi="Arial" w:cs="Arial"/>
-              </w:rPr>
-            </w:pPr>
+              <w:spacing w:after="0" w:line="240" w:lineRule="auto"/>
+              <w:rPr>
+                <w:rFonts w:ascii="Arial" w:hAnsi="Arial" w:cs="Arial"/>
+              </w:rPr>
+            </w:pPr>
+            <w:r>
+              <w:rPr>
+                <w:rFonts w:ascii="Arial" w:hAnsi="Arial" w:cs="Arial"/>
+              </w:rPr>
+              <w:t>Submit a change request if deemed necessary.</w:t>
+            </w:r>
+          </w:p>
+          <w:p>
+            <w:pPr>
+              <w:spacing w:after="0" w:line="240" w:lineRule="auto"/>
+              <w:rPr>
+                <w:rFonts w:ascii="Arial" w:hAnsi="Arial" w:cs="Arial"/>
+              </w:rPr>
+            </w:pPr>
+          </w:p>
+          <w:p>
+            <w:pPr>
+              <w:rPr>
+                <w:rFonts w:ascii="Arial" w:hAnsi="Arial" w:cs="Arial"/>
+              </w:rPr>
+            </w:pPr>
+            <w:r>
+              <w:rPr>
+                <w:rFonts w:ascii="Arial" w:hAnsi="Arial" w:cs="Arial"/>
+              </w:rPr>
+              <w:t>Review the change request log and reports to ensure consistency with the implemented changes.</w:t>
+            </w:r>
           </w:p>
         </w:tc>
       </w:tr>
@@ -24149,6 +24209,20 @@
                 <w:rFonts w:ascii="Arial" w:hAnsi="Arial" w:cs="Arial"/>
               </w:rPr>
             </w:pPr>
+            <w:r>
+              <w:rPr>
+                <w:rFonts w:ascii="Arial" w:hAnsi="Arial" w:cs="Arial"/>
+              </w:rPr>
+              <w:t xml:space="preserve">Noreen Keziah </w:t>
+            </w:r>
+            <w:proofErr w:type="spellStart"/>
+            <w:r>
+              <w:rPr>
+                <w:rFonts w:ascii="Arial" w:hAnsi="Arial" w:cs="Arial"/>
+              </w:rPr>
+              <w:t>Sioco</w:t>
+            </w:r>
+            <w:proofErr w:type="spellEnd"/>
           </w:p>
         </w:tc>
         <w:tc>
@@ -24161,6 +24235,12 @@
                 <w:rFonts w:ascii="Arial" w:hAnsi="Arial" w:cs="Arial"/>
               </w:rPr>
             </w:pPr>
+            <w:r>
+              <w:rPr>
+                <w:rFonts w:ascii="Arial" w:hAnsi="Arial" w:cs="Arial"/>
+              </w:rPr>
+              <w:t>Project Manager</w:t>
+            </w:r>
           </w:p>
         </w:tc>
         <w:tc>
@@ -24169,10 +24249,155 @@
           </w:tcPr>
           <w:p>
             <w:pPr>
-              <w:rPr>
-                <w:rFonts w:ascii="Arial" w:hAnsi="Arial" w:cs="Arial"/>
-              </w:rPr>
-            </w:pPr>
+              <w:spacing w:after="0" w:line="240" w:lineRule="auto"/>
+              <w:rPr>
+                <w:rFonts w:ascii="Arial" w:hAnsi="Arial" w:cs="Arial"/>
+              </w:rPr>
+            </w:pPr>
+            <w:r>
+              <w:rPr>
+                <w:rFonts w:ascii="Arial" w:hAnsi="Arial" w:cs="Arial"/>
+              </w:rPr>
+              <w:t>Submit a change request if deemed necessary.</w:t>
+            </w:r>
+          </w:p>
+          <w:p>
+            <w:pPr>
+              <w:spacing w:after="0" w:line="240" w:lineRule="auto"/>
+              <w:rPr>
+                <w:rFonts w:ascii="Arial" w:hAnsi="Arial" w:cs="Arial"/>
+              </w:rPr>
+            </w:pPr>
+          </w:p>
+          <w:p>
+            <w:pPr>
+              <w:rPr>
+                <w:rFonts w:ascii="Arial" w:hAnsi="Arial" w:cs="Arial"/>
+              </w:rPr>
+            </w:pPr>
+            <w:r>
+              <w:rPr>
+                <w:rFonts w:ascii="Arial" w:hAnsi="Arial" w:cs="Arial"/>
+              </w:rPr>
+              <w:t>Review the change request log and reports to ensure consistency with the implemented changes.</w:t>
+            </w:r>
+          </w:p>
+          <w:p>
+            <w:pPr>
+              <w:rPr>
+                <w:rFonts w:ascii="Arial" w:hAnsi="Arial" w:cs="Arial"/>
+              </w:rPr>
+            </w:pPr>
+          </w:p>
+          <w:p>
+            <w:pPr>
+              <w:spacing w:after="0" w:line="240" w:lineRule="auto"/>
+              <w:rPr>
+                <w:rFonts w:ascii="Arial" w:hAnsi="Arial" w:cs="Arial"/>
+              </w:rPr>
+            </w:pPr>
+          </w:p>
+          <w:p>
+            <w:pPr>
+              <w:rPr>
+                <w:rFonts w:ascii="Arial" w:hAnsi="Arial" w:cs="Arial"/>
+              </w:rPr>
+            </w:pPr>
+            <w:r>
+              <w:rPr>
+                <w:rFonts w:ascii="Arial" w:hAnsi="Arial" w:cs="Arial"/>
+              </w:rPr>
+              <w:t xml:space="preserve">Conduct an impact analysis for each change request received to distinguish between low-impact and high-impact change requests. This analysis will also assist the Project </w:t>
+            </w:r>
+            <w:r>
+              <w:rPr>
+                <w:rFonts w:ascii="Arial" w:hAnsi="Arial" w:cs="Arial"/>
+              </w:rPr>
+              <w:t>Adviser</w:t>
+            </w:r>
+            <w:r>
+              <w:rPr>
+                <w:rFonts w:ascii="Arial" w:hAnsi="Arial" w:cs="Arial"/>
+              </w:rPr>
+              <w:t xml:space="preserve"> in making decisions regarding high-impact requests.</w:t>
+            </w:r>
+          </w:p>
+        </w:tc>
+      </w:tr>
+      <w:tr>
+        <w:tc>
+          <w:tcPr>
+            <w:tcW w:w="1827" w:type="dxa"/>
+          </w:tcPr>
+          <w:p>
+            <w:pPr>
+              <w:rPr>
+                <w:rFonts w:ascii="Arial" w:hAnsi="Arial" w:cs="Arial"/>
+              </w:rPr>
+            </w:pPr>
+            <w:r>
+              <w:rPr>
+                <w:rFonts w:ascii="Arial" w:hAnsi="Arial" w:cs="Arial"/>
+              </w:rPr>
+              <w:t>Development Team</w:t>
+            </w:r>
+          </w:p>
+        </w:tc>
+        <w:tc>
+          <w:tcPr>
+            <w:tcW w:w="2551" w:type="dxa"/>
+          </w:tcPr>
+          <w:p>
+            <w:pPr>
+              <w:rPr>
+                <w:rFonts w:ascii="Arial" w:hAnsi="Arial" w:cs="Arial"/>
+              </w:rPr>
+            </w:pPr>
+            <w:r>
+              <w:rPr>
+                <w:rFonts w:ascii="Arial" w:hAnsi="Arial" w:cs="Arial"/>
+              </w:rPr>
+              <w:t>Developers</w:t>
+            </w:r>
+          </w:p>
+        </w:tc>
+        <w:tc>
+          <w:tcPr>
+            <w:tcW w:w="4252" w:type="dxa"/>
+          </w:tcPr>
+          <w:p>
+            <w:pPr>
+              <w:rPr>
+                <w:rFonts w:ascii="Arial" w:hAnsi="Arial" w:cs="Arial"/>
+              </w:rPr>
+            </w:pPr>
+            <w:r>
+              <w:rPr>
+                <w:rFonts w:ascii="Arial" w:hAnsi="Arial" w:cs="Arial"/>
+              </w:rPr>
+              <w:t>Carry out the technical aspects of the action plan for implementing the change request.</w:t>
+            </w:r>
+          </w:p>
+          <w:p>
+            <w:pPr>
+              <w:spacing w:after="0" w:line="240" w:lineRule="auto"/>
+              <w:rPr>
+                <w:rFonts w:ascii="Arial" w:hAnsi="Arial" w:cs="Arial"/>
+              </w:rPr>
+            </w:pPr>
+          </w:p>
+          <w:p>
+            <w:pPr>
+              <w:rPr>
+                <w:rFonts w:ascii="Arial" w:hAnsi="Arial" w:cs="Arial"/>
+              </w:rPr>
+            </w:pPr>
+            <w:r>
+              <w:rPr>
+                <w:rFonts w:ascii="Arial" w:hAnsi="Arial" w:cs="Arial"/>
+              </w:rPr>
+              <w:t>Evaluate the change request log and reports to verify consistency with the implemented changes.</w:t>
+            </w:r>
           </w:p>
         </w:tc>
       </w:tr>
@@ -24214,240 +24439,1398 @@
         <w:rPr>
           <w:rFonts w:ascii="Arial" w:hAnsi="Arial" w:cs="Arial"/>
         </w:rPr>
-        <w:t xml:space="preserve">The cost change control process for a project </w:t>
-      </w:r>
-      <w:r>
-        <w:rPr>
-          <w:rFonts w:ascii="Arial" w:hAnsi="Arial" w:cs="Arial"/>
-        </w:rPr>
-        <w:t>t</w:t>
-      </w:r>
-      <w:r>
-        <w:rPr>
-          <w:rFonts w:ascii="Arial" w:hAnsi="Arial" w:cs="Arial"/>
-        </w:rPr>
-        <w:t xml:space="preserve">hat focuses on </w:t>
-      </w:r>
-      <w:r>
-        <w:rPr>
-          <w:rFonts w:ascii="Arial" w:hAnsi="Arial" w:cs="Arial"/>
-        </w:rPr>
-        <w:t>t</w:t>
-      </w:r>
-      <w:r>
-        <w:rPr>
-          <w:rFonts w:ascii="Arial" w:hAnsi="Arial" w:cs="Arial"/>
-        </w:rPr>
-        <w:t xml:space="preserve">racking activity project management includes: </w:t>
-      </w:r>
-    </w:p>
-    <w:p>
-      <w:pPr>
-        <w:pStyle w:val="ListParagraph"/>
-        <w:numPr>
-          <w:ilvl w:val="0"/>
-          <w:numId w:val="40"/>
-        </w:numPr>
-        <w:rPr>
-          <w:rFonts w:ascii="Arial" w:hAnsi="Arial" w:cs="Arial"/>
-        </w:rPr>
-      </w:pPr>
-      <w:r>
-        <w:rPr>
-          <w:rFonts w:ascii="Arial" w:hAnsi="Arial" w:cs="Arial"/>
-        </w:rPr>
-        <w:t>Identifying and documenting the change:</w:t>
-      </w:r>
-      <w:r>
-        <w:rPr>
-          <w:rFonts w:ascii="Arial" w:hAnsi="Arial" w:cs="Arial"/>
-        </w:rPr>
+        <w:t>The Change Management process sets forth a systematic and efficient method for managing the submission, coordination, review, evaluation, categorization, and approval of all changes to the project's baselines.</w:t>
+      </w:r>
+      <w:r>
         <w:t xml:space="preserve"> </w:t>
       </w:r>
-    </w:p>
-    <w:p>
-      <w:pPr>
-        <w:pStyle w:val="ListParagraph"/>
-        <w:numPr>
-          <w:ilvl w:val="0"/>
-          <w:numId w:val="41"/>
-        </w:numPr>
-        <w:rPr>
-          <w:rFonts w:ascii="Arial" w:hAnsi="Arial" w:cs="Arial"/>
-        </w:rPr>
-      </w:pPr>
-      <w:r>
-        <w:rPr>
-          <w:rFonts w:ascii="Arial" w:hAnsi="Arial" w:cs="Arial"/>
-        </w:rPr>
-        <w:t>Suggested changes to the budget of the project must be documented on a cost change request form.</w:t>
-      </w:r>
-    </w:p>
-    <w:p>
-      <w:pPr>
-        <w:pStyle w:val="ListParagraph"/>
-        <w:numPr>
-          <w:ilvl w:val="0"/>
-          <w:numId w:val="40"/>
-        </w:numPr>
-        <w:rPr>
-          <w:rFonts w:ascii="Arial" w:hAnsi="Arial" w:cs="Arial"/>
-        </w:rPr>
-      </w:pPr>
-      <w:r>
-        <w:rPr>
-          <w:rFonts w:ascii="Arial" w:hAnsi="Arial" w:cs="Arial"/>
-        </w:rPr>
-        <w:t>Evaluating the impact of the change:</w:t>
-      </w:r>
-    </w:p>
-    <w:p>
-      <w:pPr>
-        <w:pStyle w:val="ListParagraph"/>
-        <w:numPr>
-          <w:ilvl w:val="0"/>
-          <w:numId w:val="41"/>
-        </w:numPr>
-        <w:rPr>
-          <w:rFonts w:ascii="Arial" w:hAnsi="Arial" w:cs="Arial"/>
-        </w:rPr>
-      </w:pPr>
-      <w:r>
-        <w:rPr>
-          <w:rFonts w:ascii="Arial" w:hAnsi="Arial" w:cs="Arial"/>
-        </w:rPr>
-        <w:lastRenderedPageBreak/>
-        <w:t>The project team will evaluate the change request’s effect on the project’s cost after it has been documented.  The cost estimate, budget, and resource allocation plan may</w:t>
-      </w:r>
-      <w:r>
-        <w:rPr>
-          <w:rFonts w:ascii="Arial" w:hAnsi="Arial" w:cs="Arial"/>
-        </w:rPr>
-        <w:t xml:space="preserve"> </w:t>
-      </w:r>
-      <w:r>
-        <w:rPr>
-          <w:rFonts w:ascii="Arial" w:hAnsi="Arial" w:cs="Arial"/>
-        </w:rPr>
-        <w:t>need to be reviewed again to see if any adjustments are required.</w:t>
-      </w:r>
-    </w:p>
-    <w:p>
-      <w:pPr>
-        <w:pStyle w:val="ListParagraph"/>
-        <w:numPr>
-          <w:ilvl w:val="0"/>
-          <w:numId w:val="40"/>
-        </w:numPr>
-        <w:rPr>
-          <w:rFonts w:ascii="Arial" w:hAnsi="Arial" w:cs="Arial"/>
-        </w:rPr>
-      </w:pPr>
-      <w:r>
-        <w:rPr>
-          <w:rFonts w:ascii="Arial" w:hAnsi="Arial" w:cs="Arial"/>
-        </w:rPr>
-        <w:t>Approving of the change:</w:t>
-      </w:r>
-    </w:p>
-    <w:p>
-      <w:pPr>
-        <w:pStyle w:val="ListParagraph"/>
-        <w:numPr>
-          <w:ilvl w:val="0"/>
-          <w:numId w:val="41"/>
-        </w:numPr>
-        <w:rPr>
-          <w:rFonts w:ascii="Arial" w:hAnsi="Arial" w:cs="Arial"/>
-        </w:rPr>
-      </w:pPr>
-      <w:r>
-        <w:rPr>
-          <w:rFonts w:ascii="Arial" w:hAnsi="Arial" w:cs="Arial"/>
-        </w:rPr>
-        <w:t>The change request must be reviewed by the stakeholders, including the project sponsor. After approval, the change must be documented and shared with the project team.</w:t>
-      </w:r>
-    </w:p>
-    <w:p>
-      <w:pPr>
-        <w:pStyle w:val="ListParagraph"/>
-        <w:numPr>
-          <w:ilvl w:val="0"/>
-          <w:numId w:val="40"/>
-        </w:numPr>
-        <w:rPr>
-          <w:rFonts w:ascii="Arial" w:hAnsi="Arial" w:cs="Arial"/>
-        </w:rPr>
-      </w:pPr>
-      <w:r>
-        <w:rPr>
-          <w:rFonts w:ascii="Arial" w:hAnsi="Arial" w:cs="Arial"/>
-        </w:rPr>
-        <w:t>Updating the project plan:</w:t>
-      </w:r>
-    </w:p>
-    <w:p>
-      <w:pPr>
-        <w:pStyle w:val="ListParagraph"/>
-        <w:numPr>
-          <w:ilvl w:val="0"/>
-          <w:numId w:val="41"/>
-        </w:numPr>
-        <w:rPr>
-          <w:rFonts w:ascii="Arial" w:hAnsi="Arial" w:cs="Arial"/>
-        </w:rPr>
-      </w:pPr>
-      <w:r>
-        <w:rPr>
-          <w:rFonts w:ascii="Arial" w:hAnsi="Arial" w:cs="Arial"/>
-        </w:rPr>
-        <w:t>The project plan should be updated to reflect the change after it has been approved.</w:t>
-      </w:r>
-    </w:p>
-    <w:p>
-      <w:pPr>
-        <w:pStyle w:val="ListParagraph"/>
-        <w:numPr>
-          <w:ilvl w:val="0"/>
-          <w:numId w:val="40"/>
-        </w:numPr>
-        <w:rPr>
-          <w:rFonts w:ascii="Arial" w:hAnsi="Arial" w:cs="Arial"/>
-        </w:rPr>
-      </w:pPr>
-      <w:r>
-        <w:rPr>
-          <w:rFonts w:ascii="Arial" w:hAnsi="Arial" w:cs="Arial"/>
-        </w:rPr>
-        <w:t>Reporting on the cost change:</w:t>
-      </w:r>
-    </w:p>
-    <w:p>
-      <w:pPr>
-        <w:pStyle w:val="ListParagraph"/>
-        <w:numPr>
-          <w:ilvl w:val="0"/>
-          <w:numId w:val="41"/>
-        </w:numPr>
-        <w:rPr>
-          <w:rFonts w:ascii="Arial" w:hAnsi="Arial" w:cs="Arial"/>
-        </w:rPr>
-      </w:pPr>
-      <w:r>
-        <w:rPr>
-          <w:rFonts w:ascii="Arial" w:hAnsi="Arial" w:cs="Arial"/>
-        </w:rPr>
-        <w:t>The project team needs to keep updated on the cost of the project and report on any changes. This can help spot problems early and keep the project’s finances on track.</w:t>
-      </w:r>
-    </w:p>
-    <w:p>
-      <w:pPr>
-        <w:pStyle w:val="ListParagraph"/>
-        <w:ind w:left="1800"/>
-        <w:rPr>
-          <w:rFonts w:ascii="Arial" w:hAnsi="Arial" w:cs="Arial"/>
-          <w:b/>
-          <w:bCs/>
+      <w:r>
+        <w:rPr>
+          <w:rFonts w:ascii="Arial" w:hAnsi="Arial" w:cs="Arial"/>
+        </w:rPr>
+        <w:t>The table provided below illustrate the agreed-upon process flow for change requests (CR) within the team.</w:t>
+      </w:r>
+      <w:r>
+        <w:rPr>
+          <w:rFonts w:ascii="Arial" w:hAnsi="Arial" w:cs="Arial"/>
+        </w:rPr>
+        <w:br/>
+      </w:r>
+    </w:p>
+    <w:tbl>
+      <w:tblPr>
+        <w:tblStyle w:val="TableGrid"/>
+        <w:tblW w:w="0" w:type="auto"/>
+        <w:tblInd w:w="720" w:type="dxa"/>
+        <w:tblLook w:val="04A0" w:firstRow="1" w:lastRow="0" w:firstColumn="1" w:lastColumn="0" w:noHBand="0" w:noVBand="1"/>
+      </w:tblPr>
+      <w:tblGrid>
+        <w:gridCol w:w="1969"/>
+        <w:gridCol w:w="5103"/>
+        <w:gridCol w:w="1558"/>
+      </w:tblGrid>
+      <w:tr>
+        <w:tc>
+          <w:tcPr>
+            <w:tcW w:w="1969" w:type="dxa"/>
+            <w:shd w:val="clear" w:color="auto" w:fill="4472C4" w:themeFill="accent1"/>
+          </w:tcPr>
+          <w:p>
+            <w:pPr>
+              <w:jc w:val="center"/>
+              <w:rPr>
+                <w:rFonts w:ascii="Arial" w:hAnsi="Arial" w:cs="Arial"/>
+                <w:b/>
+                <w:bCs/>
+                <w:color w:val="FFFFFF" w:themeColor="background1"/>
+              </w:rPr>
+            </w:pPr>
+            <w:r>
+              <w:rPr>
+                <w:rFonts w:ascii="Arial" w:hAnsi="Arial" w:cs="Arial"/>
+                <w:b/>
+                <w:bCs/>
+                <w:color w:val="FFFFFF" w:themeColor="background1"/>
+              </w:rPr>
+              <w:t>Process Step</w:t>
+            </w:r>
+          </w:p>
+        </w:tc>
+        <w:tc>
+          <w:tcPr>
+            <w:tcW w:w="5103" w:type="dxa"/>
+            <w:shd w:val="clear" w:color="auto" w:fill="4472C4" w:themeFill="accent1"/>
+          </w:tcPr>
+          <w:p>
+            <w:pPr>
+              <w:jc w:val="center"/>
+              <w:rPr>
+                <w:rFonts w:ascii="Arial" w:hAnsi="Arial" w:cs="Arial"/>
+                <w:b/>
+                <w:bCs/>
+                <w:color w:val="FFFFFF" w:themeColor="background1"/>
+              </w:rPr>
+            </w:pPr>
+            <w:r>
+              <w:rPr>
+                <w:rFonts w:ascii="Arial" w:hAnsi="Arial" w:cs="Arial"/>
+                <w:b/>
+                <w:bCs/>
+                <w:color w:val="FFFFFF" w:themeColor="background1"/>
+              </w:rPr>
+              <w:t>Description</w:t>
+            </w:r>
+          </w:p>
+        </w:tc>
+        <w:tc>
+          <w:tcPr>
+            <w:tcW w:w="1558" w:type="dxa"/>
+            <w:shd w:val="clear" w:color="auto" w:fill="4472C4" w:themeFill="accent1"/>
+          </w:tcPr>
+          <w:p>
+            <w:pPr>
+              <w:jc w:val="center"/>
+              <w:rPr>
+                <w:rFonts w:ascii="Arial" w:hAnsi="Arial" w:cs="Arial"/>
+                <w:b/>
+                <w:bCs/>
+                <w:color w:val="FFFFFF" w:themeColor="background1"/>
+              </w:rPr>
+            </w:pPr>
+            <w:r>
+              <w:rPr>
+                <w:rFonts w:ascii="Arial" w:hAnsi="Arial" w:cs="Arial"/>
+                <w:b/>
+                <w:bCs/>
+                <w:color w:val="FFFFFF" w:themeColor="background1"/>
+              </w:rPr>
+              <w:t>Change Log Status</w:t>
+            </w:r>
+          </w:p>
+        </w:tc>
+      </w:tr>
+      <w:tr>
+        <w:tc>
+          <w:tcPr>
+            <w:tcW w:w="1969" w:type="dxa"/>
+          </w:tcPr>
+          <w:p>
+            <w:pPr>
+              <w:rPr>
+                <w:rFonts w:ascii="Arial" w:hAnsi="Arial" w:cs="Arial"/>
+              </w:rPr>
+            </w:pPr>
+            <w:r>
+              <w:rPr>
+                <w:rFonts w:ascii="Arial" w:hAnsi="Arial" w:cs="Arial"/>
+              </w:rPr>
+              <w:t xml:space="preserve">Change </w:t>
+            </w:r>
+            <w:r>
+              <w:rPr>
+                <w:rFonts w:ascii="Arial" w:hAnsi="Arial" w:cs="Arial"/>
+              </w:rPr>
+              <w:t>R</w:t>
+            </w:r>
+            <w:r>
+              <w:rPr>
+                <w:rFonts w:ascii="Arial" w:hAnsi="Arial" w:cs="Arial"/>
+              </w:rPr>
+              <w:t>equest</w:t>
+            </w:r>
+            <w:r>
+              <w:rPr>
+                <w:rFonts w:ascii="Arial" w:hAnsi="Arial" w:cs="Arial"/>
+              </w:rPr>
+              <w:t xml:space="preserve"> S</w:t>
+            </w:r>
+            <w:r>
+              <w:rPr>
+                <w:rFonts w:ascii="Arial" w:hAnsi="Arial" w:cs="Arial"/>
+              </w:rPr>
+              <w:t>ubmittal</w:t>
+            </w:r>
+          </w:p>
+        </w:tc>
+        <w:tc>
+          <w:tcPr>
+            <w:tcW w:w="5103" w:type="dxa"/>
+          </w:tcPr>
+          <w:p>
+            <w:pPr>
+              <w:rPr>
+                <w:rFonts w:ascii="Arial" w:hAnsi="Arial" w:cs="Arial"/>
+              </w:rPr>
+            </w:pPr>
+            <w:r>
+              <w:rPr>
+                <w:rFonts w:ascii="Arial" w:hAnsi="Arial" w:cs="Arial"/>
+              </w:rPr>
+              <w:t>1</w:t>
+            </w:r>
+            <w:r>
+              <w:rPr>
+                <w:rFonts w:ascii="Arial" w:hAnsi="Arial" w:cs="Arial"/>
+              </w:rPr>
+              <w:t>.</w:t>
+            </w:r>
+            <w:r>
+              <w:rPr>
+                <w:rFonts w:ascii="Arial" w:hAnsi="Arial" w:cs="Arial"/>
+              </w:rPr>
+              <w:t xml:space="preserve"> The individual requesting the change (Requestor) completes and submits the change request form to initiate the request. If the Requestor is unsure about how to properly fill out the form, the Project Manager provides guidance and assistance in completing the Change Request form.</w:t>
+            </w:r>
+          </w:p>
+        </w:tc>
+        <w:tc>
+          <w:tcPr>
+            <w:tcW w:w="1558" w:type="dxa"/>
+          </w:tcPr>
+          <w:p>
+            <w:pPr>
+              <w:rPr>
+                <w:rFonts w:ascii="Arial" w:hAnsi="Arial" w:cs="Arial"/>
+              </w:rPr>
+            </w:pPr>
+            <w:r>
+              <w:rPr>
+                <w:rFonts w:ascii="Arial" w:hAnsi="Arial" w:cs="Arial"/>
+              </w:rPr>
+              <w:t>Submitted</w:t>
+            </w:r>
+          </w:p>
+        </w:tc>
+      </w:tr>
+      <w:tr>
+        <w:tc>
+          <w:tcPr>
+            <w:tcW w:w="1969" w:type="dxa"/>
+          </w:tcPr>
+          <w:p>
+            <w:pPr>
+              <w:rPr>
+                <w:rFonts w:ascii="Arial" w:hAnsi="Arial" w:cs="Arial"/>
+              </w:rPr>
+            </w:pPr>
+            <w:r>
+              <w:rPr>
+                <w:rFonts w:ascii="Arial" w:hAnsi="Arial" w:cs="Arial"/>
+              </w:rPr>
+              <w:lastRenderedPageBreak/>
+              <w:t>Analyze Impact</w:t>
+            </w:r>
+            <w:r>
+              <w:rPr>
+                <w:rFonts w:ascii="Arial" w:hAnsi="Arial" w:cs="Arial"/>
+              </w:rPr>
+              <w:t xml:space="preserve"> </w:t>
+            </w:r>
+            <w:r>
+              <w:rPr>
+                <w:rFonts w:ascii="Arial" w:hAnsi="Arial" w:cs="Arial"/>
+              </w:rPr>
+              <w:t>of the</w:t>
+            </w:r>
+            <w:r>
+              <w:rPr>
+                <w:rFonts w:ascii="Arial" w:hAnsi="Arial" w:cs="Arial"/>
+              </w:rPr>
+              <w:t xml:space="preserve"> </w:t>
+            </w:r>
+            <w:r>
+              <w:rPr>
+                <w:rFonts w:ascii="Arial" w:hAnsi="Arial" w:cs="Arial"/>
+              </w:rPr>
+              <w:t>Change</w:t>
+            </w:r>
+            <w:r>
+              <w:rPr>
+                <w:rFonts w:ascii="Arial" w:hAnsi="Arial" w:cs="Arial"/>
+              </w:rPr>
+              <w:t xml:space="preserve"> </w:t>
+            </w:r>
+            <w:r>
+              <w:rPr>
+                <w:rFonts w:ascii="Arial" w:hAnsi="Arial" w:cs="Arial"/>
+              </w:rPr>
+              <w:t>Request</w:t>
+            </w:r>
+          </w:p>
+        </w:tc>
+        <w:tc>
+          <w:tcPr>
+            <w:tcW w:w="5103" w:type="dxa"/>
+          </w:tcPr>
+          <w:p>
+            <w:pPr>
+              <w:spacing w:after="0" w:line="240" w:lineRule="auto"/>
+              <w:rPr>
+                <w:rFonts w:ascii="Arial" w:hAnsi="Arial" w:cs="Arial"/>
+              </w:rPr>
+            </w:pPr>
+            <w:r>
+              <w:rPr>
+                <w:rFonts w:ascii="Arial" w:hAnsi="Arial" w:cs="Arial"/>
+              </w:rPr>
+              <w:t>1.</w:t>
+            </w:r>
+            <w:r>
+              <w:rPr>
+                <w:rFonts w:ascii="Arial" w:hAnsi="Arial" w:cs="Arial"/>
+              </w:rPr>
+              <w:t xml:space="preserve"> Upon receiving the change request, the Project Manager evaluates its impact, considering factors such as scope, schedule, budget, and quality. Based on this assessment, the Project Manager determines whether the impact is high or low and identifies the necessary actions for implementation.</w:t>
+            </w:r>
+          </w:p>
+          <w:p>
+            <w:pPr>
+              <w:spacing w:after="0" w:line="240" w:lineRule="auto"/>
+              <w:rPr>
+                <w:rFonts w:ascii="Arial" w:hAnsi="Arial" w:cs="Arial"/>
+              </w:rPr>
+            </w:pPr>
+          </w:p>
+          <w:p>
+            <w:pPr>
+              <w:spacing w:after="0" w:line="240" w:lineRule="auto"/>
+              <w:rPr>
+                <w:rFonts w:ascii="Arial" w:hAnsi="Arial" w:cs="Arial"/>
+              </w:rPr>
+            </w:pPr>
+            <w:r>
+              <w:rPr>
+                <w:rFonts w:ascii="Arial" w:hAnsi="Arial" w:cs="Arial"/>
+              </w:rPr>
+              <w:t>2.</w:t>
+            </w:r>
+            <w:r>
+              <w:rPr>
+                <w:rFonts w:ascii="Arial" w:hAnsi="Arial" w:cs="Arial"/>
+              </w:rPr>
+              <w:t xml:space="preserve"> If the impact of the change request is determined to be high, the Project Manager proceeds to prepare a recommendation for approval or denial based on the findings from the impact analysis. The Project Sponsor then reviews the change request, the Project Manager's impact analysis, and the recommendation. On the other hand, if the impact is low, the Project Manager has the authority to approve or deny the change request.</w:t>
+            </w:r>
+          </w:p>
+          <w:p>
+            <w:pPr>
+              <w:spacing w:after="0" w:line="240" w:lineRule="auto"/>
+              <w:rPr>
+                <w:rFonts w:ascii="Arial" w:hAnsi="Arial" w:cs="Arial"/>
+              </w:rPr>
+            </w:pPr>
+          </w:p>
+          <w:p>
+            <w:pPr>
+              <w:rPr>
+                <w:rFonts w:ascii="Arial" w:hAnsi="Arial" w:cs="Arial"/>
+              </w:rPr>
+            </w:pPr>
+            <w:r>
+              <w:rPr>
+                <w:rFonts w:ascii="Arial" w:hAnsi="Arial" w:cs="Arial"/>
+              </w:rPr>
+              <w:t>3.</w:t>
+            </w:r>
+            <w:r>
+              <w:rPr>
+                <w:rFonts w:ascii="Arial" w:hAnsi="Arial" w:cs="Arial"/>
+              </w:rPr>
+              <w:t xml:space="preserve"> The Change Coordinator is responsible for updating the Change Log and generating a Change Status Report.</w:t>
+            </w:r>
+          </w:p>
+        </w:tc>
+        <w:tc>
+          <w:tcPr>
+            <w:tcW w:w="1558" w:type="dxa"/>
+          </w:tcPr>
+          <w:p>
+            <w:pPr>
+              <w:rPr>
+                <w:rFonts w:ascii="Arial" w:hAnsi="Arial" w:cs="Arial"/>
+              </w:rPr>
+            </w:pPr>
+            <w:r>
+              <w:rPr>
+                <w:rFonts w:ascii="Arial" w:hAnsi="Arial" w:cs="Arial"/>
+              </w:rPr>
+              <w:t>In Review</w:t>
+            </w:r>
+          </w:p>
+        </w:tc>
+      </w:tr>
+      <w:tr>
+        <w:tc>
+          <w:tcPr>
+            <w:tcW w:w="1969" w:type="dxa"/>
+          </w:tcPr>
+          <w:p>
+            <w:pPr>
+              <w:rPr>
+                <w:rFonts w:ascii="Arial" w:hAnsi="Arial" w:cs="Arial"/>
+              </w:rPr>
+            </w:pPr>
+            <w:r>
+              <w:rPr>
+                <w:rFonts w:ascii="Arial" w:hAnsi="Arial" w:cs="Arial"/>
+              </w:rPr>
+              <w:t>Approve or</w:t>
+            </w:r>
+            <w:r>
+              <w:rPr>
+                <w:rFonts w:ascii="Arial" w:hAnsi="Arial" w:cs="Arial"/>
+              </w:rPr>
+              <w:t xml:space="preserve"> </w:t>
+            </w:r>
+            <w:r>
+              <w:rPr>
+                <w:rFonts w:ascii="Arial" w:hAnsi="Arial" w:cs="Arial"/>
+              </w:rPr>
+              <w:t>Deny Change</w:t>
+            </w:r>
+            <w:r>
+              <w:rPr>
+                <w:rFonts w:ascii="Arial" w:hAnsi="Arial" w:cs="Arial"/>
+              </w:rPr>
+              <w:t xml:space="preserve"> </w:t>
+            </w:r>
+            <w:r>
+              <w:rPr>
+                <w:rFonts w:ascii="Arial" w:hAnsi="Arial" w:cs="Arial"/>
+              </w:rPr>
+              <w:t>Request</w:t>
+            </w:r>
+          </w:p>
+        </w:tc>
+        <w:tc>
+          <w:tcPr>
+            <w:tcW w:w="5103" w:type="dxa"/>
+          </w:tcPr>
+          <w:p>
+            <w:pPr>
+              <w:spacing w:after="0" w:line="240" w:lineRule="auto"/>
+              <w:rPr>
+                <w:rFonts w:ascii="Arial" w:hAnsi="Arial" w:cs="Arial"/>
+              </w:rPr>
+            </w:pPr>
+            <w:r>
+              <w:rPr>
+                <w:rFonts w:ascii="Arial" w:hAnsi="Arial" w:cs="Arial"/>
+              </w:rPr>
+              <w:t>Approval of the change request is dependent on the impact it has on the project:</w:t>
+            </w:r>
+          </w:p>
+          <w:p>
+            <w:pPr>
+              <w:spacing w:after="0" w:line="240" w:lineRule="auto"/>
+              <w:rPr>
+                <w:rFonts w:ascii="Arial" w:hAnsi="Arial" w:cs="Arial"/>
+              </w:rPr>
+            </w:pPr>
+          </w:p>
+          <w:p>
+            <w:pPr>
+              <w:spacing w:after="0" w:line="240" w:lineRule="auto"/>
+              <w:rPr>
+                <w:rFonts w:ascii="Arial" w:hAnsi="Arial" w:cs="Arial"/>
+              </w:rPr>
+            </w:pPr>
+            <w:r>
+              <w:rPr>
+                <w:rFonts w:ascii="Arial" w:hAnsi="Arial" w:cs="Arial"/>
+              </w:rPr>
+              <w:t>For low-impact changes:</w:t>
+            </w:r>
+          </w:p>
+          <w:p>
+            <w:pPr>
+              <w:spacing w:after="0" w:line="240" w:lineRule="auto"/>
+              <w:rPr>
+                <w:rFonts w:ascii="Arial" w:hAnsi="Arial" w:cs="Arial"/>
+              </w:rPr>
+            </w:pPr>
+          </w:p>
+          <w:p>
+            <w:pPr>
+              <w:pStyle w:val="ListParagraph"/>
+              <w:numPr>
+                <w:ilvl w:val="0"/>
+                <w:numId w:val="42"/>
+              </w:numPr>
+              <w:spacing w:after="0" w:line="240" w:lineRule="auto"/>
+              <w:rPr>
+                <w:rFonts w:ascii="Arial" w:hAnsi="Arial" w:cs="Arial"/>
+              </w:rPr>
+            </w:pPr>
+            <w:r>
+              <w:rPr>
+                <w:rFonts w:ascii="Arial" w:hAnsi="Arial" w:cs="Arial"/>
+              </w:rPr>
+              <w:t>If the change request is classified as low-impact, the Project Manager has the authority to approve or deny the request.</w:t>
+            </w:r>
+          </w:p>
+          <w:p>
+            <w:pPr>
+              <w:pStyle w:val="ListParagraph"/>
+              <w:numPr>
+                <w:ilvl w:val="1"/>
+                <w:numId w:val="42"/>
+              </w:numPr>
+              <w:spacing w:after="0" w:line="240" w:lineRule="auto"/>
+              <w:rPr>
+                <w:rFonts w:ascii="Arial" w:hAnsi="Arial" w:cs="Arial"/>
+              </w:rPr>
+            </w:pPr>
+            <w:r>
+              <w:rPr>
+                <w:rFonts w:ascii="Arial" w:hAnsi="Arial" w:cs="Arial"/>
+              </w:rPr>
+              <w:t>If approved, the Project Manager proceeds with the "Implement Change Request" phase.</w:t>
+            </w:r>
+          </w:p>
+          <w:p>
+            <w:pPr>
+              <w:pStyle w:val="ListParagraph"/>
+              <w:numPr>
+                <w:ilvl w:val="1"/>
+                <w:numId w:val="42"/>
+              </w:numPr>
+              <w:spacing w:after="0" w:line="240" w:lineRule="auto"/>
+              <w:rPr>
+                <w:rFonts w:ascii="Arial" w:hAnsi="Arial" w:cs="Arial"/>
+              </w:rPr>
+            </w:pPr>
+            <w:r>
+              <w:rPr>
+                <w:rFonts w:ascii="Arial" w:hAnsi="Arial" w:cs="Arial"/>
+              </w:rPr>
+              <w:t>If denied, the change request is considered closed.</w:t>
+            </w:r>
+          </w:p>
+          <w:p>
+            <w:pPr>
+              <w:pStyle w:val="ListParagraph"/>
+              <w:numPr>
+                <w:ilvl w:val="0"/>
+                <w:numId w:val="42"/>
+              </w:numPr>
+              <w:rPr>
+                <w:rFonts w:ascii="Arial" w:hAnsi="Arial" w:cs="Arial"/>
+              </w:rPr>
+            </w:pPr>
+            <w:r>
+              <w:rPr>
+                <w:rFonts w:ascii="Arial" w:hAnsi="Arial" w:cs="Arial"/>
+              </w:rPr>
+              <w:t>The Change Coordinator is responsible for updating the Change Log and generating a Change Status Report.</w:t>
+            </w:r>
+          </w:p>
+          <w:p>
+            <w:pPr>
+              <w:spacing w:after="0" w:line="240" w:lineRule="auto"/>
+              <w:rPr>
+                <w:rFonts w:ascii="Arial" w:hAnsi="Arial" w:cs="Arial"/>
+              </w:rPr>
+            </w:pPr>
+          </w:p>
+          <w:p>
+            <w:pPr>
+              <w:spacing w:after="0" w:line="240" w:lineRule="auto"/>
+              <w:rPr>
+                <w:rFonts w:ascii="Arial" w:hAnsi="Arial" w:cs="Arial"/>
+              </w:rPr>
+            </w:pPr>
+            <w:r>
+              <w:rPr>
+                <w:rFonts w:ascii="Arial" w:hAnsi="Arial" w:cs="Arial"/>
+              </w:rPr>
+              <w:t>For high-impact changes:</w:t>
+            </w:r>
+          </w:p>
+          <w:p>
+            <w:pPr>
+              <w:spacing w:after="0" w:line="240" w:lineRule="auto"/>
+              <w:rPr>
+                <w:rFonts w:ascii="Arial" w:hAnsi="Arial" w:cs="Arial"/>
+              </w:rPr>
+            </w:pPr>
+          </w:p>
+          <w:p>
+            <w:pPr>
+              <w:pStyle w:val="ListParagraph"/>
+              <w:numPr>
+                <w:ilvl w:val="0"/>
+                <w:numId w:val="43"/>
+              </w:numPr>
+              <w:spacing w:after="0" w:line="240" w:lineRule="auto"/>
+              <w:rPr>
+                <w:rFonts w:ascii="Arial" w:hAnsi="Arial" w:cs="Arial"/>
+              </w:rPr>
+            </w:pPr>
+            <w:r>
+              <w:rPr>
+                <w:rFonts w:ascii="Arial" w:hAnsi="Arial" w:cs="Arial"/>
+              </w:rPr>
+              <w:t>If the change request is categorized as high-impact, the Project Sponsor has the sole authority to approve or deny the request.</w:t>
+            </w:r>
+          </w:p>
+          <w:p>
+            <w:pPr>
+              <w:pStyle w:val="ListParagraph"/>
+              <w:numPr>
+                <w:ilvl w:val="1"/>
+                <w:numId w:val="43"/>
+              </w:numPr>
+              <w:spacing w:after="0" w:line="240" w:lineRule="auto"/>
+              <w:rPr>
+                <w:rFonts w:ascii="Arial" w:hAnsi="Arial" w:cs="Arial"/>
+              </w:rPr>
+            </w:pPr>
+            <w:r>
+              <w:rPr>
+                <w:rFonts w:ascii="Arial" w:hAnsi="Arial" w:cs="Arial"/>
+              </w:rPr>
+              <w:t>If approved, the Project Manager proceeds with the "Implement Change Request" phase.</w:t>
+            </w:r>
+          </w:p>
+          <w:p>
+            <w:pPr>
+              <w:pStyle w:val="ListParagraph"/>
+              <w:numPr>
+                <w:ilvl w:val="1"/>
+                <w:numId w:val="43"/>
+              </w:numPr>
+              <w:spacing w:after="0" w:line="240" w:lineRule="auto"/>
+              <w:rPr>
+                <w:rFonts w:ascii="Arial" w:hAnsi="Arial" w:cs="Arial"/>
+              </w:rPr>
+            </w:pPr>
+            <w:r>
+              <w:rPr>
+                <w:rFonts w:ascii="Arial" w:hAnsi="Arial" w:cs="Arial"/>
+              </w:rPr>
+              <w:t>If denied, the change request is considered closed.</w:t>
+            </w:r>
+          </w:p>
+          <w:p>
+            <w:pPr>
+              <w:pStyle w:val="ListParagraph"/>
+              <w:numPr>
+                <w:ilvl w:val="0"/>
+                <w:numId w:val="43"/>
+              </w:numPr>
+              <w:rPr>
+                <w:rFonts w:ascii="Arial" w:hAnsi="Arial" w:cs="Arial"/>
+              </w:rPr>
+            </w:pPr>
+            <w:r>
+              <w:rPr>
+                <w:rFonts w:ascii="Arial" w:hAnsi="Arial" w:cs="Arial"/>
+              </w:rPr>
+              <w:lastRenderedPageBreak/>
+              <w:t>The Change Coordinator updates the Change Log and creates a Change Status Report.</w:t>
+            </w:r>
+          </w:p>
+        </w:tc>
+        <w:tc>
+          <w:tcPr>
+            <w:tcW w:w="1558" w:type="dxa"/>
+          </w:tcPr>
+          <w:p>
+            <w:pPr>
+              <w:rPr>
+                <w:rFonts w:ascii="Arial" w:hAnsi="Arial" w:cs="Arial"/>
+              </w:rPr>
+            </w:pPr>
+            <w:r>
+              <w:rPr>
+                <w:rFonts w:ascii="Arial" w:hAnsi="Arial" w:cs="Arial"/>
+              </w:rPr>
+              <w:lastRenderedPageBreak/>
+              <w:t>Approved or Denied</w:t>
+            </w:r>
+          </w:p>
+        </w:tc>
+      </w:tr>
+      <w:tr>
+        <w:tc>
+          <w:tcPr>
+            <w:tcW w:w="1969" w:type="dxa"/>
+          </w:tcPr>
+          <w:p>
+            <w:pPr>
+              <w:rPr>
+                <w:rFonts w:ascii="Arial" w:hAnsi="Arial" w:cs="Arial"/>
+              </w:rPr>
+            </w:pPr>
+            <w:r>
+              <w:rPr>
+                <w:rFonts w:ascii="Arial" w:hAnsi="Arial" w:cs="Arial"/>
+              </w:rPr>
+              <w:t>Implement</w:t>
+            </w:r>
+            <w:r>
+              <w:rPr>
+                <w:rFonts w:ascii="Arial" w:hAnsi="Arial" w:cs="Arial"/>
+              </w:rPr>
+              <w:t xml:space="preserve"> </w:t>
+            </w:r>
+            <w:r>
+              <w:rPr>
+                <w:rFonts w:ascii="Arial" w:hAnsi="Arial" w:cs="Arial"/>
+              </w:rPr>
+              <w:t>Change</w:t>
+            </w:r>
+            <w:r>
+              <w:rPr>
+                <w:rFonts w:ascii="Arial" w:hAnsi="Arial" w:cs="Arial"/>
+              </w:rPr>
+              <w:t xml:space="preserve"> </w:t>
+            </w:r>
+            <w:r>
+              <w:rPr>
+                <w:rFonts w:ascii="Arial" w:hAnsi="Arial" w:cs="Arial"/>
+              </w:rPr>
+              <w:t>Request</w:t>
+            </w:r>
+          </w:p>
+        </w:tc>
+        <w:tc>
+          <w:tcPr>
+            <w:tcW w:w="5103" w:type="dxa"/>
+          </w:tcPr>
+          <w:p>
+            <w:pPr>
+              <w:spacing w:after="0" w:line="240" w:lineRule="auto"/>
+              <w:rPr>
+                <w:rFonts w:ascii="Arial" w:hAnsi="Arial" w:cs="Arial"/>
+              </w:rPr>
+            </w:pPr>
+            <w:r>
+              <w:rPr>
+                <w:rFonts w:ascii="Arial" w:hAnsi="Arial" w:cs="Arial"/>
+              </w:rPr>
+              <w:t>1.</w:t>
+            </w:r>
+            <w:r>
+              <w:rPr>
+                <w:rFonts w:ascii="Arial" w:hAnsi="Arial" w:cs="Arial"/>
+              </w:rPr>
+              <w:t xml:space="preserve"> Once the change log is updated to "Approved," the Project Manager proceeds to develop an action plan for implementing the change request.</w:t>
+            </w:r>
+          </w:p>
+          <w:p>
+            <w:pPr>
+              <w:spacing w:after="0" w:line="240" w:lineRule="auto"/>
+              <w:rPr>
+                <w:rFonts w:ascii="Arial" w:hAnsi="Arial" w:cs="Arial"/>
+              </w:rPr>
+            </w:pPr>
+          </w:p>
+          <w:p>
+            <w:pPr>
+              <w:spacing w:after="0" w:line="240" w:lineRule="auto"/>
+              <w:rPr>
+                <w:rFonts w:ascii="Arial" w:hAnsi="Arial" w:cs="Arial"/>
+              </w:rPr>
+            </w:pPr>
+            <w:r>
+              <w:rPr>
+                <w:rFonts w:ascii="Arial" w:hAnsi="Arial" w:cs="Arial"/>
+              </w:rPr>
+              <w:t>2.</w:t>
+            </w:r>
+            <w:r>
+              <w:rPr>
+                <w:rFonts w:ascii="Arial" w:hAnsi="Arial" w:cs="Arial"/>
+              </w:rPr>
+              <w:t xml:space="preserve"> After finalizing the action plan, the Project Manager communicates it to the relevant team members and assigns responsibilities accordingly.</w:t>
+            </w:r>
+          </w:p>
+          <w:p>
+            <w:pPr>
+              <w:spacing w:after="0" w:line="240" w:lineRule="auto"/>
+              <w:rPr>
+                <w:rFonts w:ascii="Arial" w:hAnsi="Arial" w:cs="Arial"/>
+              </w:rPr>
+            </w:pPr>
+          </w:p>
+          <w:p>
+            <w:pPr>
+              <w:spacing w:after="0" w:line="240" w:lineRule="auto"/>
+              <w:rPr>
+                <w:rFonts w:ascii="Arial" w:hAnsi="Arial" w:cs="Arial"/>
+              </w:rPr>
+            </w:pPr>
+            <w:r>
+              <w:rPr>
+                <w:rFonts w:ascii="Arial" w:hAnsi="Arial" w:cs="Arial"/>
+              </w:rPr>
+              <w:t>3.</w:t>
+            </w:r>
+            <w:r>
+              <w:rPr>
+                <w:rFonts w:ascii="Arial" w:hAnsi="Arial" w:cs="Arial"/>
+              </w:rPr>
+              <w:t xml:space="preserve"> The Project Manager then updates the project plan, budget, and schedule as necessary to accommodate the approved change.</w:t>
+            </w:r>
+          </w:p>
+          <w:p>
+            <w:pPr>
+              <w:spacing w:after="0" w:line="240" w:lineRule="auto"/>
+              <w:rPr>
+                <w:rFonts w:ascii="Arial" w:hAnsi="Arial" w:cs="Arial"/>
+              </w:rPr>
+            </w:pPr>
+          </w:p>
+          <w:p>
+            <w:pPr>
+              <w:rPr>
+                <w:rFonts w:ascii="Arial" w:hAnsi="Arial" w:cs="Arial"/>
+              </w:rPr>
+            </w:pPr>
+            <w:r>
+              <w:rPr>
+                <w:rFonts w:ascii="Arial" w:hAnsi="Arial" w:cs="Arial"/>
+              </w:rPr>
+              <w:t>4.</w:t>
+            </w:r>
+            <w:r>
+              <w:rPr>
+                <w:rFonts w:ascii="Arial" w:hAnsi="Arial" w:cs="Arial"/>
+              </w:rPr>
+              <w:t xml:space="preserve"> The Change Coordinator is responsible for updating the Change Log and generating a Change Status Report.</w:t>
+            </w:r>
+          </w:p>
+        </w:tc>
+        <w:tc>
+          <w:tcPr>
+            <w:tcW w:w="1558" w:type="dxa"/>
+          </w:tcPr>
+          <w:p>
+            <w:pPr>
+              <w:rPr>
+                <w:rFonts w:ascii="Arial" w:hAnsi="Arial" w:cs="Arial"/>
+              </w:rPr>
+            </w:pPr>
+            <w:r>
+              <w:rPr>
+                <w:rFonts w:ascii="Arial" w:hAnsi="Arial" w:cs="Arial"/>
+              </w:rPr>
+              <w:t>In Progress</w:t>
+            </w:r>
+          </w:p>
+        </w:tc>
+      </w:tr>
+      <w:tr>
+        <w:tc>
+          <w:tcPr>
+            <w:tcW w:w="1969" w:type="dxa"/>
+          </w:tcPr>
+          <w:p>
+            <w:pPr>
+              <w:rPr>
+                <w:rFonts w:ascii="Arial" w:hAnsi="Arial" w:cs="Arial"/>
+              </w:rPr>
+            </w:pPr>
+            <w:r>
+              <w:rPr>
+                <w:rFonts w:ascii="Arial" w:hAnsi="Arial" w:cs="Arial"/>
+              </w:rPr>
+              <w:t>Verify</w:t>
+            </w:r>
+            <w:r>
+              <w:rPr>
+                <w:rFonts w:ascii="Arial" w:hAnsi="Arial" w:cs="Arial"/>
+              </w:rPr>
+              <w:t xml:space="preserve"> </w:t>
+            </w:r>
+            <w:r>
+              <w:rPr>
+                <w:rFonts w:ascii="Arial" w:hAnsi="Arial" w:cs="Arial"/>
+              </w:rPr>
+              <w:t>Implementation</w:t>
+            </w:r>
+            <w:r>
+              <w:rPr>
+                <w:rFonts w:ascii="Arial" w:hAnsi="Arial" w:cs="Arial"/>
+              </w:rPr>
+              <w:t xml:space="preserve"> </w:t>
+            </w:r>
+            <w:r>
+              <w:rPr>
+                <w:rFonts w:ascii="Arial" w:hAnsi="Arial" w:cs="Arial"/>
+              </w:rPr>
+              <w:t>of</w:t>
+            </w:r>
+            <w:r>
+              <w:rPr>
+                <w:rFonts w:ascii="Arial" w:hAnsi="Arial" w:cs="Arial"/>
+              </w:rPr>
+              <w:t xml:space="preserve"> </w:t>
+            </w:r>
+            <w:r>
+              <w:rPr>
+                <w:rFonts w:ascii="Arial" w:hAnsi="Arial" w:cs="Arial"/>
+              </w:rPr>
+              <w:t>Change</w:t>
+            </w:r>
+            <w:r>
+              <w:rPr>
+                <w:rFonts w:ascii="Arial" w:hAnsi="Arial" w:cs="Arial"/>
+              </w:rPr>
+              <w:t xml:space="preserve"> </w:t>
+            </w:r>
+            <w:r>
+              <w:rPr>
+                <w:rFonts w:ascii="Arial" w:hAnsi="Arial" w:cs="Arial"/>
+              </w:rPr>
+              <w:t>Request</w:t>
+            </w:r>
+          </w:p>
+        </w:tc>
+        <w:tc>
+          <w:tcPr>
+            <w:tcW w:w="5103" w:type="dxa"/>
+          </w:tcPr>
+          <w:p>
+            <w:pPr>
+              <w:spacing w:after="0" w:line="240" w:lineRule="auto"/>
+              <w:rPr>
+                <w:rFonts w:ascii="Arial" w:hAnsi="Arial" w:cs="Arial"/>
+              </w:rPr>
+            </w:pPr>
+            <w:r>
+              <w:rPr>
+                <w:rFonts w:ascii="Arial" w:hAnsi="Arial" w:cs="Arial"/>
+              </w:rPr>
+              <w:t>1.</w:t>
+            </w:r>
+            <w:r>
+              <w:rPr>
+                <w:rFonts w:ascii="Arial" w:hAnsi="Arial" w:cs="Arial"/>
+              </w:rPr>
+              <w:t xml:space="preserve"> The Project Manager verifies the implementation of the change and reports the status to the Change Control Board.</w:t>
+            </w:r>
+          </w:p>
+          <w:p>
+            <w:pPr>
+              <w:spacing w:after="0" w:line="240" w:lineRule="auto"/>
+              <w:rPr>
+                <w:rFonts w:ascii="Arial" w:hAnsi="Arial" w:cs="Arial"/>
+              </w:rPr>
+            </w:pPr>
+          </w:p>
+          <w:p>
+            <w:pPr>
+              <w:rPr>
+                <w:rFonts w:ascii="Arial" w:hAnsi="Arial" w:cs="Arial"/>
+              </w:rPr>
+            </w:pPr>
+            <w:r>
+              <w:rPr>
+                <w:rFonts w:ascii="Arial" w:hAnsi="Arial" w:cs="Arial"/>
+              </w:rPr>
+              <w:t>2.</w:t>
+            </w:r>
+            <w:r>
+              <w:rPr>
+                <w:rFonts w:ascii="Arial" w:hAnsi="Arial" w:cs="Arial"/>
+              </w:rPr>
+              <w:t xml:space="preserve"> The Change Coordinator updates the Change Log and generates a Change Status Report.</w:t>
+            </w:r>
+          </w:p>
+        </w:tc>
+        <w:tc>
+          <w:tcPr>
+            <w:tcW w:w="1558" w:type="dxa"/>
+          </w:tcPr>
+          <w:p>
+            <w:pPr>
+              <w:rPr>
+                <w:rFonts w:ascii="Arial" w:hAnsi="Arial" w:cs="Arial"/>
+              </w:rPr>
+            </w:pPr>
+            <w:r>
+              <w:rPr>
+                <w:rFonts w:ascii="Arial" w:hAnsi="Arial" w:cs="Arial"/>
+              </w:rPr>
+              <w:t>Verifying</w:t>
+            </w:r>
+          </w:p>
+        </w:tc>
+      </w:tr>
+      <w:tr>
+        <w:tc>
+          <w:tcPr>
+            <w:tcW w:w="1969" w:type="dxa"/>
+          </w:tcPr>
+          <w:p>
+            <w:pPr>
+              <w:rPr>
+                <w:rFonts w:ascii="Arial" w:hAnsi="Arial" w:cs="Arial"/>
+              </w:rPr>
+            </w:pPr>
+            <w:r>
+              <w:rPr>
+                <w:rFonts w:ascii="Arial" w:hAnsi="Arial" w:cs="Arial"/>
+              </w:rPr>
+              <w:t>Change Request</w:t>
+            </w:r>
+            <w:r>
+              <w:rPr>
+                <w:rFonts w:ascii="Arial" w:hAnsi="Arial" w:cs="Arial"/>
+              </w:rPr>
+              <w:t xml:space="preserve"> </w:t>
+            </w:r>
+            <w:r>
+              <w:rPr>
+                <w:rFonts w:ascii="Arial" w:hAnsi="Arial" w:cs="Arial"/>
+              </w:rPr>
+              <w:t>Closure</w:t>
+            </w:r>
+          </w:p>
+        </w:tc>
+        <w:tc>
+          <w:tcPr>
+            <w:tcW w:w="5103" w:type="dxa"/>
+          </w:tcPr>
+          <w:p>
+            <w:pPr>
+              <w:rPr>
+                <w:rFonts w:ascii="Arial" w:hAnsi="Arial" w:cs="Arial"/>
+              </w:rPr>
+            </w:pPr>
+            <w:r>
+              <w:rPr>
+                <w:rFonts w:ascii="Arial" w:hAnsi="Arial" w:cs="Arial"/>
+              </w:rPr>
+              <w:t xml:space="preserve">1. </w:t>
+            </w:r>
+            <w:r>
+              <w:rPr>
+                <w:rFonts w:ascii="Arial" w:hAnsi="Arial" w:cs="Arial"/>
+              </w:rPr>
+              <w:t>The Change Coordinator distributes the final Change Status Report to the entire team and stakeholders.</w:t>
+            </w:r>
+          </w:p>
+        </w:tc>
+        <w:tc>
+          <w:tcPr>
+            <w:tcW w:w="1558" w:type="dxa"/>
+          </w:tcPr>
+          <w:p>
+            <w:pPr>
+              <w:rPr>
+                <w:rFonts w:ascii="Arial" w:hAnsi="Arial" w:cs="Arial"/>
+              </w:rPr>
+            </w:pPr>
+            <w:r>
+              <w:rPr>
+                <w:rFonts w:ascii="Arial" w:hAnsi="Arial" w:cs="Arial"/>
+              </w:rPr>
+              <w:t>Closed</w:t>
+            </w:r>
+          </w:p>
+        </w:tc>
+      </w:tr>
+    </w:tbl>
+    <w:p>
+      <w:pPr>
+        <w:ind w:left="720"/>
+        <w:rPr>
+          <w:rFonts w:ascii="Arial" w:hAnsi="Arial" w:cs="Arial"/>
+        </w:rPr>
+      </w:pPr>
+    </w:p>
+    <w:p>
+      <w:pPr>
+        <w:ind w:left="720"/>
+        <w:rPr>
+          <w:rFonts w:ascii="Arial" w:hAnsi="Arial" w:cs="Arial"/>
+        </w:rPr>
+      </w:pPr>
+      <w:r>
+        <w:rPr>
+          <w:rFonts w:ascii="Arial" w:hAnsi="Arial" w:cs="Arial"/>
+        </w:rPr>
+        <w:t>In order to monitor the progress of change requests, each step is associated with a specific change request status, as illustrated in the table below:</w:t>
+      </w:r>
+    </w:p>
+    <w:tbl>
+      <w:tblPr>
+        <w:tblStyle w:val="TableGrid"/>
+        <w:tblW w:w="0" w:type="auto"/>
+        <w:tblInd w:w="720" w:type="dxa"/>
+        <w:tblLook w:val="04A0" w:firstRow="1" w:lastRow="0" w:firstColumn="1" w:lastColumn="0" w:noHBand="0" w:noVBand="1"/>
+      </w:tblPr>
+      <w:tblGrid>
+        <w:gridCol w:w="1827"/>
+        <w:gridCol w:w="6803"/>
+      </w:tblGrid>
+      <w:tr>
+        <w:tc>
+          <w:tcPr>
+            <w:tcW w:w="1827" w:type="dxa"/>
+            <w:shd w:val="clear" w:color="auto" w:fill="4472C4" w:themeFill="accent1"/>
+          </w:tcPr>
+          <w:p>
+            <w:pPr>
+              <w:jc w:val="center"/>
+              <w:rPr>
+                <w:rFonts w:ascii="Arial" w:hAnsi="Arial" w:cs="Arial"/>
+                <w:b/>
+                <w:bCs/>
+                <w:color w:val="FFFFFF" w:themeColor="background1"/>
+              </w:rPr>
+            </w:pPr>
+            <w:r>
+              <w:rPr>
+                <w:rFonts w:ascii="Arial" w:hAnsi="Arial" w:cs="Arial"/>
+                <w:b/>
+                <w:bCs/>
+                <w:color w:val="FFFFFF" w:themeColor="background1"/>
+              </w:rPr>
+              <w:t>Status</w:t>
+            </w:r>
+          </w:p>
+        </w:tc>
+        <w:tc>
+          <w:tcPr>
+            <w:tcW w:w="6803" w:type="dxa"/>
+            <w:shd w:val="clear" w:color="auto" w:fill="4472C4" w:themeFill="accent1"/>
+          </w:tcPr>
+          <w:p>
+            <w:pPr>
+              <w:jc w:val="center"/>
+              <w:rPr>
+                <w:rFonts w:ascii="Arial" w:hAnsi="Arial" w:cs="Arial"/>
+                <w:b/>
+                <w:bCs/>
+                <w:color w:val="FFFFFF" w:themeColor="background1"/>
+              </w:rPr>
+            </w:pPr>
+            <w:r>
+              <w:rPr>
+                <w:rFonts w:ascii="Arial" w:hAnsi="Arial" w:cs="Arial"/>
+                <w:b/>
+                <w:bCs/>
+                <w:color w:val="FFFFFF" w:themeColor="background1"/>
+              </w:rPr>
+              <w:t>Description</w:t>
+            </w:r>
+          </w:p>
+        </w:tc>
+      </w:tr>
+      <w:tr>
+        <w:tc>
+          <w:tcPr>
+            <w:tcW w:w="1827" w:type="dxa"/>
+          </w:tcPr>
+          <w:p>
+            <w:pPr>
+              <w:rPr>
+                <w:rFonts w:ascii="Arial" w:hAnsi="Arial" w:cs="Arial"/>
+              </w:rPr>
+            </w:pPr>
+            <w:r>
+              <w:rPr>
+                <w:rFonts w:ascii="Arial" w:hAnsi="Arial" w:cs="Arial"/>
+              </w:rPr>
+              <w:t>Submitted</w:t>
+            </w:r>
+          </w:p>
+        </w:tc>
+        <w:tc>
+          <w:tcPr>
+            <w:tcW w:w="6803" w:type="dxa"/>
+          </w:tcPr>
+          <w:p>
+            <w:pPr>
+              <w:rPr>
+                <w:rFonts w:ascii="Arial" w:hAnsi="Arial" w:cs="Arial"/>
+              </w:rPr>
+            </w:pPr>
+            <w:r>
+              <w:rPr>
+                <w:rFonts w:ascii="Arial" w:hAnsi="Arial" w:cs="Arial"/>
+              </w:rPr>
+              <w:t>A change request has been logged by a member of the project development team or key stakeholders and is awaiting review by the Project Manager for impact analysis.</w:t>
+            </w:r>
+          </w:p>
+        </w:tc>
+      </w:tr>
+      <w:tr>
+        <w:tc>
+          <w:tcPr>
+            <w:tcW w:w="1827" w:type="dxa"/>
+          </w:tcPr>
+          <w:p>
+            <w:pPr>
+              <w:rPr>
+                <w:rFonts w:ascii="Arial" w:hAnsi="Arial" w:cs="Arial"/>
+              </w:rPr>
+            </w:pPr>
+            <w:r>
+              <w:rPr>
+                <w:rFonts w:ascii="Arial" w:hAnsi="Arial" w:cs="Arial"/>
+              </w:rPr>
+              <w:t>In Review</w:t>
+            </w:r>
+          </w:p>
+        </w:tc>
+        <w:tc>
+          <w:tcPr>
+            <w:tcW w:w="6803" w:type="dxa"/>
+          </w:tcPr>
+          <w:p>
+            <w:pPr>
+              <w:rPr>
+                <w:rFonts w:ascii="Arial" w:hAnsi="Arial" w:cs="Arial"/>
+              </w:rPr>
+            </w:pPr>
+            <w:r>
+              <w:rPr>
+                <w:rFonts w:ascii="Arial" w:hAnsi="Arial" w:cs="Arial"/>
+              </w:rPr>
+              <w:t>Impact analysis is currently being conducted on the change request.</w:t>
+            </w:r>
+          </w:p>
+        </w:tc>
+      </w:tr>
+      <w:tr>
+        <w:tc>
+          <w:tcPr>
+            <w:tcW w:w="1827" w:type="dxa"/>
+          </w:tcPr>
+          <w:p>
+            <w:pPr>
+              <w:rPr>
+                <w:rFonts w:ascii="Arial" w:hAnsi="Arial" w:cs="Arial"/>
+              </w:rPr>
+            </w:pPr>
+            <w:r>
+              <w:rPr>
+                <w:rFonts w:ascii="Arial" w:hAnsi="Arial" w:cs="Arial"/>
+              </w:rPr>
+              <w:t>Approved</w:t>
+            </w:r>
+          </w:p>
+        </w:tc>
+        <w:tc>
+          <w:tcPr>
+            <w:tcW w:w="6803" w:type="dxa"/>
+          </w:tcPr>
+          <w:p>
+            <w:pPr>
+              <w:rPr>
+                <w:rFonts w:ascii="Arial" w:hAnsi="Arial" w:cs="Arial"/>
+              </w:rPr>
+            </w:pPr>
+            <w:r>
+              <w:rPr>
+                <w:rFonts w:ascii="Arial" w:hAnsi="Arial" w:cs="Arial"/>
+              </w:rPr>
+              <w:t>The change request has been approved and will proceed to the implementation phase.</w:t>
+            </w:r>
+          </w:p>
+        </w:tc>
+      </w:tr>
+      <w:tr>
+        <w:tc>
+          <w:tcPr>
+            <w:tcW w:w="1827" w:type="dxa"/>
+          </w:tcPr>
+          <w:p>
+            <w:pPr>
+              <w:rPr>
+                <w:rFonts w:ascii="Arial" w:hAnsi="Arial" w:cs="Arial"/>
+              </w:rPr>
+            </w:pPr>
+            <w:r>
+              <w:rPr>
+                <w:rFonts w:ascii="Arial" w:hAnsi="Arial" w:cs="Arial"/>
+              </w:rPr>
+              <w:t>Denied</w:t>
+            </w:r>
+          </w:p>
+        </w:tc>
+        <w:tc>
+          <w:tcPr>
+            <w:tcW w:w="6803" w:type="dxa"/>
+          </w:tcPr>
+          <w:p>
+            <w:pPr>
+              <w:rPr>
+                <w:rFonts w:ascii="Arial" w:hAnsi="Arial" w:cs="Arial"/>
+              </w:rPr>
+            </w:pPr>
+            <w:r>
+              <w:rPr>
+                <w:rFonts w:ascii="Arial" w:hAnsi="Arial" w:cs="Arial"/>
+              </w:rPr>
+              <w:t>The change request has been denied and will not be implemented.</w:t>
+            </w:r>
+          </w:p>
+        </w:tc>
+      </w:tr>
+      <w:tr>
+        <w:tc>
+          <w:tcPr>
+            <w:tcW w:w="1827" w:type="dxa"/>
+          </w:tcPr>
+          <w:p>
+            <w:pPr>
+              <w:rPr>
+                <w:rFonts w:ascii="Arial" w:hAnsi="Arial" w:cs="Arial"/>
+              </w:rPr>
+            </w:pPr>
+            <w:r>
+              <w:rPr>
+                <w:rFonts w:ascii="Arial" w:hAnsi="Arial" w:cs="Arial"/>
+              </w:rPr>
+              <w:t>In Progress</w:t>
+            </w:r>
+          </w:p>
+        </w:tc>
+        <w:tc>
+          <w:tcPr>
+            <w:tcW w:w="6803" w:type="dxa"/>
+          </w:tcPr>
+          <w:p>
+            <w:pPr>
+              <w:rPr>
+                <w:rFonts w:ascii="Arial" w:hAnsi="Arial" w:cs="Arial"/>
+              </w:rPr>
+            </w:pPr>
+            <w:r>
+              <w:rPr>
+                <w:rFonts w:ascii="Arial" w:hAnsi="Arial" w:cs="Arial"/>
+              </w:rPr>
+              <w:t>The action plan to execute the change request is currently being implemented.</w:t>
+            </w:r>
+          </w:p>
+        </w:tc>
+      </w:tr>
+      <w:tr>
+        <w:tc>
+          <w:tcPr>
+            <w:tcW w:w="1827" w:type="dxa"/>
+          </w:tcPr>
+          <w:p>
+            <w:pPr>
+              <w:rPr>
+                <w:rFonts w:ascii="Arial" w:hAnsi="Arial" w:cs="Arial"/>
+              </w:rPr>
+            </w:pPr>
+            <w:r>
+              <w:rPr>
+                <w:rFonts w:ascii="Arial" w:hAnsi="Arial" w:cs="Arial"/>
+              </w:rPr>
+              <w:t>Verifying</w:t>
+            </w:r>
+          </w:p>
+        </w:tc>
+        <w:tc>
+          <w:tcPr>
+            <w:tcW w:w="6803" w:type="dxa"/>
+          </w:tcPr>
+          <w:p>
+            <w:pPr>
+              <w:rPr>
+                <w:rFonts w:ascii="Arial" w:hAnsi="Arial" w:cs="Arial"/>
+              </w:rPr>
+            </w:pPr>
+            <w:r>
+              <w:rPr>
+                <w:rFonts w:ascii="Arial" w:hAnsi="Arial" w:cs="Arial"/>
+              </w:rPr>
+              <w:t>The proper implementation of the change request is being reviewed and assessed.</w:t>
+            </w:r>
+          </w:p>
+        </w:tc>
+      </w:tr>
+      <w:tr>
+        <w:tc>
+          <w:tcPr>
+            <w:tcW w:w="1827" w:type="dxa"/>
+          </w:tcPr>
+          <w:p>
+            <w:pPr>
+              <w:rPr>
+                <w:rFonts w:ascii="Arial" w:hAnsi="Arial" w:cs="Arial"/>
+              </w:rPr>
+            </w:pPr>
+            <w:r>
+              <w:rPr>
+                <w:rFonts w:ascii="Arial" w:hAnsi="Arial" w:cs="Arial"/>
+              </w:rPr>
+              <w:t>Closed</w:t>
+            </w:r>
+          </w:p>
+        </w:tc>
+        <w:tc>
+          <w:tcPr>
+            <w:tcW w:w="6803" w:type="dxa"/>
+          </w:tcPr>
+          <w:p>
+            <w:pPr>
+              <w:rPr>
+                <w:rFonts w:ascii="Arial" w:hAnsi="Arial" w:cs="Arial"/>
+              </w:rPr>
+            </w:pPr>
+            <w:r>
+              <w:rPr>
+                <w:rFonts w:ascii="Arial" w:hAnsi="Arial" w:cs="Arial"/>
+              </w:rPr>
+              <w:t>The change request work is considered complete. It has undergone all necessary tests and updates have been released.</w:t>
+            </w:r>
+          </w:p>
+        </w:tc>
+      </w:tr>
+    </w:tbl>
+    <w:p>
+      <w:pPr>
+        <w:ind w:left="720"/>
+        <w:rPr>
+          <w:rFonts w:ascii="Arial" w:hAnsi="Arial" w:cs="Arial"/>
         </w:rPr>
       </w:pPr>
     </w:p>
@@ -27493,6 +28876,92 @@
     </w:lvl>
   </w:abstractNum>
   <w:abstractNum w:abstractNumId="23" w15:restartNumberingAfterBreak="0">
+    <w:nsid w:val="4C5A4B17"/>
+    <w:multiLevelType w:val="hybridMultilevel"/>
+    <w:tmpl w:val="D1F42912"/>
+    <w:lvl w:ilvl="0" w:tplc="3409000F">
+      <w:start w:val="1"/>
+      <w:numFmt w:val="decimal"/>
+      <w:lvlText w:val="%1."/>
+      <w:lvlJc w:val="left"/>
+      <w:pPr>
+        <w:ind w:left="720" w:hanging="360"/>
+      </w:pPr>
+    </w:lvl>
+    <w:lvl w:ilvl="1" w:tplc="34090019">
+      <w:start w:val="1"/>
+      <w:numFmt w:val="lowerLetter"/>
+      <w:lvlText w:val="%2."/>
+      <w:lvlJc w:val="left"/>
+      <w:pPr>
+        <w:ind w:left="1440" w:hanging="360"/>
+      </w:pPr>
+    </w:lvl>
+    <w:lvl w:ilvl="2" w:tplc="3409001B" w:tentative="1">
+      <w:start w:val="1"/>
+      <w:numFmt w:val="lowerRoman"/>
+      <w:lvlText w:val="%3."/>
+      <w:lvlJc w:val="right"/>
+      <w:pPr>
+        <w:ind w:left="2160" w:hanging="180"/>
+      </w:pPr>
+    </w:lvl>
+    <w:lvl w:ilvl="3" w:tplc="3409000F" w:tentative="1">
+      <w:start w:val="1"/>
+      <w:numFmt w:val="decimal"/>
+      <w:lvlText w:val="%4."/>
+      <w:lvlJc w:val="left"/>
+      <w:pPr>
+        <w:ind w:left="2880" w:hanging="360"/>
+      </w:pPr>
+    </w:lvl>
+    <w:lvl w:ilvl="4" w:tplc="34090019" w:tentative="1">
+      <w:start w:val="1"/>
+      <w:numFmt w:val="lowerLetter"/>
+      <w:lvlText w:val="%5."/>
+      <w:lvlJc w:val="left"/>
+      <w:pPr>
+        <w:ind w:left="3600" w:hanging="360"/>
+      </w:pPr>
+    </w:lvl>
+    <w:lvl w:ilvl="5" w:tplc="3409001B" w:tentative="1">
+      <w:start w:val="1"/>
+      <w:numFmt w:val="lowerRoman"/>
+      <w:lvlText w:val="%6."/>
+      <w:lvlJc w:val="right"/>
+      <w:pPr>
+        <w:ind w:left="4320" w:hanging="180"/>
+      </w:pPr>
+    </w:lvl>
+    <w:lvl w:ilvl="6" w:tplc="3409000F" w:tentative="1">
+      <w:start w:val="1"/>
+      <w:numFmt w:val="decimal"/>
+      <w:lvlText w:val="%7."/>
+      <w:lvlJc w:val="left"/>
+      <w:pPr>
+        <w:ind w:left="5040" w:hanging="360"/>
+      </w:pPr>
+    </w:lvl>
+    <w:lvl w:ilvl="7" w:tplc="34090019" w:tentative="1">
+      <w:start w:val="1"/>
+      <w:numFmt w:val="lowerLetter"/>
+      <w:lvlText w:val="%8."/>
+      <w:lvlJc w:val="left"/>
+      <w:pPr>
+        <w:ind w:left="5760" w:hanging="360"/>
+      </w:pPr>
+    </w:lvl>
+    <w:lvl w:ilvl="8" w:tplc="3409001B" w:tentative="1">
+      <w:start w:val="1"/>
+      <w:numFmt w:val="lowerRoman"/>
+      <w:lvlText w:val="%9."/>
+      <w:lvlJc w:val="right"/>
+      <w:pPr>
+        <w:ind w:left="6480" w:hanging="180"/>
+      </w:pPr>
+    </w:lvl>
+  </w:abstractNum>
+  <w:abstractNum w:abstractNumId="24" w15:restartNumberingAfterBreak="0">
     <w:nsid w:val="4EBF2BEF"/>
     <w:multiLevelType w:val="multilevel"/>
     <w:tmpl w:val="732E402C"/>
@@ -27641,7 +29110,7 @@
       </w:rPr>
     </w:lvl>
   </w:abstractNum>
-  <w:abstractNum w:abstractNumId="24" w15:restartNumberingAfterBreak="0">
+  <w:abstractNum w:abstractNumId="25" w15:restartNumberingAfterBreak="0">
     <w:nsid w:val="4F8D28F1"/>
     <w:multiLevelType w:val="multilevel"/>
     <w:tmpl w:val="3CB200CC"/>
@@ -27762,7 +29231,7 @@
       </w:rPr>
     </w:lvl>
   </w:abstractNum>
-  <w:abstractNum w:abstractNumId="25" w15:restartNumberingAfterBreak="0">
+  <w:abstractNum w:abstractNumId="26" w15:restartNumberingAfterBreak="0">
     <w:nsid w:val="50767A12"/>
     <w:multiLevelType w:val="multilevel"/>
     <w:tmpl w:val="3CB200CC"/>
@@ -27883,7 +29352,7 @@
       </w:rPr>
     </w:lvl>
   </w:abstractNum>
-  <w:abstractNum w:abstractNumId="26" w15:restartNumberingAfterBreak="0">
+  <w:abstractNum w:abstractNumId="27" w15:restartNumberingAfterBreak="0">
     <w:nsid w:val="523037DD"/>
     <w:multiLevelType w:val="multilevel"/>
     <w:tmpl w:val="B58A0392"/>
@@ -28000,7 +29469,7 @@
       </w:pPr>
     </w:lvl>
   </w:abstractNum>
-  <w:abstractNum w:abstractNumId="27" w15:restartNumberingAfterBreak="0">
+  <w:abstractNum w:abstractNumId="28" w15:restartNumberingAfterBreak="0">
     <w:nsid w:val="54730135"/>
     <w:multiLevelType w:val="multilevel"/>
     <w:tmpl w:val="D3B44E1A"/>
@@ -28113,7 +29582,7 @@
       </w:pPr>
     </w:lvl>
   </w:abstractNum>
-  <w:abstractNum w:abstractNumId="28" w15:restartNumberingAfterBreak="0">
+  <w:abstractNum w:abstractNumId="29" w15:restartNumberingAfterBreak="0">
     <w:nsid w:val="57546E9A"/>
     <w:multiLevelType w:val="multilevel"/>
     <w:tmpl w:val="D022648E"/>
@@ -28262,7 +29731,7 @@
       </w:rPr>
     </w:lvl>
   </w:abstractNum>
-  <w:abstractNum w:abstractNumId="29" w15:restartNumberingAfterBreak="0">
+  <w:abstractNum w:abstractNumId="30" w15:restartNumberingAfterBreak="0">
     <w:nsid w:val="5CED2DBB"/>
     <w:multiLevelType w:val="multilevel"/>
     <w:tmpl w:val="1B143DA2"/>
@@ -28411,7 +29880,7 @@
       </w:rPr>
     </w:lvl>
   </w:abstractNum>
-  <w:abstractNum w:abstractNumId="30" w15:restartNumberingAfterBreak="0">
+  <w:abstractNum w:abstractNumId="31" w15:restartNumberingAfterBreak="0">
     <w:nsid w:val="5E2460CD"/>
     <w:multiLevelType w:val="multilevel"/>
     <w:tmpl w:val="981E6544"/>
@@ -28532,7 +30001,7 @@
       </w:rPr>
     </w:lvl>
   </w:abstractNum>
-  <w:abstractNum w:abstractNumId="31" w15:restartNumberingAfterBreak="0">
+  <w:abstractNum w:abstractNumId="32" w15:restartNumberingAfterBreak="0">
     <w:nsid w:val="5E331C39"/>
     <w:multiLevelType w:val="hybridMultilevel"/>
     <w:tmpl w:val="54FE25F0"/>
@@ -28645,7 +30114,7 @@
       </w:rPr>
     </w:lvl>
   </w:abstractNum>
-  <w:abstractNum w:abstractNumId="32" w15:restartNumberingAfterBreak="0">
+  <w:abstractNum w:abstractNumId="33" w15:restartNumberingAfterBreak="0">
     <w:nsid w:val="61111FEF"/>
     <w:multiLevelType w:val="multilevel"/>
     <w:tmpl w:val="71A662D4"/>
@@ -28758,7 +30227,7 @@
       </w:pPr>
     </w:lvl>
   </w:abstractNum>
-  <w:abstractNum w:abstractNumId="33" w15:restartNumberingAfterBreak="0">
+  <w:abstractNum w:abstractNumId="34" w15:restartNumberingAfterBreak="0">
     <w:nsid w:val="61402F2F"/>
     <w:multiLevelType w:val="multilevel"/>
     <w:tmpl w:val="3CB200CC"/>
@@ -28879,7 +30348,7 @@
       </w:rPr>
     </w:lvl>
   </w:abstractNum>
-  <w:abstractNum w:abstractNumId="34" w15:restartNumberingAfterBreak="0">
+  <w:abstractNum w:abstractNumId="35" w15:restartNumberingAfterBreak="0">
     <w:nsid w:val="61E723FE"/>
     <w:multiLevelType w:val="multilevel"/>
     <w:tmpl w:val="E31EB24A"/>
@@ -29028,7 +30497,7 @@
       </w:rPr>
     </w:lvl>
   </w:abstractNum>
-  <w:abstractNum w:abstractNumId="35" w15:restartNumberingAfterBreak="0">
+  <w:abstractNum w:abstractNumId="36" w15:restartNumberingAfterBreak="0">
     <w:nsid w:val="62C57D4C"/>
     <w:multiLevelType w:val="hybridMultilevel"/>
     <w:tmpl w:val="52BA1C68"/>
@@ -29141,7 +30610,7 @@
       </w:rPr>
     </w:lvl>
   </w:abstractNum>
-  <w:abstractNum w:abstractNumId="36" w15:restartNumberingAfterBreak="0">
+  <w:abstractNum w:abstractNumId="37" w15:restartNumberingAfterBreak="0">
     <w:nsid w:val="636B4797"/>
     <w:multiLevelType w:val="multilevel"/>
     <w:tmpl w:val="3CB200CC"/>
@@ -29262,7 +30731,7 @@
       </w:rPr>
     </w:lvl>
   </w:abstractNum>
-  <w:abstractNum w:abstractNumId="37" w15:restartNumberingAfterBreak="0">
+  <w:abstractNum w:abstractNumId="38" w15:restartNumberingAfterBreak="0">
     <w:nsid w:val="64166808"/>
     <w:multiLevelType w:val="multilevel"/>
     <w:tmpl w:val="724096AA"/>
@@ -29411,7 +30880,7 @@
       </w:rPr>
     </w:lvl>
   </w:abstractNum>
-  <w:abstractNum w:abstractNumId="38" w15:restartNumberingAfterBreak="0">
+  <w:abstractNum w:abstractNumId="39" w15:restartNumberingAfterBreak="0">
     <w:nsid w:val="6E2A1622"/>
     <w:multiLevelType w:val="multilevel"/>
     <w:tmpl w:val="968288D2"/>
@@ -29524,7 +30993,93 @@
       </w:pPr>
     </w:lvl>
   </w:abstractNum>
-  <w:abstractNum w:abstractNumId="39" w15:restartNumberingAfterBreak="0">
+  <w:abstractNum w:abstractNumId="40" w15:restartNumberingAfterBreak="0">
+    <w:nsid w:val="709A15CE"/>
+    <w:multiLevelType w:val="hybridMultilevel"/>
+    <w:tmpl w:val="56F6A222"/>
+    <w:lvl w:ilvl="0" w:tplc="3409000F">
+      <w:start w:val="1"/>
+      <w:numFmt w:val="decimal"/>
+      <w:lvlText w:val="%1."/>
+      <w:lvlJc w:val="left"/>
+      <w:pPr>
+        <w:ind w:left="720" w:hanging="360"/>
+      </w:pPr>
+    </w:lvl>
+    <w:lvl w:ilvl="1" w:tplc="34090019">
+      <w:start w:val="1"/>
+      <w:numFmt w:val="lowerLetter"/>
+      <w:lvlText w:val="%2."/>
+      <w:lvlJc w:val="left"/>
+      <w:pPr>
+        <w:ind w:left="1440" w:hanging="360"/>
+      </w:pPr>
+    </w:lvl>
+    <w:lvl w:ilvl="2" w:tplc="3409001B" w:tentative="1">
+      <w:start w:val="1"/>
+      <w:numFmt w:val="lowerRoman"/>
+      <w:lvlText w:val="%3."/>
+      <w:lvlJc w:val="right"/>
+      <w:pPr>
+        <w:ind w:left="2160" w:hanging="180"/>
+      </w:pPr>
+    </w:lvl>
+    <w:lvl w:ilvl="3" w:tplc="3409000F" w:tentative="1">
+      <w:start w:val="1"/>
+      <w:numFmt w:val="decimal"/>
+      <w:lvlText w:val="%4."/>
+      <w:lvlJc w:val="left"/>
+      <w:pPr>
+        <w:ind w:left="2880" w:hanging="360"/>
+      </w:pPr>
+    </w:lvl>
+    <w:lvl w:ilvl="4" w:tplc="34090019" w:tentative="1">
+      <w:start w:val="1"/>
+      <w:numFmt w:val="lowerLetter"/>
+      <w:lvlText w:val="%5."/>
+      <w:lvlJc w:val="left"/>
+      <w:pPr>
+        <w:ind w:left="3600" w:hanging="360"/>
+      </w:pPr>
+    </w:lvl>
+    <w:lvl w:ilvl="5" w:tplc="3409001B" w:tentative="1">
+      <w:start w:val="1"/>
+      <w:numFmt w:val="lowerRoman"/>
+      <w:lvlText w:val="%6."/>
+      <w:lvlJc w:val="right"/>
+      <w:pPr>
+        <w:ind w:left="4320" w:hanging="180"/>
+      </w:pPr>
+    </w:lvl>
+    <w:lvl w:ilvl="6" w:tplc="3409000F" w:tentative="1">
+      <w:start w:val="1"/>
+      <w:numFmt w:val="decimal"/>
+      <w:lvlText w:val="%7."/>
+      <w:lvlJc w:val="left"/>
+      <w:pPr>
+        <w:ind w:left="5040" w:hanging="360"/>
+      </w:pPr>
+    </w:lvl>
+    <w:lvl w:ilvl="7" w:tplc="34090019" w:tentative="1">
+      <w:start w:val="1"/>
+      <w:numFmt w:val="lowerLetter"/>
+      <w:lvlText w:val="%8."/>
+      <w:lvlJc w:val="left"/>
+      <w:pPr>
+        <w:ind w:left="5760" w:hanging="360"/>
+      </w:pPr>
+    </w:lvl>
+    <w:lvl w:ilvl="8" w:tplc="3409001B" w:tentative="1">
+      <w:start w:val="1"/>
+      <w:numFmt w:val="lowerRoman"/>
+      <w:lvlText w:val="%9."/>
+      <w:lvlJc w:val="right"/>
+      <w:pPr>
+        <w:ind w:left="6480" w:hanging="180"/>
+      </w:pPr>
+    </w:lvl>
+  </w:abstractNum>
+  <w:abstractNum w:abstractNumId="41" w15:restartNumberingAfterBreak="0">
     <w:nsid w:val="77DF6EBE"/>
     <w:multiLevelType w:val="hybridMultilevel"/>
     <w:tmpl w:val="F8F2080C"/>
@@ -29637,7 +31192,7 @@
       </w:rPr>
     </w:lvl>
   </w:abstractNum>
-  <w:abstractNum w:abstractNumId="40" w15:restartNumberingAfterBreak="0">
+  <w:abstractNum w:abstractNumId="42" w15:restartNumberingAfterBreak="0">
     <w:nsid w:val="7A893578"/>
     <w:multiLevelType w:val="multilevel"/>
     <w:tmpl w:val="3CB200CC"/>
@@ -29765,13 +31320,13 @@
     <w:abstractNumId w:val="13"/>
   </w:num>
   <w:num w:numId="3" w16cid:durableId="135070618">
-    <w:abstractNumId w:val="30"/>
+    <w:abstractNumId w:val="31"/>
   </w:num>
   <w:num w:numId="4" w16cid:durableId="670719125">
-    <w:abstractNumId w:val="26"/>
+    <w:abstractNumId w:val="27"/>
   </w:num>
   <w:num w:numId="5" w16cid:durableId="1186941969">
-    <w:abstractNumId w:val="39"/>
+    <w:abstractNumId w:val="41"/>
   </w:num>
   <w:num w:numId="6" w16cid:durableId="1317033149">
     <w:abstractNumId w:val="11"/>
@@ -29783,10 +31338,10 @@
     <w:abstractNumId w:val="21"/>
   </w:num>
   <w:num w:numId="9" w16cid:durableId="239873222">
-    <w:abstractNumId w:val="35"/>
+    <w:abstractNumId w:val="36"/>
   </w:num>
   <w:num w:numId="10" w16cid:durableId="967711114">
-    <w:abstractNumId w:val="38"/>
+    <w:abstractNumId w:val="39"/>
   </w:num>
   <w:num w:numId="11" w16cid:durableId="229729807">
     <w:abstractNumId w:val="14"/>
@@ -29795,10 +31350,10 @@
     <w:abstractNumId w:val="22"/>
   </w:num>
   <w:num w:numId="13" w16cid:durableId="3409852">
-    <w:abstractNumId w:val="27"/>
+    <w:abstractNumId w:val="28"/>
   </w:num>
   <w:num w:numId="14" w16cid:durableId="2038195215">
-    <w:abstractNumId w:val="32"/>
+    <w:abstractNumId w:val="33"/>
   </w:num>
   <w:num w:numId="15" w16cid:durableId="1130899005">
     <w:abstractNumId w:val="3"/>
@@ -29807,13 +31362,13 @@
     <w:abstractNumId w:val="8"/>
   </w:num>
   <w:num w:numId="17" w16cid:durableId="61873719">
+    <w:abstractNumId w:val="26"/>
+  </w:num>
+  <w:num w:numId="18" w16cid:durableId="1715351593">
     <w:abstractNumId w:val="25"/>
   </w:num>
-  <w:num w:numId="18" w16cid:durableId="1715351593">
+  <w:num w:numId="19" w16cid:durableId="2088182630">
     <w:abstractNumId w:val="24"/>
-  </w:num>
-  <w:num w:numId="19" w16cid:durableId="2088182630">
-    <w:abstractNumId w:val="23"/>
   </w:num>
   <w:num w:numId="20" w16cid:durableId="1015880478">
     <w:abstractNumId w:val="2"/>
@@ -29840,34 +31395,34 @@
     <w:abstractNumId w:val="12"/>
   </w:num>
   <w:num w:numId="28" w16cid:durableId="1918711978">
-    <w:abstractNumId w:val="37"/>
+    <w:abstractNumId w:val="38"/>
   </w:num>
   <w:num w:numId="29" w16cid:durableId="410469313">
-    <w:abstractNumId w:val="28"/>
+    <w:abstractNumId w:val="29"/>
   </w:num>
   <w:num w:numId="30" w16cid:durableId="401416720">
     <w:abstractNumId w:val="19"/>
   </w:num>
   <w:num w:numId="31" w16cid:durableId="1878469243">
-    <w:abstractNumId w:val="40"/>
+    <w:abstractNumId w:val="42"/>
   </w:num>
   <w:num w:numId="32" w16cid:durableId="536427295">
-    <w:abstractNumId w:val="29"/>
+    <w:abstractNumId w:val="30"/>
   </w:num>
   <w:num w:numId="33" w16cid:durableId="1461536389">
     <w:abstractNumId w:val="6"/>
   </w:num>
   <w:num w:numId="34" w16cid:durableId="1787574498">
-    <w:abstractNumId w:val="36"/>
+    <w:abstractNumId w:val="37"/>
   </w:num>
   <w:num w:numId="35" w16cid:durableId="2013096379">
     <w:abstractNumId w:val="9"/>
   </w:num>
   <w:num w:numId="36" w16cid:durableId="1927762598">
-    <w:abstractNumId w:val="33"/>
+    <w:abstractNumId w:val="34"/>
   </w:num>
   <w:num w:numId="37" w16cid:durableId="1030881602">
-    <w:abstractNumId w:val="34"/>
+    <w:abstractNumId w:val="35"/>
   </w:num>
   <w:num w:numId="38" w16cid:durableId="2040624696">
     <w:abstractNumId w:val="7"/>
@@ -29879,7 +31434,13 @@
     <w:abstractNumId w:val="16"/>
   </w:num>
   <w:num w:numId="41" w16cid:durableId="927421812">
-    <w:abstractNumId w:val="31"/>
+    <w:abstractNumId w:val="32"/>
+  </w:num>
+  <w:num w:numId="42" w16cid:durableId="2018724411">
+    <w:abstractNumId w:val="40"/>
+  </w:num>
+  <w:num w:numId="43" w16cid:durableId="449711676">
+    <w:abstractNumId w:val="23"/>
   </w:num>
 </w:numbering>
 </file>

</xml_diff>

<commit_message>
Started Communications Management Plan
</commit_message>
<xml_diff>
--- a/documentation/projman/TAPM Project Managament Plan.docx
+++ b/documentation/projman/TAPM Project Managament Plan.docx
@@ -25084,7 +25084,13 @@
                 <w:rFonts w:ascii="Arial" w:hAnsi="Arial" w:cs="Arial"/>
               </w:rPr>
               <w:lastRenderedPageBreak/>
-              <w:t>Approved or Denied</w:t>
+              <w:t xml:space="preserve">Approved or </w:t>
+            </w:r>
+            <w:r>
+              <w:rPr>
+                <w:rFonts w:ascii="Arial" w:hAnsi="Arial" w:cs="Arial"/>
+              </w:rPr>
+              <w:t>denied</w:t>
             </w:r>
           </w:p>
         </w:tc>
@@ -25836,7 +25842,6 @@
     </w:p>
     <w:p>
       <w:pPr>
-        <w:pStyle w:val="ListParagraph"/>
         <w:rPr>
           <w:rFonts w:ascii="Arial" w:hAnsi="Arial" w:cs="Arial"/>
           <w:b/>
@@ -25861,6 +25866,351 @@
           <w:bCs/>
         </w:rPr>
       </w:pPr>
+      <w:r>
+        <w:rPr>
+          <w:rFonts w:ascii="Arial" w:hAnsi="Arial" w:cs="Arial"/>
+          <w:b/>
+          <w:bCs/>
+        </w:rPr>
+        <w:lastRenderedPageBreak/>
+        <w:t xml:space="preserve">6.7.1. Introduction </w:t>
+      </w:r>
+    </w:p>
+    <w:p>
+      <w:pPr>
+        <w:pStyle w:val="ListParagraph"/>
+        <w:rPr>
+          <w:rFonts w:ascii="Arial" w:hAnsi="Arial" w:cs="Arial"/>
+          <w:b/>
+          <w:bCs/>
+        </w:rPr>
+      </w:pPr>
+    </w:p>
+    <w:p>
+      <w:pPr>
+        <w:pStyle w:val="ListParagraph"/>
+        <w:rPr>
+          <w:rFonts w:ascii="Arial" w:hAnsi="Arial" w:cs="Arial"/>
+          <w:b/>
+          <w:bCs/>
+        </w:rPr>
+      </w:pPr>
+      <w:r>
+        <w:rPr>
+          <w:rFonts w:ascii="Arial" w:hAnsi="Arial" w:cs="Arial"/>
+          <w:b/>
+          <w:bCs/>
+        </w:rPr>
+        <w:t>6.7.2. Communication Management Approach</w:t>
+      </w:r>
+    </w:p>
+    <w:p>
+      <w:pPr>
+        <w:pStyle w:val="ListParagraph"/>
+        <w:rPr>
+          <w:rFonts w:ascii="Arial" w:hAnsi="Arial" w:cs="Arial"/>
+          <w:b/>
+          <w:bCs/>
+        </w:rPr>
+      </w:pPr>
+    </w:p>
+    <w:p>
+      <w:pPr>
+        <w:pStyle w:val="ListParagraph"/>
+        <w:rPr>
+          <w:rFonts w:ascii="Arial" w:hAnsi="Arial" w:cs="Arial"/>
+          <w:b/>
+          <w:bCs/>
+        </w:rPr>
+      </w:pPr>
+      <w:r>
+        <w:rPr>
+          <w:rFonts w:ascii="Arial" w:hAnsi="Arial" w:cs="Arial"/>
+          <w:b/>
+          <w:bCs/>
+        </w:rPr>
+        <w:t>6.7.3. Communication Management Constraints</w:t>
+      </w:r>
+    </w:p>
+    <w:p>
+      <w:pPr>
+        <w:pStyle w:val="ListParagraph"/>
+        <w:rPr>
+          <w:rFonts w:ascii="Arial" w:hAnsi="Arial" w:cs="Arial"/>
+          <w:b/>
+          <w:bCs/>
+        </w:rPr>
+      </w:pPr>
+    </w:p>
+    <w:p>
+      <w:pPr>
+        <w:pStyle w:val="ListParagraph"/>
+        <w:rPr>
+          <w:rFonts w:ascii="Arial" w:hAnsi="Arial" w:cs="Arial"/>
+          <w:b/>
+          <w:bCs/>
+        </w:rPr>
+      </w:pPr>
+      <w:r>
+        <w:rPr>
+          <w:rFonts w:ascii="Arial" w:hAnsi="Arial" w:cs="Arial"/>
+          <w:b/>
+          <w:bCs/>
+        </w:rPr>
+        <w:t>6.7.4. Stakeholder Communication Requirements</w:t>
+      </w:r>
+    </w:p>
+    <w:p>
+      <w:pPr>
+        <w:pStyle w:val="ListParagraph"/>
+        <w:rPr>
+          <w:rFonts w:ascii="Arial" w:hAnsi="Arial" w:cs="Arial"/>
+          <w:b/>
+          <w:bCs/>
+        </w:rPr>
+      </w:pPr>
+    </w:p>
+    <w:p>
+      <w:pPr>
+        <w:pStyle w:val="ListParagraph"/>
+        <w:rPr>
+          <w:rFonts w:ascii="Arial" w:hAnsi="Arial" w:cs="Arial"/>
+          <w:b/>
+          <w:bCs/>
+        </w:rPr>
+      </w:pPr>
+      <w:r>
+        <w:rPr>
+          <w:rFonts w:ascii="Arial" w:hAnsi="Arial" w:cs="Arial"/>
+          <w:b/>
+          <w:bCs/>
+        </w:rPr>
+        <w:t>6.7.5. Roles</w:t>
+      </w:r>
+    </w:p>
+    <w:p>
+      <w:pPr>
+        <w:pStyle w:val="ListParagraph"/>
+        <w:rPr>
+          <w:rFonts w:ascii="Arial" w:hAnsi="Arial" w:cs="Arial"/>
+          <w:b/>
+          <w:bCs/>
+        </w:rPr>
+      </w:pPr>
+    </w:p>
+    <w:p>
+      <w:pPr>
+        <w:pStyle w:val="ListParagraph"/>
+        <w:rPr>
+          <w:rFonts w:ascii="Arial" w:hAnsi="Arial" w:cs="Arial"/>
+          <w:b/>
+          <w:bCs/>
+        </w:rPr>
+      </w:pPr>
+      <w:r>
+        <w:rPr>
+          <w:rFonts w:ascii="Arial" w:hAnsi="Arial" w:cs="Arial"/>
+          <w:b/>
+          <w:bCs/>
+        </w:rPr>
+        <w:t>6.7.6. Project Team Directory</w:t>
+      </w:r>
+    </w:p>
+    <w:p>
+      <w:pPr>
+        <w:pStyle w:val="ListParagraph"/>
+        <w:rPr>
+          <w:rFonts w:ascii="Arial" w:hAnsi="Arial" w:cs="Arial"/>
+          <w:b/>
+          <w:bCs/>
+        </w:rPr>
+      </w:pPr>
+    </w:p>
+    <w:p>
+      <w:pPr>
+        <w:pStyle w:val="ListParagraph"/>
+        <w:rPr>
+          <w:rFonts w:ascii="Arial" w:hAnsi="Arial" w:cs="Arial"/>
+          <w:b/>
+          <w:bCs/>
+        </w:rPr>
+      </w:pPr>
+      <w:r>
+        <w:rPr>
+          <w:rFonts w:ascii="Arial" w:hAnsi="Arial" w:cs="Arial"/>
+          <w:b/>
+          <w:bCs/>
+        </w:rPr>
+        <w:t>6.7.7. Communication Methods and Technologies</w:t>
+      </w:r>
+    </w:p>
+    <w:p>
+      <w:pPr>
+        <w:pStyle w:val="ListParagraph"/>
+        <w:rPr>
+          <w:rFonts w:ascii="Arial" w:hAnsi="Arial" w:cs="Arial"/>
+          <w:b/>
+          <w:bCs/>
+        </w:rPr>
+      </w:pPr>
+    </w:p>
+    <w:p>
+      <w:pPr>
+        <w:pStyle w:val="ListParagraph"/>
+        <w:rPr>
+          <w:rFonts w:ascii="Arial" w:hAnsi="Arial" w:cs="Arial"/>
+          <w:b/>
+          <w:bCs/>
+        </w:rPr>
+      </w:pPr>
+      <w:r>
+        <w:rPr>
+          <w:rFonts w:ascii="Arial" w:hAnsi="Arial" w:cs="Arial"/>
+          <w:b/>
+          <w:bCs/>
+        </w:rPr>
+        <w:t>6.7.8. Communications Matrix</w:t>
+      </w:r>
+    </w:p>
+    <w:p>
+      <w:pPr>
+        <w:pStyle w:val="ListParagraph"/>
+        <w:rPr>
+          <w:rFonts w:ascii="Arial" w:hAnsi="Arial" w:cs="Arial"/>
+          <w:b/>
+          <w:bCs/>
+        </w:rPr>
+      </w:pPr>
+    </w:p>
+    <w:p>
+      <w:pPr>
+        <w:pStyle w:val="ListParagraph"/>
+        <w:rPr>
+          <w:rFonts w:ascii="Arial" w:hAnsi="Arial" w:cs="Arial"/>
+          <w:b/>
+          <w:bCs/>
+        </w:rPr>
+      </w:pPr>
+      <w:r>
+        <w:rPr>
+          <w:rFonts w:ascii="Arial" w:hAnsi="Arial" w:cs="Arial"/>
+          <w:b/>
+          <w:bCs/>
+        </w:rPr>
+        <w:t>6.7.9. Communication Flowchart</w:t>
+      </w:r>
+    </w:p>
+    <w:p>
+      <w:pPr>
+        <w:pStyle w:val="ListParagraph"/>
+        <w:rPr>
+          <w:rFonts w:ascii="Arial" w:hAnsi="Arial" w:cs="Arial"/>
+          <w:b/>
+          <w:bCs/>
+        </w:rPr>
+      </w:pPr>
+    </w:p>
+    <w:p>
+      <w:pPr>
+        <w:pStyle w:val="ListParagraph"/>
+        <w:rPr>
+          <w:rFonts w:ascii="Arial" w:hAnsi="Arial" w:cs="Arial"/>
+          <w:b/>
+          <w:bCs/>
+        </w:rPr>
+      </w:pPr>
+      <w:r>
+        <w:rPr>
+          <w:rFonts w:ascii="Arial" w:hAnsi="Arial" w:cs="Arial"/>
+          <w:b/>
+          <w:bCs/>
+        </w:rPr>
+        <w:t>6.7.10. Guidelines for Meetings</w:t>
+      </w:r>
+    </w:p>
+    <w:p>
+      <w:pPr>
+        <w:pStyle w:val="ListParagraph"/>
+        <w:rPr>
+          <w:rFonts w:ascii="Arial" w:hAnsi="Arial" w:cs="Arial"/>
+          <w:b/>
+          <w:bCs/>
+        </w:rPr>
+      </w:pPr>
+    </w:p>
+    <w:p>
+      <w:pPr>
+        <w:pStyle w:val="ListParagraph"/>
+        <w:rPr>
+          <w:rFonts w:ascii="Arial" w:hAnsi="Arial" w:cs="Arial"/>
+          <w:b/>
+          <w:bCs/>
+        </w:rPr>
+      </w:pPr>
+      <w:r>
+        <w:rPr>
+          <w:rFonts w:ascii="Arial" w:hAnsi="Arial" w:cs="Arial"/>
+          <w:b/>
+          <w:bCs/>
+        </w:rPr>
+        <w:t>6.7.11. Communication Standards</w:t>
+      </w:r>
+    </w:p>
+    <w:p>
+      <w:pPr>
+        <w:pStyle w:val="ListParagraph"/>
+        <w:rPr>
+          <w:rFonts w:ascii="Arial" w:hAnsi="Arial" w:cs="Arial"/>
+          <w:b/>
+          <w:bCs/>
+        </w:rPr>
+      </w:pPr>
+    </w:p>
+    <w:p>
+      <w:pPr>
+        <w:pStyle w:val="ListParagraph"/>
+        <w:rPr>
+          <w:rFonts w:ascii="Arial" w:hAnsi="Arial" w:cs="Arial"/>
+          <w:b/>
+          <w:bCs/>
+        </w:rPr>
+      </w:pPr>
+      <w:r>
+        <w:rPr>
+          <w:rFonts w:ascii="Arial" w:hAnsi="Arial" w:cs="Arial"/>
+          <w:b/>
+          <w:bCs/>
+        </w:rPr>
+        <w:t>6.7.12. Communication Escalation Process</w:t>
+      </w:r>
+    </w:p>
+    <w:p>
+      <w:pPr>
+        <w:pStyle w:val="ListParagraph"/>
+        <w:rPr>
+          <w:rFonts w:ascii="Arial" w:hAnsi="Arial" w:cs="Arial"/>
+          <w:b/>
+          <w:bCs/>
+        </w:rPr>
+      </w:pPr>
+    </w:p>
+    <w:p>
+      <w:pPr>
+        <w:pStyle w:val="ListParagraph"/>
+        <w:rPr>
+          <w:rFonts w:ascii="Arial" w:hAnsi="Arial" w:cs="Arial"/>
+          <w:b/>
+          <w:bCs/>
+        </w:rPr>
+      </w:pPr>
+      <w:r>
+        <w:rPr>
+          <w:rFonts w:ascii="Arial" w:hAnsi="Arial" w:cs="Arial"/>
+          <w:b/>
+          <w:bCs/>
+        </w:rPr>
+        <w:t>6.7.13. Glossary of Communication Terminology</w:t>
+      </w:r>
     </w:p>
     <w:p/>
     <w:sectPr>

</xml_diff>

<commit_message>
Update Communications Management Plan
</commit_message>
<xml_diff>
--- a/documentation/projman/TAPM Project Managament Plan.docx
+++ b/documentation/projman/TAPM Project Managament Plan.docx
@@ -262,33 +262,7 @@
           <w:lang w:val="en-US"/>
           <w14:ligatures w14:val="none"/>
         </w:rPr>
-        <w:t xml:space="preserve">3 </w:t>
-      </w:r>
-      <w:proofErr w:type="spellStart"/>
-      <w:r>
-        <w:rPr>
-          <w:rFonts w:ascii="Calibri" w:eastAsia="Calibri" w:hAnsi="Calibri" w:cs="Calibri"/>
-          <w:b/>
-          <w:spacing w:val="-1"/>
-          <w:kern w:val="0"/>
-          <w:sz w:val="28"/>
-          <w:lang w:val="en-US"/>
-          <w14:ligatures w14:val="none"/>
-        </w:rPr>
-        <w:t>Humabon</w:t>
-      </w:r>
-      <w:proofErr w:type="spellEnd"/>
-      <w:r>
-        <w:rPr>
-          <w:rFonts w:ascii="Calibri" w:eastAsia="Calibri" w:hAnsi="Calibri" w:cs="Calibri"/>
-          <w:b/>
-          <w:spacing w:val="-1"/>
-          <w:kern w:val="0"/>
-          <w:sz w:val="28"/>
-          <w:lang w:val="en-US"/>
-          <w14:ligatures w14:val="none"/>
-        </w:rPr>
-        <w:t xml:space="preserve"> Place, Magallanes,</w:t>
+        <w:t>3 Humabon Place, Magallanes,</w:t>
       </w:r>
     </w:p>
     <w:p>
@@ -663,21 +637,7 @@
               <w:rPr>
                 <w:rFonts w:ascii="Arial" w:hAnsi="Arial" w:cs="Arial"/>
               </w:rPr>
-              <w:t xml:space="preserve">Asia Pacific College, 3 </w:t>
-            </w:r>
-            <w:proofErr w:type="spellStart"/>
-            <w:r>
-              <w:rPr>
-                <w:rFonts w:ascii="Arial" w:hAnsi="Arial" w:cs="Arial"/>
-              </w:rPr>
-              <w:t>Humabon</w:t>
-            </w:r>
-            <w:proofErr w:type="spellEnd"/>
-            <w:r>
-              <w:rPr>
-                <w:rFonts w:ascii="Arial" w:hAnsi="Arial" w:cs="Arial"/>
-              </w:rPr>
-              <w:t xml:space="preserve"> Place, Magallanes, Makati City, Philippines</w:t>
+              <w:t>Asia Pacific College, 3 Humabon Place, Magallanes, Makati City, Philippines</w:t>
             </w:r>
           </w:p>
         </w:tc>
@@ -867,16 +827,8 @@
               <w:rPr>
                 <w:rFonts w:ascii="Arial" w:hAnsi="Arial" w:cs="Arial"/>
               </w:rPr>
-              <w:t xml:space="preserve">Dr. Teresita P. </w:t>
-            </w:r>
-            <w:proofErr w:type="spellStart"/>
-            <w:r>
-              <w:rPr>
-                <w:rFonts w:ascii="Arial" w:hAnsi="Arial" w:cs="Arial"/>
-              </w:rPr>
-              <w:t>Medado</w:t>
-            </w:r>
-            <w:proofErr w:type="spellEnd"/>
+              <w:t>Dr. Teresita P. Medado</w:t>
+            </w:r>
           </w:p>
         </w:tc>
       </w:tr>
@@ -13676,35 +13628,7 @@
         <w:rPr>
           <w:rFonts w:ascii="Arial" w:hAnsi="Arial" w:cs="Arial"/>
         </w:rPr>
-        <w:t xml:space="preserve">1. Authority and responsibility for scope management will be held by Noreen Keziah S. </w:t>
-      </w:r>
-      <w:proofErr w:type="spellStart"/>
-      <w:r>
-        <w:rPr>
-          <w:rFonts w:ascii="Arial" w:hAnsi="Arial" w:cs="Arial"/>
-        </w:rPr>
-        <w:t>Sioco</w:t>
-      </w:r>
-      <w:proofErr w:type="spellEnd"/>
-      <w:r>
-        <w:rPr>
-          <w:rFonts w:ascii="Arial" w:hAnsi="Arial" w:cs="Arial"/>
-        </w:rPr>
-        <w:t xml:space="preserve">, the project manager of group Abyss. She will closely collaborate with the project sponsor, Mr. Jayvee </w:t>
-      </w:r>
-      <w:proofErr w:type="spellStart"/>
-      <w:r>
-        <w:rPr>
-          <w:rFonts w:ascii="Arial" w:hAnsi="Arial" w:cs="Arial"/>
-        </w:rPr>
-        <w:t>Cabardo</w:t>
-      </w:r>
-      <w:proofErr w:type="spellEnd"/>
-      <w:r>
-        <w:rPr>
-          <w:rFonts w:ascii="Arial" w:hAnsi="Arial" w:cs="Arial"/>
-        </w:rPr>
-        <w:t xml:space="preserve">, and other key stakeholders to establish and manage the project's scope. </w:t>
+        <w:t xml:space="preserve">1. Authority and responsibility for scope management will be held by Noreen Keziah S. Sioco, the project manager of group Abyss. She will closely collaborate with the project sponsor, Mr. Jayvee Cabardo, and other key stakeholders to establish and manage the project's scope. </w:t>
       </w:r>
     </w:p>
     <w:p>
@@ -13747,21 +13671,7 @@
         <w:rPr>
           <w:rFonts w:ascii="Arial" w:hAnsi="Arial" w:cs="Arial"/>
         </w:rPr>
-        <w:t xml:space="preserve">4. The scope change process for the Tracking Activity Project Management will require the submission of a scope change request by Mr. Jayvee </w:t>
-      </w:r>
-      <w:proofErr w:type="spellStart"/>
-      <w:r>
-        <w:rPr>
-          <w:rFonts w:ascii="Arial" w:hAnsi="Arial" w:cs="Arial"/>
-        </w:rPr>
-        <w:t>Cabardo</w:t>
-      </w:r>
-      <w:proofErr w:type="spellEnd"/>
-      <w:r>
-        <w:rPr>
-          <w:rFonts w:ascii="Arial" w:hAnsi="Arial" w:cs="Arial"/>
-        </w:rPr>
-        <w:t xml:space="preserve">, with final approval granted by the project sponsor. Any changes to the project's scope will be evaluated carefully to ensure that they align with the project's objectives and do not have a negative impact on the project schedule or budget. </w:t>
+        <w:t xml:space="preserve">4. The scope change process for the Tracking Activity Project Management will require the submission of a scope change request by Mr. Jayvee Cabardo, with final approval granted by the project sponsor. Any changes to the project's scope will be evaluated carefully to ensure that they align with the project's objectives and do not have a negative impact on the project schedule or budget. </w:t>
       </w:r>
     </w:p>
     <w:p>
@@ -13775,21 +13685,7 @@
         <w:rPr>
           <w:rFonts w:ascii="Arial" w:hAnsi="Arial" w:cs="Arial"/>
         </w:rPr>
-        <w:t xml:space="preserve">5. The project's final deliverables will be accepted and approved by the project sponsor and other key stakeholders, with Mr. Jayvee </w:t>
-      </w:r>
-      <w:proofErr w:type="spellStart"/>
-      <w:r>
-        <w:rPr>
-          <w:rFonts w:ascii="Arial" w:hAnsi="Arial" w:cs="Arial"/>
-        </w:rPr>
-        <w:t>Cabardo</w:t>
-      </w:r>
-      <w:proofErr w:type="spellEnd"/>
-      <w:r>
-        <w:rPr>
-          <w:rFonts w:ascii="Arial" w:hAnsi="Arial" w:cs="Arial"/>
-        </w:rPr>
-        <w:t xml:space="preserve"> being responsible for verifying that all project requirements have been satisfied. Successful completion of the project will be confirmed once all deliverables have been accepted, and any unresolved issues have been resolved. </w:t>
+        <w:t xml:space="preserve">5. The project's final deliverables will be accepted and approved by the project sponsor and other key stakeholders, with Mr. Jayvee Cabardo being responsible for verifying that all project requirements have been satisfied. Successful completion of the project will be confirmed once all deliverables have been accepted, and any unresolved issues have been resolved. </w:t>
       </w:r>
     </w:p>
     <w:p>
@@ -13917,35 +13813,7 @@
         <w:rPr>
           <w:rFonts w:ascii="Arial" w:hAnsi="Arial" w:cs="Arial"/>
         </w:rPr>
-        <w:t xml:space="preserve">The scope of this project aims to address the issues faced by Mr. Jayvee </w:t>
-      </w:r>
-      <w:proofErr w:type="spellStart"/>
-      <w:r>
-        <w:rPr>
-          <w:rFonts w:ascii="Arial" w:hAnsi="Arial" w:cs="Arial"/>
-        </w:rPr>
-        <w:t>Cabardo</w:t>
-      </w:r>
-      <w:proofErr w:type="spellEnd"/>
-      <w:r>
-        <w:rPr>
-          <w:rFonts w:ascii="Arial" w:hAnsi="Arial" w:cs="Arial"/>
-        </w:rPr>
-        <w:t xml:space="preserve"> in using multiple tracking systems and checking various projects simultaneously. The project will focus on developing a system that enables Mr. </w:t>
-      </w:r>
-      <w:proofErr w:type="spellStart"/>
-      <w:r>
-        <w:rPr>
-          <w:rFonts w:ascii="Arial" w:hAnsi="Arial" w:cs="Arial"/>
-        </w:rPr>
-        <w:t>Cabardo</w:t>
-      </w:r>
-      <w:proofErr w:type="spellEnd"/>
-      <w:r>
-        <w:rPr>
-          <w:rFonts w:ascii="Arial" w:hAnsi="Arial" w:cs="Arial"/>
-        </w:rPr>
-        <w:t xml:space="preserve"> and other stakeholders, such as students, teachers, and consultants/advisors, to create and manage multiple student group projects simultaneously. The system will be implemented at Asia Pacific College (APC) and will ensure that projects are completed on time.</w:t>
+        <w:t>The scope of this project aims to address the issues faced by Mr. Jayvee Cabardo in using multiple tracking systems and checking various projects simultaneously. The project will focus on developing a system that enables Mr. Cabardo and other stakeholders, such as students, teachers, and consultants/advisors, to create and manage multiple student group projects simultaneously. The system will be implemented at Asia Pacific College (APC) and will ensure that projects are completed on time.</w:t>
       </w:r>
     </w:p>
     <w:p>
@@ -16065,14 +15933,12 @@
               </w:rPr>
               <w:t xml:space="preserve"> </w:t>
             </w:r>
-            <w:proofErr w:type="spellStart"/>
             <w:r>
               <w:rPr>
                 <w:sz w:val="24"/>
               </w:rPr>
               <w:t>Cabardo</w:t>
             </w:r>
-            <w:proofErr w:type="spellEnd"/>
           </w:p>
         </w:tc>
         <w:tc>
@@ -16236,16 +16102,8 @@
               <w:rPr>
                 <w:sz w:val="24"/>
               </w:rPr>
-              <w:t xml:space="preserve">Keziah </w:t>
-            </w:r>
-            <w:proofErr w:type="spellStart"/>
-            <w:r>
-              <w:rPr>
-                <w:sz w:val="24"/>
-              </w:rPr>
-              <w:t>Sioco</w:t>
-            </w:r>
-            <w:proofErr w:type="spellEnd"/>
+              <w:t>Keziah Sioco</w:t>
+            </w:r>
           </w:p>
         </w:tc>
         <w:tc>
@@ -16432,14 +16290,12 @@
               </w:rPr>
               <w:t xml:space="preserve"> </w:t>
             </w:r>
-            <w:proofErr w:type="spellStart"/>
             <w:r>
               <w:rPr>
                 <w:sz w:val="24"/>
               </w:rPr>
               <w:t>Lebag</w:t>
             </w:r>
-            <w:proofErr w:type="spellEnd"/>
           </w:p>
         </w:tc>
         <w:tc>
@@ -16795,16 +16651,8 @@
               <w:rPr>
                 <w:sz w:val="24"/>
               </w:rPr>
-              <w:t xml:space="preserve">Gerald </w:t>
-            </w:r>
-            <w:proofErr w:type="spellStart"/>
-            <w:r>
-              <w:rPr>
-                <w:sz w:val="24"/>
-              </w:rPr>
-              <w:t>Giba</w:t>
-            </w:r>
-            <w:proofErr w:type="spellEnd"/>
+              <w:t>Gerald Giba</w:t>
+            </w:r>
           </w:p>
         </w:tc>
         <w:tc>
@@ -23485,16 +23333,8 @@
               <w:rPr>
                 <w:rFonts w:ascii="Arial" w:hAnsi="Arial" w:cs="Arial"/>
               </w:rPr>
-              <w:t xml:space="preserve">Jayvee </w:t>
-            </w:r>
-            <w:proofErr w:type="spellStart"/>
-            <w:r>
-              <w:rPr>
-                <w:rFonts w:ascii="Arial" w:hAnsi="Arial" w:cs="Arial"/>
-              </w:rPr>
-              <w:t>Cabardo</w:t>
-            </w:r>
-            <w:proofErr w:type="spellEnd"/>
+              <w:t>Jayvee Cabardo</w:t>
+            </w:r>
           </w:p>
         </w:tc>
         <w:tc>
@@ -23668,16 +23508,8 @@
               <w:rPr>
                 <w:rFonts w:ascii="Arial" w:hAnsi="Arial" w:cs="Arial"/>
               </w:rPr>
-              <w:t xml:space="preserve">Noreen Keziah </w:t>
-            </w:r>
-            <w:proofErr w:type="spellStart"/>
-            <w:r>
-              <w:rPr>
-                <w:rFonts w:ascii="Arial" w:hAnsi="Arial" w:cs="Arial"/>
-              </w:rPr>
-              <w:t>Sioco</w:t>
-            </w:r>
-            <w:proofErr w:type="spellEnd"/>
+              <w:t>Noreen Keziah Sioco</w:t>
+            </w:r>
           </w:p>
         </w:tc>
         <w:tc>
@@ -23778,7 +23610,6 @@
           </w:p>
           <w:p>
             <w:pPr>
-              <w:spacing w:after="0" w:line="240" w:lineRule="auto"/>
               <w:rPr>
                 <w:rFonts w:ascii="Arial" w:hAnsi="Arial" w:cs="Arial"/>
               </w:rPr>
@@ -23799,7 +23630,6 @@
           </w:p>
           <w:p>
             <w:pPr>
-              <w:spacing w:after="0" w:line="240" w:lineRule="auto"/>
               <w:rPr>
                 <w:rFonts w:ascii="Arial" w:hAnsi="Arial" w:cs="Arial"/>
               </w:rPr>
@@ -23820,7 +23650,6 @@
           </w:p>
           <w:p>
             <w:pPr>
-              <w:spacing w:after="0" w:line="240" w:lineRule="auto"/>
               <w:rPr>
                 <w:rFonts w:ascii="Arial" w:hAnsi="Arial" w:cs="Arial"/>
               </w:rPr>
@@ -24009,16 +23838,8 @@
               <w:rPr>
                 <w:rFonts w:ascii="Arial" w:hAnsi="Arial" w:cs="Arial"/>
               </w:rPr>
-              <w:t xml:space="preserve">Jayvee </w:t>
-            </w:r>
-            <w:proofErr w:type="spellStart"/>
-            <w:r>
-              <w:rPr>
-                <w:rFonts w:ascii="Arial" w:hAnsi="Arial" w:cs="Arial"/>
-              </w:rPr>
-              <w:t>Cabardo</w:t>
-            </w:r>
-            <w:proofErr w:type="spellEnd"/>
+              <w:t>Jayvee Cabardo</w:t>
+            </w:r>
           </w:p>
         </w:tc>
         <w:tc>
@@ -24163,7 +23984,6 @@
           </w:tcPr>
           <w:p>
             <w:pPr>
-              <w:spacing w:after="0" w:line="240" w:lineRule="auto"/>
               <w:rPr>
                 <w:rFonts w:ascii="Arial" w:hAnsi="Arial" w:cs="Arial"/>
               </w:rPr>
@@ -24177,7 +23997,6 @@
           </w:p>
           <w:p>
             <w:pPr>
-              <w:spacing w:after="0" w:line="240" w:lineRule="auto"/>
               <w:rPr>
                 <w:rFonts w:ascii="Arial" w:hAnsi="Arial" w:cs="Arial"/>
               </w:rPr>
@@ -24213,16 +24032,8 @@
               <w:rPr>
                 <w:rFonts w:ascii="Arial" w:hAnsi="Arial" w:cs="Arial"/>
               </w:rPr>
-              <w:t xml:space="preserve">Noreen Keziah </w:t>
-            </w:r>
-            <w:proofErr w:type="spellStart"/>
-            <w:r>
-              <w:rPr>
-                <w:rFonts w:ascii="Arial" w:hAnsi="Arial" w:cs="Arial"/>
-              </w:rPr>
-              <w:t>Sioco</w:t>
-            </w:r>
-            <w:proofErr w:type="spellEnd"/>
+              <w:t>Noreen Keziah Sioco</w:t>
+            </w:r>
           </w:p>
         </w:tc>
         <w:tc>
@@ -24249,7 +24060,6 @@
           </w:tcPr>
           <w:p>
             <w:pPr>
-              <w:spacing w:after="0" w:line="240" w:lineRule="auto"/>
               <w:rPr>
                 <w:rFonts w:ascii="Arial" w:hAnsi="Arial" w:cs="Arial"/>
               </w:rPr>
@@ -24263,7 +24073,6 @@
           </w:p>
           <w:p>
             <w:pPr>
-              <w:spacing w:after="0" w:line="240" w:lineRule="auto"/>
               <w:rPr>
                 <w:rFonts w:ascii="Arial" w:hAnsi="Arial" w:cs="Arial"/>
               </w:rPr>
@@ -24291,7 +24100,6 @@
           </w:p>
           <w:p>
             <w:pPr>
-              <w:spacing w:after="0" w:line="240" w:lineRule="auto"/>
               <w:rPr>
                 <w:rFonts w:ascii="Arial" w:hAnsi="Arial" w:cs="Arial"/>
               </w:rPr>
@@ -24380,7 +24188,6 @@
           </w:p>
           <w:p>
             <w:pPr>
-              <w:spacing w:after="0" w:line="240" w:lineRule="auto"/>
               <w:rPr>
                 <w:rFonts w:ascii="Arial" w:hAnsi="Arial" w:cs="Arial"/>
               </w:rPr>
@@ -24703,7 +24510,6 @@
           </w:tcPr>
           <w:p>
             <w:pPr>
-              <w:spacing w:after="0" w:line="240" w:lineRule="auto"/>
               <w:rPr>
                 <w:rFonts w:ascii="Arial" w:hAnsi="Arial" w:cs="Arial"/>
               </w:rPr>
@@ -24723,15 +24529,13 @@
           </w:p>
           <w:p>
             <w:pPr>
-              <w:spacing w:after="0" w:line="240" w:lineRule="auto"/>
-              <w:rPr>
-                <w:rFonts w:ascii="Arial" w:hAnsi="Arial" w:cs="Arial"/>
-              </w:rPr>
-            </w:pPr>
-          </w:p>
-          <w:p>
-            <w:pPr>
-              <w:spacing w:after="0" w:line="240" w:lineRule="auto"/>
+              <w:rPr>
+                <w:rFonts w:ascii="Arial" w:hAnsi="Arial" w:cs="Arial"/>
+              </w:rPr>
+            </w:pPr>
+          </w:p>
+          <w:p>
+            <w:pPr>
               <w:rPr>
                 <w:rFonts w:ascii="Arial" w:hAnsi="Arial" w:cs="Arial"/>
               </w:rPr>
@@ -24751,7 +24555,6 @@
           </w:p>
           <w:p>
             <w:pPr>
-              <w:spacing w:after="0" w:line="240" w:lineRule="auto"/>
               <w:rPr>
                 <w:rFonts w:ascii="Arial" w:hAnsi="Arial" w:cs="Arial"/>
               </w:rPr>
@@ -24845,7 +24648,6 @@
           </w:tcPr>
           <w:p>
             <w:pPr>
-              <w:spacing w:after="0" w:line="240" w:lineRule="auto"/>
               <w:rPr>
                 <w:rFonts w:ascii="Arial" w:hAnsi="Arial" w:cs="Arial"/>
               </w:rPr>
@@ -24859,15 +24661,13 @@
           </w:p>
           <w:p>
             <w:pPr>
-              <w:spacing w:after="0" w:line="240" w:lineRule="auto"/>
-              <w:rPr>
-                <w:rFonts w:ascii="Arial" w:hAnsi="Arial" w:cs="Arial"/>
-              </w:rPr>
-            </w:pPr>
-          </w:p>
-          <w:p>
-            <w:pPr>
-              <w:spacing w:after="0" w:line="240" w:lineRule="auto"/>
+              <w:rPr>
+                <w:rFonts w:ascii="Arial" w:hAnsi="Arial" w:cs="Arial"/>
+              </w:rPr>
+            </w:pPr>
+          </w:p>
+          <w:p>
+            <w:pPr>
               <w:rPr>
                 <w:rFonts w:ascii="Arial" w:hAnsi="Arial" w:cs="Arial"/>
               </w:rPr>
@@ -24881,7 +24681,6 @@
           </w:p>
           <w:p>
             <w:pPr>
-              <w:spacing w:after="0" w:line="240" w:lineRule="auto"/>
               <w:rPr>
                 <w:rFonts w:ascii="Arial" w:hAnsi="Arial" w:cs="Arial"/>
               </w:rPr>
@@ -24894,7 +24693,6 @@
                 <w:ilvl w:val="0"/>
                 <w:numId w:val="42"/>
               </w:numPr>
-              <w:spacing w:after="0" w:line="240" w:lineRule="auto"/>
               <w:rPr>
                 <w:rFonts w:ascii="Arial" w:hAnsi="Arial" w:cs="Arial"/>
               </w:rPr>
@@ -24913,7 +24711,6 @@
                 <w:ilvl w:val="1"/>
                 <w:numId w:val="42"/>
               </w:numPr>
-              <w:spacing w:after="0" w:line="240" w:lineRule="auto"/>
               <w:rPr>
                 <w:rFonts w:ascii="Arial" w:hAnsi="Arial" w:cs="Arial"/>
               </w:rPr>
@@ -24932,7 +24729,6 @@
                 <w:ilvl w:val="1"/>
                 <w:numId w:val="42"/>
               </w:numPr>
-              <w:spacing w:after="0" w:line="240" w:lineRule="auto"/>
               <w:rPr>
                 <w:rFonts w:ascii="Arial" w:hAnsi="Arial" w:cs="Arial"/>
               </w:rPr>
@@ -24964,15 +24760,13 @@
           </w:p>
           <w:p>
             <w:pPr>
-              <w:spacing w:after="0" w:line="240" w:lineRule="auto"/>
-              <w:rPr>
-                <w:rFonts w:ascii="Arial" w:hAnsi="Arial" w:cs="Arial"/>
-              </w:rPr>
-            </w:pPr>
-          </w:p>
-          <w:p>
-            <w:pPr>
-              <w:spacing w:after="0" w:line="240" w:lineRule="auto"/>
+              <w:rPr>
+                <w:rFonts w:ascii="Arial" w:hAnsi="Arial" w:cs="Arial"/>
+              </w:rPr>
+            </w:pPr>
+          </w:p>
+          <w:p>
+            <w:pPr>
               <w:rPr>
                 <w:rFonts w:ascii="Arial" w:hAnsi="Arial" w:cs="Arial"/>
               </w:rPr>
@@ -24986,7 +24780,6 @@
           </w:p>
           <w:p>
             <w:pPr>
-              <w:spacing w:after="0" w:line="240" w:lineRule="auto"/>
               <w:rPr>
                 <w:rFonts w:ascii="Arial" w:hAnsi="Arial" w:cs="Arial"/>
               </w:rPr>
@@ -24999,7 +24792,6 @@
                 <w:ilvl w:val="0"/>
                 <w:numId w:val="43"/>
               </w:numPr>
-              <w:spacing w:after="0" w:line="240" w:lineRule="auto"/>
               <w:rPr>
                 <w:rFonts w:ascii="Arial" w:hAnsi="Arial" w:cs="Arial"/>
               </w:rPr>
@@ -25018,7 +24810,6 @@
                 <w:ilvl w:val="1"/>
                 <w:numId w:val="43"/>
               </w:numPr>
-              <w:spacing w:after="0" w:line="240" w:lineRule="auto"/>
               <w:rPr>
                 <w:rFonts w:ascii="Arial" w:hAnsi="Arial" w:cs="Arial"/>
               </w:rPr>
@@ -25037,7 +24828,6 @@
                 <w:ilvl w:val="1"/>
                 <w:numId w:val="43"/>
               </w:numPr>
-              <w:spacing w:after="0" w:line="240" w:lineRule="auto"/>
               <w:rPr>
                 <w:rFonts w:ascii="Arial" w:hAnsi="Arial" w:cs="Arial"/>
               </w:rPr>
@@ -25144,7 +24934,6 @@
           </w:tcPr>
           <w:p>
             <w:pPr>
-              <w:spacing w:after="0" w:line="240" w:lineRule="auto"/>
               <w:rPr>
                 <w:rFonts w:ascii="Arial" w:hAnsi="Arial" w:cs="Arial"/>
               </w:rPr>
@@ -25164,15 +24953,13 @@
           </w:p>
           <w:p>
             <w:pPr>
-              <w:spacing w:after="0" w:line="240" w:lineRule="auto"/>
-              <w:rPr>
-                <w:rFonts w:ascii="Arial" w:hAnsi="Arial" w:cs="Arial"/>
-              </w:rPr>
-            </w:pPr>
-          </w:p>
-          <w:p>
-            <w:pPr>
-              <w:spacing w:after="0" w:line="240" w:lineRule="auto"/>
+              <w:rPr>
+                <w:rFonts w:ascii="Arial" w:hAnsi="Arial" w:cs="Arial"/>
+              </w:rPr>
+            </w:pPr>
+          </w:p>
+          <w:p>
+            <w:pPr>
               <w:rPr>
                 <w:rFonts w:ascii="Arial" w:hAnsi="Arial" w:cs="Arial"/>
               </w:rPr>
@@ -25192,15 +24979,13 @@
           </w:p>
           <w:p>
             <w:pPr>
-              <w:spacing w:after="0" w:line="240" w:lineRule="auto"/>
-              <w:rPr>
-                <w:rFonts w:ascii="Arial" w:hAnsi="Arial" w:cs="Arial"/>
-              </w:rPr>
-            </w:pPr>
-          </w:p>
-          <w:p>
-            <w:pPr>
-              <w:spacing w:after="0" w:line="240" w:lineRule="auto"/>
+              <w:rPr>
+                <w:rFonts w:ascii="Arial" w:hAnsi="Arial" w:cs="Arial"/>
+              </w:rPr>
+            </w:pPr>
+          </w:p>
+          <w:p>
+            <w:pPr>
               <w:rPr>
                 <w:rFonts w:ascii="Arial" w:hAnsi="Arial" w:cs="Arial"/>
               </w:rPr>
@@ -25220,7 +25005,6 @@
           </w:p>
           <w:p>
             <w:pPr>
-              <w:spacing w:after="0" w:line="240" w:lineRule="auto"/>
               <w:rPr>
                 <w:rFonts w:ascii="Arial" w:hAnsi="Arial" w:cs="Arial"/>
               </w:rPr>
@@ -25338,7 +25122,6 @@
           </w:tcPr>
           <w:p>
             <w:pPr>
-              <w:spacing w:after="0" w:line="240" w:lineRule="auto"/>
               <w:rPr>
                 <w:rFonts w:ascii="Arial" w:hAnsi="Arial" w:cs="Arial"/>
               </w:rPr>
@@ -25358,7 +25141,6 @@
           </w:p>
           <w:p>
             <w:pPr>
-              <w:spacing w:after="0" w:line="240" w:lineRule="auto"/>
               <w:rPr>
                 <w:rFonts w:ascii="Arial" w:hAnsi="Arial" w:cs="Arial"/>
               </w:rPr>
@@ -25891,6 +25673,393 @@
         <w:pStyle w:val="ListParagraph"/>
         <w:rPr>
           <w:rFonts w:ascii="Arial" w:hAnsi="Arial" w:cs="Arial"/>
+        </w:rPr>
+      </w:pPr>
+      <w:r>
+        <w:rPr>
+          <w:rFonts w:ascii="Arial" w:hAnsi="Arial" w:cs="Arial"/>
+        </w:rPr>
+        <w:t xml:space="preserve">The Communications Management Plan plays a vital role in the </w:t>
+      </w:r>
+      <w:r>
+        <w:rPr>
+          <w:rFonts w:ascii="Arial" w:hAnsi="Arial" w:cs="Arial"/>
+        </w:rPr>
+        <w:t xml:space="preserve">Tracking Activity </w:t>
+      </w:r>
+      <w:r>
+        <w:rPr>
+          <w:rFonts w:ascii="Arial" w:hAnsi="Arial" w:cs="Arial"/>
+        </w:rPr>
+        <w:t>Project Management</w:t>
+      </w:r>
+      <w:r>
+        <w:rPr>
+          <w:rFonts w:ascii="Arial" w:hAnsi="Arial" w:cs="Arial"/>
+        </w:rPr>
+        <w:t xml:space="preserve"> System by outlining the communication strategy and protocols for the project team and stakeholders. The plan encompasses the following key aspects:</w:t>
+      </w:r>
+    </w:p>
+    <w:p>
+      <w:pPr>
+        <w:pStyle w:val="ListParagraph"/>
+        <w:rPr>
+          <w:rFonts w:ascii="Arial" w:hAnsi="Arial" w:cs="Arial"/>
+        </w:rPr>
+      </w:pPr>
+    </w:p>
+    <w:p>
+      <w:pPr>
+        <w:pStyle w:val="ListParagraph"/>
+        <w:numPr>
+          <w:ilvl w:val="0"/>
+          <w:numId w:val="44"/>
+        </w:numPr>
+        <w:rPr>
+          <w:rFonts w:ascii="Arial" w:hAnsi="Arial" w:cs="Arial"/>
+        </w:rPr>
+      </w:pPr>
+      <w:r>
+        <w:rPr>
+          <w:rFonts w:ascii="Arial" w:hAnsi="Arial" w:cs="Arial"/>
+        </w:rPr>
+        <w:t>Information Scope and Format: The plan defines the type of information to be communicated, such as project updates, progress reports, risks, and issues. It also specifies the level of detail and format for communication, whether verbal or written.</w:t>
+      </w:r>
+    </w:p>
+    <w:p>
+      <w:pPr>
+        <w:pStyle w:val="ListParagraph"/>
+        <w:rPr>
+          <w:rFonts w:ascii="Arial" w:hAnsi="Arial" w:cs="Arial"/>
+        </w:rPr>
+      </w:pPr>
+    </w:p>
+    <w:p>
+      <w:pPr>
+        <w:pStyle w:val="ListParagraph"/>
+        <w:numPr>
+          <w:ilvl w:val="0"/>
+          <w:numId w:val="44"/>
+        </w:numPr>
+        <w:rPr>
+          <w:rFonts w:ascii="Arial" w:hAnsi="Arial" w:cs="Arial"/>
+        </w:rPr>
+      </w:pPr>
+      <w:r>
+        <w:rPr>
+          <w:rFonts w:ascii="Arial" w:hAnsi="Arial" w:cs="Arial"/>
+        </w:rPr>
+        <w:t>Communication Methods: The plan outlines the communication channels to be used, including meetings, email, telephone, web portal, etc. This ensures that stakeholders receive timely and appropriate information.</w:t>
+      </w:r>
+    </w:p>
+    <w:p>
+      <w:pPr>
+        <w:pStyle w:val="ListParagraph"/>
+        <w:rPr>
+          <w:rFonts w:ascii="Arial" w:hAnsi="Arial" w:cs="Arial"/>
+        </w:rPr>
+      </w:pPr>
+    </w:p>
+    <w:p>
+      <w:pPr>
+        <w:pStyle w:val="ListParagraph"/>
+        <w:numPr>
+          <w:ilvl w:val="0"/>
+          <w:numId w:val="44"/>
+        </w:numPr>
+        <w:rPr>
+          <w:rFonts w:ascii="Arial" w:hAnsi="Arial" w:cs="Arial"/>
+        </w:rPr>
+      </w:pPr>
+      <w:r>
+        <w:rPr>
+          <w:rFonts w:ascii="Arial" w:hAnsi="Arial" w:cs="Arial"/>
+        </w:rPr>
+        <w:t>Communication Frequency: The plan establishes the frequency of project communications, both formal and informal, to ensure stakeholders are regularly informed.</w:t>
+      </w:r>
+    </w:p>
+    <w:p>
+      <w:pPr>
+        <w:pStyle w:val="ListParagraph"/>
+        <w:rPr>
+          <w:rFonts w:ascii="Arial" w:hAnsi="Arial" w:cs="Arial"/>
+        </w:rPr>
+      </w:pPr>
+    </w:p>
+    <w:p>
+      <w:pPr>
+        <w:pStyle w:val="ListParagraph"/>
+        <w:numPr>
+          <w:ilvl w:val="0"/>
+          <w:numId w:val="44"/>
+        </w:numPr>
+        <w:rPr>
+          <w:rFonts w:ascii="Arial" w:hAnsi="Arial" w:cs="Arial"/>
+        </w:rPr>
+      </w:pPr>
+      <w:r>
+        <w:rPr>
+          <w:rFonts w:ascii="Arial" w:hAnsi="Arial" w:cs="Arial"/>
+        </w:rPr>
+        <w:t>Roles and Responsibilities: The plan clarifies the roles and responsibilities of team members and stakeholders in terms of communication, specifying who is responsible for disseminating project information.</w:t>
+      </w:r>
+    </w:p>
+    <w:p>
+      <w:pPr>
+        <w:pStyle w:val="ListParagraph"/>
+        <w:rPr>
+          <w:rFonts w:ascii="Arial" w:hAnsi="Arial" w:cs="Arial"/>
+        </w:rPr>
+      </w:pPr>
+    </w:p>
+    <w:p>
+      <w:pPr>
+        <w:pStyle w:val="ListParagraph"/>
+        <w:numPr>
+          <w:ilvl w:val="0"/>
+          <w:numId w:val="44"/>
+        </w:numPr>
+        <w:rPr>
+          <w:rFonts w:ascii="Arial" w:hAnsi="Arial" w:cs="Arial"/>
+        </w:rPr>
+      </w:pPr>
+      <w:r>
+        <w:rPr>
+          <w:rFonts w:ascii="Arial" w:hAnsi="Arial" w:cs="Arial"/>
+        </w:rPr>
+        <w:t>Stakeholder Communication Needs: The plan identifies the specific communication requirements of stakeholders, considering factors such as language preferences and accessibility.</w:t>
+      </w:r>
+    </w:p>
+    <w:p>
+      <w:pPr>
+        <w:pStyle w:val="ListParagraph"/>
+        <w:rPr>
+          <w:rFonts w:ascii="Arial" w:hAnsi="Arial" w:cs="Arial"/>
+        </w:rPr>
+      </w:pPr>
+    </w:p>
+    <w:p>
+      <w:pPr>
+        <w:pStyle w:val="ListParagraph"/>
+        <w:numPr>
+          <w:ilvl w:val="0"/>
+          <w:numId w:val="44"/>
+        </w:numPr>
+        <w:rPr>
+          <w:rFonts w:ascii="Arial" w:hAnsi="Arial" w:cs="Arial"/>
+        </w:rPr>
+      </w:pPr>
+      <w:r>
+        <w:rPr>
+          <w:rFonts w:ascii="Arial" w:hAnsi="Arial" w:cs="Arial"/>
+        </w:rPr>
+        <w:t>Communication Resources: The plan allocates resources, such as budget and personnel, to ensure effective and efficient communication.</w:t>
+      </w:r>
+    </w:p>
+    <w:p>
+      <w:pPr>
+        <w:pStyle w:val="ListParagraph"/>
+        <w:rPr>
+          <w:rFonts w:ascii="Arial" w:hAnsi="Arial" w:cs="Arial"/>
+        </w:rPr>
+      </w:pPr>
+    </w:p>
+    <w:p>
+      <w:pPr>
+        <w:pStyle w:val="ListParagraph"/>
+        <w:numPr>
+          <w:ilvl w:val="0"/>
+          <w:numId w:val="44"/>
+        </w:numPr>
+        <w:rPr>
+          <w:rFonts w:ascii="Arial" w:hAnsi="Arial" w:cs="Arial"/>
+        </w:rPr>
+      </w:pPr>
+      <w:r>
+        <w:rPr>
+          <w:rFonts w:ascii="Arial" w:hAnsi="Arial" w:cs="Arial"/>
+        </w:rPr>
+        <w:t>Handling Sensitive Information: The plan defines protocols for communicating sensitive or confidential information, including the authorization process for releasing such information.</w:t>
+      </w:r>
+    </w:p>
+    <w:p>
+      <w:pPr>
+        <w:pStyle w:val="ListParagraph"/>
+        <w:rPr>
+          <w:rFonts w:ascii="Arial" w:hAnsi="Arial" w:cs="Arial"/>
+        </w:rPr>
+      </w:pPr>
+    </w:p>
+    <w:p>
+      <w:pPr>
+        <w:pStyle w:val="ListParagraph"/>
+        <w:numPr>
+          <w:ilvl w:val="0"/>
+          <w:numId w:val="44"/>
+        </w:numPr>
+        <w:rPr>
+          <w:rFonts w:ascii="Arial" w:hAnsi="Arial" w:cs="Arial"/>
+        </w:rPr>
+      </w:pPr>
+      <w:r>
+        <w:rPr>
+          <w:rFonts w:ascii="Arial" w:hAnsi="Arial" w:cs="Arial"/>
+        </w:rPr>
+        <w:t>Change Management in Communication: The plan outlines a process for managing changes in communication or the communication process, including proposal, review, and approval. This ensures stakeholders are aware of changes and maintains consistency.</w:t>
+      </w:r>
+    </w:p>
+    <w:p>
+      <w:pPr>
+        <w:pStyle w:val="ListParagraph"/>
+        <w:rPr>
+          <w:rFonts w:ascii="Arial" w:hAnsi="Arial" w:cs="Arial"/>
+        </w:rPr>
+      </w:pPr>
+    </w:p>
+    <w:p>
+      <w:pPr>
+        <w:pStyle w:val="ListParagraph"/>
+        <w:numPr>
+          <w:ilvl w:val="0"/>
+          <w:numId w:val="44"/>
+        </w:numPr>
+        <w:rPr>
+          <w:rFonts w:ascii="Arial" w:hAnsi="Arial" w:cs="Arial"/>
+        </w:rPr>
+      </w:pPr>
+      <w:r>
+        <w:rPr>
+          <w:rFonts w:ascii="Arial" w:hAnsi="Arial" w:cs="Arial"/>
+        </w:rPr>
+        <w:t>Communication Flow: The plan describes the flow of communication within the project, ensuring information is shared between team members, stakeholders, and partners in a timely manner.</w:t>
+      </w:r>
+    </w:p>
+    <w:p>
+      <w:pPr>
+        <w:pStyle w:val="ListParagraph"/>
+        <w:rPr>
+          <w:rFonts w:ascii="Arial" w:hAnsi="Arial" w:cs="Arial"/>
+        </w:rPr>
+      </w:pPr>
+    </w:p>
+    <w:p>
+      <w:pPr>
+        <w:pStyle w:val="ListParagraph"/>
+        <w:numPr>
+          <w:ilvl w:val="0"/>
+          <w:numId w:val="44"/>
+        </w:numPr>
+        <w:rPr>
+          <w:rFonts w:ascii="Arial" w:hAnsi="Arial" w:cs="Arial"/>
+        </w:rPr>
+      </w:pPr>
+      <w:r>
+        <w:rPr>
+          <w:rFonts w:ascii="Arial" w:hAnsi="Arial" w:cs="Arial"/>
+        </w:rPr>
+        <w:t>Constraints: The plan identifies any internal or external constraints affecting project communication, such as legal or regulatory requirements, and outlines how these constraints will be addressed.</w:t>
+      </w:r>
+    </w:p>
+    <w:p>
+      <w:pPr>
+        <w:pStyle w:val="ListParagraph"/>
+        <w:rPr>
+          <w:rFonts w:ascii="Arial" w:hAnsi="Arial" w:cs="Arial"/>
+        </w:rPr>
+      </w:pPr>
+    </w:p>
+    <w:p>
+      <w:pPr>
+        <w:pStyle w:val="ListParagraph"/>
+        <w:numPr>
+          <w:ilvl w:val="0"/>
+          <w:numId w:val="44"/>
+        </w:numPr>
+        <w:rPr>
+          <w:rFonts w:ascii="Arial" w:hAnsi="Arial" w:cs="Arial"/>
+        </w:rPr>
+      </w:pPr>
+      <w:r>
+        <w:rPr>
+          <w:rFonts w:ascii="Arial" w:hAnsi="Arial" w:cs="Arial"/>
+        </w:rPr>
+        <w:lastRenderedPageBreak/>
+        <w:t>Standard Templates and Formats: The plan specifies any required templates, formats, or documents for communicating project information, ensuring consistency and accuracy.</w:t>
+      </w:r>
+    </w:p>
+    <w:p>
+      <w:pPr>
+        <w:pStyle w:val="ListParagraph"/>
+        <w:rPr>
+          <w:rFonts w:ascii="Arial" w:hAnsi="Arial" w:cs="Arial"/>
+        </w:rPr>
+      </w:pPr>
+    </w:p>
+    <w:p>
+      <w:pPr>
+        <w:pStyle w:val="ListParagraph"/>
+        <w:numPr>
+          <w:ilvl w:val="0"/>
+          <w:numId w:val="44"/>
+        </w:numPr>
+        <w:rPr>
+          <w:rFonts w:ascii="Arial" w:hAnsi="Arial" w:cs="Arial"/>
+        </w:rPr>
+      </w:pPr>
+      <w:r>
+        <w:rPr>
+          <w:rFonts w:ascii="Arial" w:hAnsi="Arial" w:cs="Arial"/>
+        </w:rPr>
+        <w:t>Conflict Resolution: The plan includes an escalation process for resolving communication-related conflicts or issues promptly.</w:t>
+      </w:r>
+    </w:p>
+    <w:p>
+      <w:pPr>
+        <w:pStyle w:val="ListParagraph"/>
+        <w:rPr>
+          <w:rFonts w:ascii="Arial" w:hAnsi="Arial" w:cs="Arial"/>
+        </w:rPr>
+      </w:pPr>
+    </w:p>
+    <w:p>
+      <w:pPr>
+        <w:pStyle w:val="ListParagraph"/>
+        <w:rPr>
+          <w:rFonts w:ascii="Arial" w:hAnsi="Arial" w:cs="Arial"/>
+        </w:rPr>
+      </w:pPr>
+      <w:r>
+        <w:rPr>
+          <w:rFonts w:ascii="Arial" w:hAnsi="Arial" w:cs="Arial"/>
+        </w:rPr>
+        <w:t xml:space="preserve">Overall, the Communications Management Plan is a crucial tool that ensures stakeholders are well-informed and facilitates effective and efficient communication throughout the </w:t>
+      </w:r>
+      <w:r>
+        <w:rPr>
+          <w:rFonts w:ascii="Arial" w:hAnsi="Arial" w:cs="Arial"/>
+        </w:rPr>
+        <w:t>Tracking Activity Project Management</w:t>
+      </w:r>
+      <w:r>
+        <w:rPr>
+          <w:rFonts w:ascii="Arial" w:hAnsi="Arial" w:cs="Arial"/>
+        </w:rPr>
+        <w:t xml:space="preserve"> System.</w:t>
+      </w:r>
+    </w:p>
+    <w:p>
+      <w:pPr>
+        <w:pStyle w:val="ListParagraph"/>
+        <w:rPr>
+          <w:rFonts w:ascii="Arial" w:hAnsi="Arial" w:cs="Arial"/>
+        </w:rPr>
+      </w:pPr>
+    </w:p>
+    <w:p>
+      <w:pPr>
+        <w:pStyle w:val="ListParagraph"/>
+        <w:rPr>
+          <w:rFonts w:ascii="Arial" w:hAnsi="Arial" w:cs="Arial"/>
           <w:b/>
           <w:bCs/>
         </w:rPr>
@@ -25902,6 +26071,229 @@
           <w:bCs/>
         </w:rPr>
         <w:t>6.7.2. Communication Management Approach</w:t>
+      </w:r>
+    </w:p>
+    <w:p>
+      <w:pPr>
+        <w:pStyle w:val="ListParagraph"/>
+        <w:rPr>
+          <w:rFonts w:ascii="Arial" w:hAnsi="Arial" w:cs="Arial"/>
+          <w:b/>
+          <w:bCs/>
+        </w:rPr>
+      </w:pPr>
+    </w:p>
+    <w:p>
+      <w:pPr>
+        <w:pStyle w:val="ListParagraph"/>
+        <w:rPr>
+          <w:rFonts w:ascii="Arial" w:hAnsi="Arial" w:cs="Arial"/>
+        </w:rPr>
+      </w:pPr>
+      <w:r>
+        <w:rPr>
+          <w:rFonts w:ascii="Arial" w:hAnsi="Arial" w:cs="Arial"/>
+        </w:rPr>
+        <w:t>The most effective communications management approach for the Tracking Activity Project Management System would involve a combination of proactive and reactive strategies.</w:t>
+      </w:r>
+    </w:p>
+    <w:p>
+      <w:pPr>
+        <w:pStyle w:val="ListParagraph"/>
+        <w:rPr>
+          <w:rFonts w:ascii="Arial" w:hAnsi="Arial" w:cs="Arial"/>
+        </w:rPr>
+      </w:pPr>
+    </w:p>
+    <w:p>
+      <w:pPr>
+        <w:pStyle w:val="ListParagraph"/>
+        <w:rPr>
+          <w:rFonts w:ascii="Arial" w:hAnsi="Arial" w:cs="Arial"/>
+        </w:rPr>
+      </w:pPr>
+      <w:r>
+        <w:rPr>
+          <w:rFonts w:ascii="Arial" w:hAnsi="Arial" w:cs="Arial"/>
+        </w:rPr>
+        <w:t>Proactive Strategies:</w:t>
+      </w:r>
+    </w:p>
+    <w:p>
+      <w:pPr>
+        <w:pStyle w:val="ListParagraph"/>
+        <w:rPr>
+          <w:rFonts w:ascii="Arial" w:hAnsi="Arial" w:cs="Arial"/>
+        </w:rPr>
+      </w:pPr>
+    </w:p>
+    <w:p>
+      <w:pPr>
+        <w:pStyle w:val="ListParagraph"/>
+        <w:numPr>
+          <w:ilvl w:val="0"/>
+          <w:numId w:val="45"/>
+        </w:numPr>
+        <w:rPr>
+          <w:rFonts w:ascii="Arial" w:hAnsi="Arial" w:cs="Arial"/>
+        </w:rPr>
+      </w:pPr>
+      <w:r>
+        <w:rPr>
+          <w:rFonts w:ascii="Arial" w:hAnsi="Arial" w:cs="Arial"/>
+        </w:rPr>
+        <w:t>Regular Project Status Meetings: Conducting regular meetings to update stakeholders on the project's progress, where the project manager communicates updates, progress reports, risks, and issues. This keeps stakeholders informed and provides an overview of the project's status.</w:t>
+      </w:r>
+    </w:p>
+    <w:p>
+      <w:pPr>
+        <w:pStyle w:val="ListParagraph"/>
+        <w:rPr>
+          <w:rFonts w:ascii="Arial" w:hAnsi="Arial" w:cs="Arial"/>
+        </w:rPr>
+      </w:pPr>
+    </w:p>
+    <w:p>
+      <w:pPr>
+        <w:pStyle w:val="ListParagraph"/>
+        <w:numPr>
+          <w:ilvl w:val="0"/>
+          <w:numId w:val="45"/>
+        </w:numPr>
+        <w:rPr>
+          <w:rFonts w:ascii="Arial" w:hAnsi="Arial" w:cs="Arial"/>
+        </w:rPr>
+      </w:pPr>
+      <w:r>
+        <w:rPr>
+          <w:rFonts w:ascii="Arial" w:hAnsi="Arial" w:cs="Arial"/>
+        </w:rPr>
+        <w:t>Project Website and Web Portal: Creating a dedicated project website or web portal to facilitate easy access to project information, including meeting minutes, documents, and status reports. This allows stakeholders to stay informed and access relevant information conveniently.</w:t>
+      </w:r>
+    </w:p>
+    <w:p>
+      <w:pPr>
+        <w:pStyle w:val="ListParagraph"/>
+        <w:rPr>
+          <w:rFonts w:ascii="Arial" w:hAnsi="Arial" w:cs="Arial"/>
+        </w:rPr>
+      </w:pPr>
+    </w:p>
+    <w:p>
+      <w:pPr>
+        <w:pStyle w:val="ListParagraph"/>
+        <w:rPr>
+          <w:rFonts w:ascii="Arial" w:hAnsi="Arial" w:cs="Arial"/>
+        </w:rPr>
+      </w:pPr>
+      <w:r>
+        <w:rPr>
+          <w:rFonts w:ascii="Arial" w:hAnsi="Arial" w:cs="Arial"/>
+        </w:rPr>
+        <w:t>Reactive Strategies:</w:t>
+      </w:r>
+    </w:p>
+    <w:p>
+      <w:pPr>
+        <w:pStyle w:val="ListParagraph"/>
+        <w:rPr>
+          <w:rFonts w:ascii="Arial" w:hAnsi="Arial" w:cs="Arial"/>
+        </w:rPr>
+      </w:pPr>
+    </w:p>
+    <w:p>
+      <w:pPr>
+        <w:pStyle w:val="ListParagraph"/>
+        <w:numPr>
+          <w:ilvl w:val="0"/>
+          <w:numId w:val="46"/>
+        </w:numPr>
+        <w:rPr>
+          <w:rFonts w:ascii="Arial" w:hAnsi="Arial" w:cs="Arial"/>
+        </w:rPr>
+      </w:pPr>
+      <w:r>
+        <w:rPr>
+          <w:rFonts w:ascii="Arial" w:hAnsi="Arial" w:cs="Arial"/>
+        </w:rPr>
+        <w:t>Clear Escalation Process: Establishing a well-defined and concise escalation process to address any communication-based conflicts or issues that may arise. This ensures that conflicts are addressed promptly and effectively, and stakeholders can seek resolution for their concerns.</w:t>
+      </w:r>
+    </w:p>
+    <w:p>
+      <w:pPr>
+        <w:pStyle w:val="ListParagraph"/>
+        <w:rPr>
+          <w:rFonts w:ascii="Arial" w:hAnsi="Arial" w:cs="Arial"/>
+        </w:rPr>
+      </w:pPr>
+    </w:p>
+    <w:p>
+      <w:pPr>
+        <w:pStyle w:val="ListParagraph"/>
+        <w:numPr>
+          <w:ilvl w:val="0"/>
+          <w:numId w:val="46"/>
+        </w:numPr>
+        <w:rPr>
+          <w:rFonts w:ascii="Arial" w:hAnsi="Arial" w:cs="Arial"/>
+        </w:rPr>
+      </w:pPr>
+      <w:r>
+        <w:rPr>
+          <w:rFonts w:ascii="Arial" w:hAnsi="Arial" w:cs="Arial"/>
+        </w:rPr>
+        <w:t>Accessible Project Manager: The project manager being readily available to stakeholders, offering support, guidance, and promptly addressing any questions or concerns they may have. This availability fosters effective communication and ensures stakeholders feel supported throughout the project.</w:t>
+      </w:r>
+    </w:p>
+    <w:p>
+      <w:pPr>
+        <w:pStyle w:val="ListParagraph"/>
+        <w:rPr>
+          <w:rFonts w:ascii="Arial" w:hAnsi="Arial" w:cs="Arial"/>
+        </w:rPr>
+      </w:pPr>
+    </w:p>
+    <w:p>
+      <w:pPr>
+        <w:pStyle w:val="ListParagraph"/>
+        <w:rPr>
+          <w:rFonts w:ascii="Arial" w:hAnsi="Arial" w:cs="Arial"/>
+        </w:rPr>
+      </w:pPr>
+      <w:r>
+        <w:rPr>
+          <w:rFonts w:ascii="Arial" w:hAnsi="Arial" w:cs="Arial"/>
+        </w:rPr>
+        <w:t>In addition, a change control process will be implemented</w:t>
+      </w:r>
+      <w:r>
+        <w:rPr>
+          <w:rFonts w:ascii="Arial" w:hAnsi="Arial" w:cs="Arial"/>
+        </w:rPr>
+        <w:t xml:space="preserve"> to manage any changes in communication or the communication process itself. This involves obtaining approval from the Change Control Board for any communication-related changes and ensuring timely communication to stakeholders about these changes.</w:t>
+      </w:r>
+    </w:p>
+    <w:p>
+      <w:pPr>
+        <w:pStyle w:val="ListParagraph"/>
+        <w:rPr>
+          <w:rFonts w:ascii="Arial" w:hAnsi="Arial" w:cs="Arial"/>
+        </w:rPr>
+      </w:pPr>
+    </w:p>
+    <w:p>
+      <w:pPr>
+        <w:pStyle w:val="ListParagraph"/>
+        <w:rPr>
+          <w:rFonts w:ascii="Arial" w:hAnsi="Arial" w:cs="Arial"/>
+        </w:rPr>
+      </w:pPr>
+      <w:r>
+        <w:rPr>
+          <w:rFonts w:ascii="Arial" w:hAnsi="Arial" w:cs="Arial"/>
+        </w:rPr>
+        <w:lastRenderedPageBreak/>
+        <w:t>By combining these proactive and reactive strategies, the approach ensures that stakeholders and the project team are well-informed, communication-based issues are addressed promptly, and any changes in communication are managed effectively. This approach contributes to efficient and effective project communication and overall project success.</w:t>
       </w:r>
     </w:p>
     <w:p>
@@ -27213,6 +27605,92 @@
     </w:lvl>
   </w:abstractNum>
   <w:abstractNum w:abstractNumId="7" w15:restartNumberingAfterBreak="0">
+    <w:nsid w:val="1064044D"/>
+    <w:multiLevelType w:val="hybridMultilevel"/>
+    <w:tmpl w:val="6ABC3FF0"/>
+    <w:lvl w:ilvl="0" w:tplc="3409000F">
+      <w:start w:val="1"/>
+      <w:numFmt w:val="decimal"/>
+      <w:lvlText w:val="%1."/>
+      <w:lvlJc w:val="left"/>
+      <w:pPr>
+        <w:ind w:left="1440" w:hanging="360"/>
+      </w:pPr>
+    </w:lvl>
+    <w:lvl w:ilvl="1" w:tplc="34090019" w:tentative="1">
+      <w:start w:val="1"/>
+      <w:numFmt w:val="lowerLetter"/>
+      <w:lvlText w:val="%2."/>
+      <w:lvlJc w:val="left"/>
+      <w:pPr>
+        <w:ind w:left="2160" w:hanging="360"/>
+      </w:pPr>
+    </w:lvl>
+    <w:lvl w:ilvl="2" w:tplc="3409001B" w:tentative="1">
+      <w:start w:val="1"/>
+      <w:numFmt w:val="lowerRoman"/>
+      <w:lvlText w:val="%3."/>
+      <w:lvlJc w:val="right"/>
+      <w:pPr>
+        <w:ind w:left="2880" w:hanging="180"/>
+      </w:pPr>
+    </w:lvl>
+    <w:lvl w:ilvl="3" w:tplc="3409000F" w:tentative="1">
+      <w:start w:val="1"/>
+      <w:numFmt w:val="decimal"/>
+      <w:lvlText w:val="%4."/>
+      <w:lvlJc w:val="left"/>
+      <w:pPr>
+        <w:ind w:left="3600" w:hanging="360"/>
+      </w:pPr>
+    </w:lvl>
+    <w:lvl w:ilvl="4" w:tplc="34090019" w:tentative="1">
+      <w:start w:val="1"/>
+      <w:numFmt w:val="lowerLetter"/>
+      <w:lvlText w:val="%5."/>
+      <w:lvlJc w:val="left"/>
+      <w:pPr>
+        <w:ind w:left="4320" w:hanging="360"/>
+      </w:pPr>
+    </w:lvl>
+    <w:lvl w:ilvl="5" w:tplc="3409001B" w:tentative="1">
+      <w:start w:val="1"/>
+      <w:numFmt w:val="lowerRoman"/>
+      <w:lvlText w:val="%6."/>
+      <w:lvlJc w:val="right"/>
+      <w:pPr>
+        <w:ind w:left="5040" w:hanging="180"/>
+      </w:pPr>
+    </w:lvl>
+    <w:lvl w:ilvl="6" w:tplc="3409000F" w:tentative="1">
+      <w:start w:val="1"/>
+      <w:numFmt w:val="decimal"/>
+      <w:lvlText w:val="%7."/>
+      <w:lvlJc w:val="left"/>
+      <w:pPr>
+        <w:ind w:left="5760" w:hanging="360"/>
+      </w:pPr>
+    </w:lvl>
+    <w:lvl w:ilvl="7" w:tplc="34090019" w:tentative="1">
+      <w:start w:val="1"/>
+      <w:numFmt w:val="lowerLetter"/>
+      <w:lvlText w:val="%8."/>
+      <w:lvlJc w:val="left"/>
+      <w:pPr>
+        <w:ind w:left="6480" w:hanging="360"/>
+      </w:pPr>
+    </w:lvl>
+    <w:lvl w:ilvl="8" w:tplc="3409001B" w:tentative="1">
+      <w:start w:val="1"/>
+      <w:numFmt w:val="lowerRoman"/>
+      <w:lvlText w:val="%9."/>
+      <w:lvlJc w:val="right"/>
+      <w:pPr>
+        <w:ind w:left="7200" w:hanging="180"/>
+      </w:pPr>
+    </w:lvl>
+  </w:abstractNum>
+  <w:abstractNum w:abstractNumId="8" w15:restartNumberingAfterBreak="0">
     <w:nsid w:val="116B6423"/>
     <w:multiLevelType w:val="multilevel"/>
     <w:tmpl w:val="A846F26A"/>
@@ -27361,7 +27839,7 @@
       </w:rPr>
     </w:lvl>
   </w:abstractNum>
-  <w:abstractNum w:abstractNumId="8" w15:restartNumberingAfterBreak="0">
+  <w:abstractNum w:abstractNumId="9" w15:restartNumberingAfterBreak="0">
     <w:nsid w:val="160B553B"/>
     <w:multiLevelType w:val="multilevel"/>
     <w:tmpl w:val="3CB200CC"/>
@@ -27482,7 +27960,7 @@
       </w:rPr>
     </w:lvl>
   </w:abstractNum>
-  <w:abstractNum w:abstractNumId="9" w15:restartNumberingAfterBreak="0">
+  <w:abstractNum w:abstractNumId="10" w15:restartNumberingAfterBreak="0">
     <w:nsid w:val="1B4F4D72"/>
     <w:multiLevelType w:val="multilevel"/>
     <w:tmpl w:val="BBC89250"/>
@@ -27631,7 +28109,7 @@
       </w:rPr>
     </w:lvl>
   </w:abstractNum>
-  <w:abstractNum w:abstractNumId="10" w15:restartNumberingAfterBreak="0">
+  <w:abstractNum w:abstractNumId="11" w15:restartNumberingAfterBreak="0">
     <w:nsid w:val="1C8D056B"/>
     <w:multiLevelType w:val="multilevel"/>
     <w:tmpl w:val="FD101702"/>
@@ -27780,7 +28258,7 @@
       </w:rPr>
     </w:lvl>
   </w:abstractNum>
-  <w:abstractNum w:abstractNumId="11" w15:restartNumberingAfterBreak="0">
+  <w:abstractNum w:abstractNumId="12" w15:restartNumberingAfterBreak="0">
     <w:nsid w:val="22CD5D8B"/>
     <w:multiLevelType w:val="hybridMultilevel"/>
     <w:tmpl w:val="AF76E63C"/>
@@ -27893,7 +28371,7 @@
       </w:rPr>
     </w:lvl>
   </w:abstractNum>
-  <w:abstractNum w:abstractNumId="12" w15:restartNumberingAfterBreak="0">
+  <w:abstractNum w:abstractNumId="13" w15:restartNumberingAfterBreak="0">
     <w:nsid w:val="22F3061F"/>
     <w:multiLevelType w:val="multilevel"/>
     <w:tmpl w:val="3CB200CC"/>
@@ -28014,7 +28492,7 @@
       </w:rPr>
     </w:lvl>
   </w:abstractNum>
-  <w:abstractNum w:abstractNumId="13" w15:restartNumberingAfterBreak="0">
+  <w:abstractNum w:abstractNumId="14" w15:restartNumberingAfterBreak="0">
     <w:nsid w:val="24AC0B40"/>
     <w:multiLevelType w:val="multilevel"/>
     <w:tmpl w:val="CDB8BFDE"/>
@@ -28135,7 +28613,7 @@
       </w:rPr>
     </w:lvl>
   </w:abstractNum>
-  <w:abstractNum w:abstractNumId="14" w15:restartNumberingAfterBreak="0">
+  <w:abstractNum w:abstractNumId="15" w15:restartNumberingAfterBreak="0">
     <w:nsid w:val="26874633"/>
     <w:multiLevelType w:val="hybridMultilevel"/>
     <w:tmpl w:val="A7C6CE2C"/>
@@ -28248,7 +28726,7 @@
       </w:rPr>
     </w:lvl>
   </w:abstractNum>
-  <w:abstractNum w:abstractNumId="15" w15:restartNumberingAfterBreak="0">
+  <w:abstractNum w:abstractNumId="16" w15:restartNumberingAfterBreak="0">
     <w:nsid w:val="2A1E72F6"/>
     <w:multiLevelType w:val="multilevel"/>
     <w:tmpl w:val="3CB200CC"/>
@@ -28369,7 +28847,7 @@
       </w:rPr>
     </w:lvl>
   </w:abstractNum>
-  <w:abstractNum w:abstractNumId="16" w15:restartNumberingAfterBreak="0">
+  <w:abstractNum w:abstractNumId="17" w15:restartNumberingAfterBreak="0">
     <w:nsid w:val="2EFB0441"/>
     <w:multiLevelType w:val="hybridMultilevel"/>
     <w:tmpl w:val="C0506A16"/>
@@ -28455,7 +28933,7 @@
       </w:pPr>
     </w:lvl>
   </w:abstractNum>
-  <w:abstractNum w:abstractNumId="17" w15:restartNumberingAfterBreak="0">
+  <w:abstractNum w:abstractNumId="18" w15:restartNumberingAfterBreak="0">
     <w:nsid w:val="327A2B9D"/>
     <w:multiLevelType w:val="hybridMultilevel"/>
     <w:tmpl w:val="FED264FE"/>
@@ -28544,7 +29022,7 @@
       </w:pPr>
     </w:lvl>
   </w:abstractNum>
-  <w:abstractNum w:abstractNumId="18" w15:restartNumberingAfterBreak="0">
+  <w:abstractNum w:abstractNumId="19" w15:restartNumberingAfterBreak="0">
     <w:nsid w:val="36436710"/>
     <w:multiLevelType w:val="multilevel"/>
     <w:tmpl w:val="324619E2"/>
@@ -28693,7 +29171,7 @@
       </w:rPr>
     </w:lvl>
   </w:abstractNum>
-  <w:abstractNum w:abstractNumId="19" w15:restartNumberingAfterBreak="0">
+  <w:abstractNum w:abstractNumId="20" w15:restartNumberingAfterBreak="0">
     <w:nsid w:val="38B24CF7"/>
     <w:multiLevelType w:val="multilevel"/>
     <w:tmpl w:val="BD781942"/>
@@ -28842,7 +29320,7 @@
       </w:rPr>
     </w:lvl>
   </w:abstractNum>
-  <w:abstractNum w:abstractNumId="20" w15:restartNumberingAfterBreak="0">
+  <w:abstractNum w:abstractNumId="21" w15:restartNumberingAfterBreak="0">
     <w:nsid w:val="39AA6E3F"/>
     <w:multiLevelType w:val="multilevel"/>
     <w:tmpl w:val="54082E3E"/>
@@ -28991,7 +29469,7 @@
       </w:rPr>
     </w:lvl>
   </w:abstractNum>
-  <w:abstractNum w:abstractNumId="21" w15:restartNumberingAfterBreak="0">
+  <w:abstractNum w:abstractNumId="22" w15:restartNumberingAfterBreak="0">
     <w:nsid w:val="3BA74380"/>
     <w:multiLevelType w:val="hybridMultilevel"/>
     <w:tmpl w:val="D944A91A"/>
@@ -29104,7 +29582,7 @@
       </w:rPr>
     </w:lvl>
   </w:abstractNum>
-  <w:abstractNum w:abstractNumId="22" w15:restartNumberingAfterBreak="0">
+  <w:abstractNum w:abstractNumId="23" w15:restartNumberingAfterBreak="0">
     <w:nsid w:val="3D20333F"/>
     <w:multiLevelType w:val="multilevel"/>
     <w:tmpl w:val="981E6544"/>
@@ -29225,7 +29703,7 @@
       </w:rPr>
     </w:lvl>
   </w:abstractNum>
-  <w:abstractNum w:abstractNumId="23" w15:restartNumberingAfterBreak="0">
+  <w:abstractNum w:abstractNumId="24" w15:restartNumberingAfterBreak="0">
     <w:nsid w:val="4C5A4B17"/>
     <w:multiLevelType w:val="hybridMultilevel"/>
     <w:tmpl w:val="D1F42912"/>
@@ -29311,7 +29789,7 @@
       </w:pPr>
     </w:lvl>
   </w:abstractNum>
-  <w:abstractNum w:abstractNumId="24" w15:restartNumberingAfterBreak="0">
+  <w:abstractNum w:abstractNumId="25" w15:restartNumberingAfterBreak="0">
     <w:nsid w:val="4EBF2BEF"/>
     <w:multiLevelType w:val="multilevel"/>
     <w:tmpl w:val="732E402C"/>
@@ -29460,7 +29938,7 @@
       </w:rPr>
     </w:lvl>
   </w:abstractNum>
-  <w:abstractNum w:abstractNumId="25" w15:restartNumberingAfterBreak="0">
+  <w:abstractNum w:abstractNumId="26" w15:restartNumberingAfterBreak="0">
     <w:nsid w:val="4F8D28F1"/>
     <w:multiLevelType w:val="multilevel"/>
     <w:tmpl w:val="3CB200CC"/>
@@ -29581,7 +30059,7 @@
       </w:rPr>
     </w:lvl>
   </w:abstractNum>
-  <w:abstractNum w:abstractNumId="26" w15:restartNumberingAfterBreak="0">
+  <w:abstractNum w:abstractNumId="27" w15:restartNumberingAfterBreak="0">
     <w:nsid w:val="50767A12"/>
     <w:multiLevelType w:val="multilevel"/>
     <w:tmpl w:val="3CB200CC"/>
@@ -29702,7 +30180,7 @@
       </w:rPr>
     </w:lvl>
   </w:abstractNum>
-  <w:abstractNum w:abstractNumId="27" w15:restartNumberingAfterBreak="0">
+  <w:abstractNum w:abstractNumId="28" w15:restartNumberingAfterBreak="0">
     <w:nsid w:val="523037DD"/>
     <w:multiLevelType w:val="multilevel"/>
     <w:tmpl w:val="B58A0392"/>
@@ -29819,7 +30297,7 @@
       </w:pPr>
     </w:lvl>
   </w:abstractNum>
-  <w:abstractNum w:abstractNumId="28" w15:restartNumberingAfterBreak="0">
+  <w:abstractNum w:abstractNumId="29" w15:restartNumberingAfterBreak="0">
     <w:nsid w:val="54730135"/>
     <w:multiLevelType w:val="multilevel"/>
     <w:tmpl w:val="D3B44E1A"/>
@@ -29932,7 +30410,93 @@
       </w:pPr>
     </w:lvl>
   </w:abstractNum>
-  <w:abstractNum w:abstractNumId="29" w15:restartNumberingAfterBreak="0">
+  <w:abstractNum w:abstractNumId="30" w15:restartNumberingAfterBreak="0">
+    <w:nsid w:val="54CD12F9"/>
+    <w:multiLevelType w:val="hybridMultilevel"/>
+    <w:tmpl w:val="28C45AC0"/>
+    <w:lvl w:ilvl="0" w:tplc="3409000F">
+      <w:start w:val="1"/>
+      <w:numFmt w:val="decimal"/>
+      <w:lvlText w:val="%1."/>
+      <w:lvlJc w:val="left"/>
+      <w:pPr>
+        <w:ind w:left="1440" w:hanging="360"/>
+      </w:pPr>
+    </w:lvl>
+    <w:lvl w:ilvl="1" w:tplc="34090019" w:tentative="1">
+      <w:start w:val="1"/>
+      <w:numFmt w:val="lowerLetter"/>
+      <w:lvlText w:val="%2."/>
+      <w:lvlJc w:val="left"/>
+      <w:pPr>
+        <w:ind w:left="2160" w:hanging="360"/>
+      </w:pPr>
+    </w:lvl>
+    <w:lvl w:ilvl="2" w:tplc="3409001B" w:tentative="1">
+      <w:start w:val="1"/>
+      <w:numFmt w:val="lowerRoman"/>
+      <w:lvlText w:val="%3."/>
+      <w:lvlJc w:val="right"/>
+      <w:pPr>
+        <w:ind w:left="2880" w:hanging="180"/>
+      </w:pPr>
+    </w:lvl>
+    <w:lvl w:ilvl="3" w:tplc="3409000F" w:tentative="1">
+      <w:start w:val="1"/>
+      <w:numFmt w:val="decimal"/>
+      <w:lvlText w:val="%4."/>
+      <w:lvlJc w:val="left"/>
+      <w:pPr>
+        <w:ind w:left="3600" w:hanging="360"/>
+      </w:pPr>
+    </w:lvl>
+    <w:lvl w:ilvl="4" w:tplc="34090019" w:tentative="1">
+      <w:start w:val="1"/>
+      <w:numFmt w:val="lowerLetter"/>
+      <w:lvlText w:val="%5."/>
+      <w:lvlJc w:val="left"/>
+      <w:pPr>
+        <w:ind w:left="4320" w:hanging="360"/>
+      </w:pPr>
+    </w:lvl>
+    <w:lvl w:ilvl="5" w:tplc="3409001B" w:tentative="1">
+      <w:start w:val="1"/>
+      <w:numFmt w:val="lowerRoman"/>
+      <w:lvlText w:val="%6."/>
+      <w:lvlJc w:val="right"/>
+      <w:pPr>
+        <w:ind w:left="5040" w:hanging="180"/>
+      </w:pPr>
+    </w:lvl>
+    <w:lvl w:ilvl="6" w:tplc="3409000F" w:tentative="1">
+      <w:start w:val="1"/>
+      <w:numFmt w:val="decimal"/>
+      <w:lvlText w:val="%7."/>
+      <w:lvlJc w:val="left"/>
+      <w:pPr>
+        <w:ind w:left="5760" w:hanging="360"/>
+      </w:pPr>
+    </w:lvl>
+    <w:lvl w:ilvl="7" w:tplc="34090019" w:tentative="1">
+      <w:start w:val="1"/>
+      <w:numFmt w:val="lowerLetter"/>
+      <w:lvlText w:val="%8."/>
+      <w:lvlJc w:val="left"/>
+      <w:pPr>
+        <w:ind w:left="6480" w:hanging="360"/>
+      </w:pPr>
+    </w:lvl>
+    <w:lvl w:ilvl="8" w:tplc="3409001B" w:tentative="1">
+      <w:start w:val="1"/>
+      <w:numFmt w:val="lowerRoman"/>
+      <w:lvlText w:val="%9."/>
+      <w:lvlJc w:val="right"/>
+      <w:pPr>
+        <w:ind w:left="7200" w:hanging="180"/>
+      </w:pPr>
+    </w:lvl>
+  </w:abstractNum>
+  <w:abstractNum w:abstractNumId="31" w15:restartNumberingAfterBreak="0">
     <w:nsid w:val="57546E9A"/>
     <w:multiLevelType w:val="multilevel"/>
     <w:tmpl w:val="D022648E"/>
@@ -30081,7 +30645,7 @@
       </w:rPr>
     </w:lvl>
   </w:abstractNum>
-  <w:abstractNum w:abstractNumId="30" w15:restartNumberingAfterBreak="0">
+  <w:abstractNum w:abstractNumId="32" w15:restartNumberingAfterBreak="0">
     <w:nsid w:val="5CED2DBB"/>
     <w:multiLevelType w:val="multilevel"/>
     <w:tmpl w:val="1B143DA2"/>
@@ -30230,7 +30794,7 @@
       </w:rPr>
     </w:lvl>
   </w:abstractNum>
-  <w:abstractNum w:abstractNumId="31" w15:restartNumberingAfterBreak="0">
+  <w:abstractNum w:abstractNumId="33" w15:restartNumberingAfterBreak="0">
     <w:nsid w:val="5E2460CD"/>
     <w:multiLevelType w:val="multilevel"/>
     <w:tmpl w:val="981E6544"/>
@@ -30351,7 +30915,7 @@
       </w:rPr>
     </w:lvl>
   </w:abstractNum>
-  <w:abstractNum w:abstractNumId="32" w15:restartNumberingAfterBreak="0">
+  <w:abstractNum w:abstractNumId="34" w15:restartNumberingAfterBreak="0">
     <w:nsid w:val="5E331C39"/>
     <w:multiLevelType w:val="hybridMultilevel"/>
     <w:tmpl w:val="54FE25F0"/>
@@ -30464,7 +31028,7 @@
       </w:rPr>
     </w:lvl>
   </w:abstractNum>
-  <w:abstractNum w:abstractNumId="33" w15:restartNumberingAfterBreak="0">
+  <w:abstractNum w:abstractNumId="35" w15:restartNumberingAfterBreak="0">
     <w:nsid w:val="61111FEF"/>
     <w:multiLevelType w:val="multilevel"/>
     <w:tmpl w:val="71A662D4"/>
@@ -30577,7 +31141,7 @@
       </w:pPr>
     </w:lvl>
   </w:abstractNum>
-  <w:abstractNum w:abstractNumId="34" w15:restartNumberingAfterBreak="0">
+  <w:abstractNum w:abstractNumId="36" w15:restartNumberingAfterBreak="0">
     <w:nsid w:val="61402F2F"/>
     <w:multiLevelType w:val="multilevel"/>
     <w:tmpl w:val="3CB200CC"/>
@@ -30698,7 +31262,7 @@
       </w:rPr>
     </w:lvl>
   </w:abstractNum>
-  <w:abstractNum w:abstractNumId="35" w15:restartNumberingAfterBreak="0">
+  <w:abstractNum w:abstractNumId="37" w15:restartNumberingAfterBreak="0">
     <w:nsid w:val="61E723FE"/>
     <w:multiLevelType w:val="multilevel"/>
     <w:tmpl w:val="E31EB24A"/>
@@ -30847,7 +31411,7 @@
       </w:rPr>
     </w:lvl>
   </w:abstractNum>
-  <w:abstractNum w:abstractNumId="36" w15:restartNumberingAfterBreak="0">
+  <w:abstractNum w:abstractNumId="38" w15:restartNumberingAfterBreak="0">
     <w:nsid w:val="62C57D4C"/>
     <w:multiLevelType w:val="hybridMultilevel"/>
     <w:tmpl w:val="52BA1C68"/>
@@ -30960,7 +31524,7 @@
       </w:rPr>
     </w:lvl>
   </w:abstractNum>
-  <w:abstractNum w:abstractNumId="37" w15:restartNumberingAfterBreak="0">
+  <w:abstractNum w:abstractNumId="39" w15:restartNumberingAfterBreak="0">
     <w:nsid w:val="636B4797"/>
     <w:multiLevelType w:val="multilevel"/>
     <w:tmpl w:val="3CB200CC"/>
@@ -31081,7 +31645,7 @@
       </w:rPr>
     </w:lvl>
   </w:abstractNum>
-  <w:abstractNum w:abstractNumId="38" w15:restartNumberingAfterBreak="0">
+  <w:abstractNum w:abstractNumId="40" w15:restartNumberingAfterBreak="0">
     <w:nsid w:val="64166808"/>
     <w:multiLevelType w:val="multilevel"/>
     <w:tmpl w:val="724096AA"/>
@@ -31230,7 +31794,7 @@
       </w:rPr>
     </w:lvl>
   </w:abstractNum>
-  <w:abstractNum w:abstractNumId="39" w15:restartNumberingAfterBreak="0">
+  <w:abstractNum w:abstractNumId="41" w15:restartNumberingAfterBreak="0">
     <w:nsid w:val="6E2A1622"/>
     <w:multiLevelType w:val="multilevel"/>
     <w:tmpl w:val="968288D2"/>
@@ -31343,7 +31907,93 @@
       </w:pPr>
     </w:lvl>
   </w:abstractNum>
-  <w:abstractNum w:abstractNumId="40" w15:restartNumberingAfterBreak="0">
+  <w:abstractNum w:abstractNumId="42" w15:restartNumberingAfterBreak="0">
+    <w:nsid w:val="6F6D7565"/>
+    <w:multiLevelType w:val="hybridMultilevel"/>
+    <w:tmpl w:val="DBCCCF60"/>
+    <w:lvl w:ilvl="0" w:tplc="3409000F">
+      <w:start w:val="1"/>
+      <w:numFmt w:val="decimal"/>
+      <w:lvlText w:val="%1."/>
+      <w:lvlJc w:val="left"/>
+      <w:pPr>
+        <w:ind w:left="1440" w:hanging="360"/>
+      </w:pPr>
+    </w:lvl>
+    <w:lvl w:ilvl="1" w:tplc="34090019" w:tentative="1">
+      <w:start w:val="1"/>
+      <w:numFmt w:val="lowerLetter"/>
+      <w:lvlText w:val="%2."/>
+      <w:lvlJc w:val="left"/>
+      <w:pPr>
+        <w:ind w:left="2160" w:hanging="360"/>
+      </w:pPr>
+    </w:lvl>
+    <w:lvl w:ilvl="2" w:tplc="3409001B" w:tentative="1">
+      <w:start w:val="1"/>
+      <w:numFmt w:val="lowerRoman"/>
+      <w:lvlText w:val="%3."/>
+      <w:lvlJc w:val="right"/>
+      <w:pPr>
+        <w:ind w:left="2880" w:hanging="180"/>
+      </w:pPr>
+    </w:lvl>
+    <w:lvl w:ilvl="3" w:tplc="3409000F" w:tentative="1">
+      <w:start w:val="1"/>
+      <w:numFmt w:val="decimal"/>
+      <w:lvlText w:val="%4."/>
+      <w:lvlJc w:val="left"/>
+      <w:pPr>
+        <w:ind w:left="3600" w:hanging="360"/>
+      </w:pPr>
+    </w:lvl>
+    <w:lvl w:ilvl="4" w:tplc="34090019" w:tentative="1">
+      <w:start w:val="1"/>
+      <w:numFmt w:val="lowerLetter"/>
+      <w:lvlText w:val="%5."/>
+      <w:lvlJc w:val="left"/>
+      <w:pPr>
+        <w:ind w:left="4320" w:hanging="360"/>
+      </w:pPr>
+    </w:lvl>
+    <w:lvl w:ilvl="5" w:tplc="3409001B" w:tentative="1">
+      <w:start w:val="1"/>
+      <w:numFmt w:val="lowerRoman"/>
+      <w:lvlText w:val="%6."/>
+      <w:lvlJc w:val="right"/>
+      <w:pPr>
+        <w:ind w:left="5040" w:hanging="180"/>
+      </w:pPr>
+    </w:lvl>
+    <w:lvl w:ilvl="6" w:tplc="3409000F" w:tentative="1">
+      <w:start w:val="1"/>
+      <w:numFmt w:val="decimal"/>
+      <w:lvlText w:val="%7."/>
+      <w:lvlJc w:val="left"/>
+      <w:pPr>
+        <w:ind w:left="5760" w:hanging="360"/>
+      </w:pPr>
+    </w:lvl>
+    <w:lvl w:ilvl="7" w:tplc="34090019" w:tentative="1">
+      <w:start w:val="1"/>
+      <w:numFmt w:val="lowerLetter"/>
+      <w:lvlText w:val="%8."/>
+      <w:lvlJc w:val="left"/>
+      <w:pPr>
+        <w:ind w:left="6480" w:hanging="360"/>
+      </w:pPr>
+    </w:lvl>
+    <w:lvl w:ilvl="8" w:tplc="3409001B" w:tentative="1">
+      <w:start w:val="1"/>
+      <w:numFmt w:val="lowerRoman"/>
+      <w:lvlText w:val="%9."/>
+      <w:lvlJc w:val="right"/>
+      <w:pPr>
+        <w:ind w:left="7200" w:hanging="180"/>
+      </w:pPr>
+    </w:lvl>
+  </w:abstractNum>
+  <w:abstractNum w:abstractNumId="43" w15:restartNumberingAfterBreak="0">
     <w:nsid w:val="709A15CE"/>
     <w:multiLevelType w:val="hybridMultilevel"/>
     <w:tmpl w:val="56F6A222"/>
@@ -31429,7 +32079,7 @@
       </w:pPr>
     </w:lvl>
   </w:abstractNum>
-  <w:abstractNum w:abstractNumId="41" w15:restartNumberingAfterBreak="0">
+  <w:abstractNum w:abstractNumId="44" w15:restartNumberingAfterBreak="0">
     <w:nsid w:val="77DF6EBE"/>
     <w:multiLevelType w:val="hybridMultilevel"/>
     <w:tmpl w:val="F8F2080C"/>
@@ -31542,7 +32192,7 @@
       </w:rPr>
     </w:lvl>
   </w:abstractNum>
-  <w:abstractNum w:abstractNumId="42" w15:restartNumberingAfterBreak="0">
+  <w:abstractNum w:abstractNumId="45" w15:restartNumberingAfterBreak="0">
     <w:nsid w:val="7A893578"/>
     <w:multiLevelType w:val="multilevel"/>
     <w:tmpl w:val="3CB200CC"/>
@@ -31664,61 +32314,61 @@
     </w:lvl>
   </w:abstractNum>
   <w:num w:numId="1" w16cid:durableId="180096326">
-    <w:abstractNumId w:val="17"/>
+    <w:abstractNumId w:val="18"/>
   </w:num>
   <w:num w:numId="2" w16cid:durableId="1414934133">
-    <w:abstractNumId w:val="13"/>
+    <w:abstractNumId w:val="14"/>
   </w:num>
   <w:num w:numId="3" w16cid:durableId="135070618">
-    <w:abstractNumId w:val="31"/>
+    <w:abstractNumId w:val="33"/>
   </w:num>
   <w:num w:numId="4" w16cid:durableId="670719125">
-    <w:abstractNumId w:val="27"/>
+    <w:abstractNumId w:val="28"/>
   </w:num>
   <w:num w:numId="5" w16cid:durableId="1186941969">
-    <w:abstractNumId w:val="41"/>
+    <w:abstractNumId w:val="44"/>
   </w:num>
   <w:num w:numId="6" w16cid:durableId="1317033149">
-    <w:abstractNumId w:val="11"/>
+    <w:abstractNumId w:val="12"/>
   </w:num>
   <w:num w:numId="7" w16cid:durableId="235483025">
     <w:abstractNumId w:val="1"/>
   </w:num>
   <w:num w:numId="8" w16cid:durableId="417291508">
-    <w:abstractNumId w:val="21"/>
+    <w:abstractNumId w:val="22"/>
   </w:num>
   <w:num w:numId="9" w16cid:durableId="239873222">
-    <w:abstractNumId w:val="36"/>
+    <w:abstractNumId w:val="38"/>
   </w:num>
   <w:num w:numId="10" w16cid:durableId="967711114">
-    <w:abstractNumId w:val="39"/>
+    <w:abstractNumId w:val="41"/>
   </w:num>
   <w:num w:numId="11" w16cid:durableId="229729807">
-    <w:abstractNumId w:val="14"/>
+    <w:abstractNumId w:val="15"/>
   </w:num>
   <w:num w:numId="12" w16cid:durableId="2017151602">
-    <w:abstractNumId w:val="22"/>
+    <w:abstractNumId w:val="23"/>
   </w:num>
   <w:num w:numId="13" w16cid:durableId="3409852">
-    <w:abstractNumId w:val="28"/>
+    <w:abstractNumId w:val="29"/>
   </w:num>
   <w:num w:numId="14" w16cid:durableId="2038195215">
-    <w:abstractNumId w:val="33"/>
+    <w:abstractNumId w:val="35"/>
   </w:num>
   <w:num w:numId="15" w16cid:durableId="1130899005">
     <w:abstractNumId w:val="3"/>
   </w:num>
   <w:num w:numId="16" w16cid:durableId="208153406">
-    <w:abstractNumId w:val="8"/>
+    <w:abstractNumId w:val="9"/>
   </w:num>
   <w:num w:numId="17" w16cid:durableId="61873719">
+    <w:abstractNumId w:val="27"/>
+  </w:num>
+  <w:num w:numId="18" w16cid:durableId="1715351593">
     <w:abstractNumId w:val="26"/>
   </w:num>
-  <w:num w:numId="18" w16cid:durableId="1715351593">
+  <w:num w:numId="19" w16cid:durableId="2088182630">
     <w:abstractNumId w:val="25"/>
-  </w:num>
-  <w:num w:numId="19" w16cid:durableId="2088182630">
-    <w:abstractNumId w:val="24"/>
   </w:num>
   <w:num w:numId="20" w16cid:durableId="1015880478">
     <w:abstractNumId w:val="2"/>
@@ -31727,70 +32377,79 @@
     <w:abstractNumId w:val="4"/>
   </w:num>
   <w:num w:numId="22" w16cid:durableId="580066452">
-    <w:abstractNumId w:val="10"/>
+    <w:abstractNumId w:val="11"/>
   </w:num>
   <w:num w:numId="23" w16cid:durableId="496649259">
-    <w:abstractNumId w:val="20"/>
+    <w:abstractNumId w:val="21"/>
   </w:num>
   <w:num w:numId="24" w16cid:durableId="791283679">
-    <w:abstractNumId w:val="15"/>
+    <w:abstractNumId w:val="16"/>
   </w:num>
   <w:num w:numId="25" w16cid:durableId="1075589545">
     <w:abstractNumId w:val="0"/>
   </w:num>
   <w:num w:numId="26" w16cid:durableId="1306735442">
-    <w:abstractNumId w:val="18"/>
+    <w:abstractNumId w:val="19"/>
   </w:num>
   <w:num w:numId="27" w16cid:durableId="1392003470">
-    <w:abstractNumId w:val="12"/>
+    <w:abstractNumId w:val="13"/>
   </w:num>
   <w:num w:numId="28" w16cid:durableId="1918711978">
-    <w:abstractNumId w:val="38"/>
+    <w:abstractNumId w:val="40"/>
   </w:num>
   <w:num w:numId="29" w16cid:durableId="410469313">
-    <w:abstractNumId w:val="29"/>
+    <w:abstractNumId w:val="31"/>
   </w:num>
   <w:num w:numId="30" w16cid:durableId="401416720">
-    <w:abstractNumId w:val="19"/>
+    <w:abstractNumId w:val="20"/>
   </w:num>
   <w:num w:numId="31" w16cid:durableId="1878469243">
-    <w:abstractNumId w:val="42"/>
+    <w:abstractNumId w:val="45"/>
   </w:num>
   <w:num w:numId="32" w16cid:durableId="536427295">
-    <w:abstractNumId w:val="30"/>
+    <w:abstractNumId w:val="32"/>
   </w:num>
   <w:num w:numId="33" w16cid:durableId="1461536389">
     <w:abstractNumId w:val="6"/>
   </w:num>
   <w:num w:numId="34" w16cid:durableId="1787574498">
+    <w:abstractNumId w:val="39"/>
+  </w:num>
+  <w:num w:numId="35" w16cid:durableId="2013096379">
+    <w:abstractNumId w:val="10"/>
+  </w:num>
+  <w:num w:numId="36" w16cid:durableId="1927762598">
+    <w:abstractNumId w:val="36"/>
+  </w:num>
+  <w:num w:numId="37" w16cid:durableId="1030881602">
     <w:abstractNumId w:val="37"/>
   </w:num>
-  <w:num w:numId="35" w16cid:durableId="2013096379">
-    <w:abstractNumId w:val="9"/>
-  </w:num>
-  <w:num w:numId="36" w16cid:durableId="1927762598">
-    <w:abstractNumId w:val="34"/>
-  </w:num>
-  <w:num w:numId="37" w16cid:durableId="1030881602">
-    <w:abstractNumId w:val="35"/>
-  </w:num>
   <w:num w:numId="38" w16cid:durableId="2040624696">
-    <w:abstractNumId w:val="7"/>
+    <w:abstractNumId w:val="8"/>
   </w:num>
   <w:num w:numId="39" w16cid:durableId="1183131306">
     <w:abstractNumId w:val="5"/>
   </w:num>
   <w:num w:numId="40" w16cid:durableId="1646279534">
-    <w:abstractNumId w:val="16"/>
+    <w:abstractNumId w:val="17"/>
   </w:num>
   <w:num w:numId="41" w16cid:durableId="927421812">
-    <w:abstractNumId w:val="32"/>
+    <w:abstractNumId w:val="34"/>
   </w:num>
   <w:num w:numId="42" w16cid:durableId="2018724411">
-    <w:abstractNumId w:val="40"/>
+    <w:abstractNumId w:val="43"/>
   </w:num>
   <w:num w:numId="43" w16cid:durableId="449711676">
-    <w:abstractNumId w:val="23"/>
+    <w:abstractNumId w:val="24"/>
+  </w:num>
+  <w:num w:numId="44" w16cid:durableId="1958950205">
+    <w:abstractNumId w:val="7"/>
+  </w:num>
+  <w:num w:numId="45" w16cid:durableId="2095087069">
+    <w:abstractNumId w:val="30"/>
+  </w:num>
+  <w:num w:numId="46" w16cid:durableId="948968048">
+    <w:abstractNumId w:val="42"/>
   </w:num>
 </w:numbering>
 </file>

</xml_diff>

<commit_message>
Added 7. Sponsor Acceptance
Also Added Headings for other parts past 7th.
</commit_message>
<xml_diff>
--- a/documentation/projman/TAPM Project Managament Plan.docx
+++ b/documentation/projman/TAPM Project Managament Plan.docx
@@ -23786,9 +23786,9 @@
           <w:lang w:eastAsia="en-PH"/>
         </w:rPr>
         <w:drawing>
-          <wp:inline distT="0" distB="0" distL="0" distR="0" wp14:anchorId="07F2ABC8" wp14:editId="03B4BB2D">
-            <wp:extent cx="4432935" cy="3088005"/>
-            <wp:effectExtent l="0" t="0" r="5715" b="0"/>
+          <wp:inline distT="0" distB="0" distL="0" distR="0" wp14:anchorId="07F2ABC8" wp14:editId="53C9EA33">
+            <wp:extent cx="5191125" cy="3616164"/>
+            <wp:effectExtent l="0" t="0" r="0" b="3810"/>
             <wp:docPr id="367154196" name="Picture 367154196" descr="Table  Description automatically generated"/>
             <wp:cNvGraphicFramePr>
               <a:graphicFrameLocks xmlns:a="http://schemas.openxmlformats.org/drawingml/2006/main" noChangeAspect="1"/>
@@ -23811,7 +23811,7 @@
                   <pic:spPr>
                     <a:xfrm>
                       <a:off x="0" y="0"/>
-                      <a:ext cx="4432935" cy="3088005"/>
+                      <a:ext cx="5197896" cy="3620881"/>
                     </a:xfrm>
                     <a:prstGeom prst="rect">
                       <a:avLst/>
@@ -23837,9 +23837,9 @@
           <w:lang w:eastAsia="en-PH"/>
         </w:rPr>
         <w:drawing>
-          <wp:inline distT="0" distB="0" distL="0" distR="0" wp14:anchorId="64D7F2BF" wp14:editId="4B887189">
-            <wp:extent cx="4527550" cy="3151505"/>
-            <wp:effectExtent l="0" t="0" r="6350" b="0"/>
+          <wp:inline distT="0" distB="0" distL="0" distR="0" wp14:anchorId="64D7F2BF" wp14:editId="66EE96C8">
+            <wp:extent cx="5172075" cy="3600141"/>
+            <wp:effectExtent l="0" t="0" r="0" b="635"/>
             <wp:docPr id="3" name="image2.jpeg" descr="Graphical user interface, application, table  Description automatically generated"/>
             <wp:cNvGraphicFramePr>
               <a:graphicFrameLocks xmlns:a="http://schemas.openxmlformats.org/drawingml/2006/main" noChangeAspect="1"/>
@@ -23862,7 +23862,7 @@
                   <pic:spPr>
                     <a:xfrm>
                       <a:off x="0" y="0"/>
-                      <a:ext cx="4527550" cy="3151505"/>
+                      <a:ext cx="5184002" cy="3608443"/>
                     </a:xfrm>
                     <a:prstGeom prst="rect">
                       <a:avLst/>
@@ -23898,6 +23898,7 @@
           <w:b/>
           <w:bCs/>
         </w:rPr>
+        <w:lastRenderedPageBreak/>
         <w:t>b. Roles and Responsibilities</w:t>
       </w:r>
     </w:p>
@@ -24075,7 +24076,6 @@
               <w:rPr>
                 <w:sz w:val="24"/>
               </w:rPr>
-              <w:lastRenderedPageBreak/>
               <w:t>Mr.</w:t>
             </w:r>
             <w:r>
@@ -36753,7 +36753,6 @@
           </w:tcPr>
           <w:p>
             <w:pPr>
-              <w:spacing w:after="0" w:line="240" w:lineRule="auto"/>
               <w:rPr>
                 <w:rFonts w:ascii="Arial" w:hAnsi="Arial" w:cs="Arial"/>
               </w:rPr>
@@ -38957,6 +38956,619 @@
           <w:b/>
           <w:bCs/>
         </w:rPr>
+      </w:pPr>
+    </w:p>
+    <w:p>
+      <w:pPr>
+        <w:pStyle w:val="ListParagraph"/>
+        <w:rPr>
+          <w:rFonts w:ascii="Arial" w:hAnsi="Arial" w:cs="Arial"/>
+          <w:b/>
+          <w:bCs/>
+        </w:rPr>
+      </w:pPr>
+    </w:p>
+    <w:p>
+      <w:pPr>
+        <w:pStyle w:val="ListParagraph"/>
+        <w:rPr>
+          <w:rFonts w:ascii="Arial" w:hAnsi="Arial" w:cs="Arial"/>
+          <w:b/>
+          <w:bCs/>
+        </w:rPr>
+      </w:pPr>
+    </w:p>
+    <w:p>
+      <w:pPr>
+        <w:pStyle w:val="Heading1"/>
+        <w:numPr>
+          <w:ilvl w:val="0"/>
+          <w:numId w:val="22"/>
+        </w:numPr>
+        <w:rPr>
+          <w:rFonts w:ascii="Arial" w:hAnsi="Arial" w:cs="Arial"/>
+          <w:b/>
+          <w:bCs/>
+          <w:color w:val="auto"/>
+        </w:rPr>
+      </w:pPr>
+      <w:r>
+        <w:rPr>
+          <w:rFonts w:ascii="Arial" w:hAnsi="Arial" w:cs="Arial"/>
+          <w:b/>
+          <w:bCs/>
+          <w:color w:val="auto"/>
+        </w:rPr>
+        <w:lastRenderedPageBreak/>
+        <w:t>Sponsor Acceptance</w:t>
+      </w:r>
+    </w:p>
+    <w:p>
+      <w:pPr>
+        <w:pStyle w:val="ListParagraph"/>
+        <w:ind w:left="0"/>
+        <w:rPr>
+          <w:rFonts w:ascii="Arial" w:hAnsi="Arial" w:cs="Arial"/>
+        </w:rPr>
+      </w:pPr>
+    </w:p>
+    <w:p>
+      <w:pPr>
+        <w:pStyle w:val="ListParagraph"/>
+        <w:ind w:left="0"/>
+        <w:rPr>
+          <w:rFonts w:ascii="Arial" w:hAnsi="Arial" w:cs="Arial"/>
+        </w:rPr>
+      </w:pPr>
+      <w:r>
+        <w:rPr>
+          <w:rFonts w:ascii="Arial" w:hAnsi="Arial" w:cs="Arial"/>
+        </w:rPr>
+        <w:t>This project acceptance document establishes formal acceptance of all the deliverables for the</w:t>
+      </w:r>
+    </w:p>
+    <w:p>
+      <w:pPr>
+        <w:pStyle w:val="ListParagraph"/>
+        <w:ind w:left="0"/>
+        <w:rPr>
+          <w:rFonts w:ascii="Arial" w:hAnsi="Arial" w:cs="Arial"/>
+        </w:rPr>
+      </w:pPr>
+      <w:r>
+        <w:rPr>
+          <w:rFonts w:ascii="Arial" w:hAnsi="Arial" w:cs="Arial"/>
+        </w:rPr>
+        <w:t>Tracking Activity Project Management system</w:t>
+      </w:r>
+      <w:r>
+        <w:rPr>
+          <w:rFonts w:ascii="Arial" w:hAnsi="Arial" w:cs="Arial"/>
+        </w:rPr>
+        <w:t xml:space="preserve">. The </w:t>
+      </w:r>
+      <w:r>
+        <w:rPr>
+          <w:rFonts w:ascii="Arial" w:hAnsi="Arial" w:cs="Arial"/>
+        </w:rPr>
+        <w:t>Tracking Activity Project Management System</w:t>
+      </w:r>
+      <w:r>
+        <w:rPr>
+          <w:rFonts w:ascii="Arial" w:hAnsi="Arial" w:cs="Arial"/>
+        </w:rPr>
+        <w:t xml:space="preserve"> has met all the</w:t>
+      </w:r>
+      <w:r>
+        <w:rPr>
+          <w:rFonts w:ascii="Arial" w:hAnsi="Arial" w:cs="Arial"/>
+        </w:rPr>
+        <w:t xml:space="preserve"> </w:t>
+      </w:r>
+      <w:r>
+        <w:rPr>
+          <w:rFonts w:ascii="Arial" w:hAnsi="Arial" w:cs="Arial"/>
+        </w:rPr>
+        <w:t>acceptance criteria as defined in the requirements document and project scope statement.</w:t>
+      </w:r>
+    </w:p>
+    <w:p>
+      <w:pPr>
+        <w:pStyle w:val="ListParagraph"/>
+        <w:ind w:left="0"/>
+        <w:rPr>
+          <w:rFonts w:ascii="Arial" w:hAnsi="Arial" w:cs="Arial"/>
+        </w:rPr>
+      </w:pPr>
+      <w:r>
+        <w:rPr>
+          <w:rFonts w:ascii="Arial" w:hAnsi="Arial" w:cs="Arial"/>
+        </w:rPr>
+        <w:br/>
+      </w:r>
+      <w:r>
+        <w:rPr>
+          <w:rFonts w:ascii="Arial" w:hAnsi="Arial" w:cs="Arial"/>
+        </w:rPr>
+        <w:t>Sponsor Acceptance</w:t>
+      </w:r>
+    </w:p>
+    <w:p>
+      <w:pPr>
+        <w:pStyle w:val="ListParagraph"/>
+        <w:ind w:left="0"/>
+        <w:rPr>
+          <w:rFonts w:ascii="Arial" w:hAnsi="Arial" w:cs="Arial"/>
+        </w:rPr>
+      </w:pPr>
+    </w:p>
+    <w:p>
+      <w:pPr>
+        <w:pStyle w:val="ListParagraph"/>
+        <w:ind w:left="0"/>
+        <w:rPr>
+          <w:rFonts w:ascii="Arial" w:hAnsi="Arial" w:cs="Arial"/>
+        </w:rPr>
+      </w:pPr>
+      <w:r>
+        <w:rPr>
+          <w:rFonts w:ascii="Arial" w:hAnsi="Arial" w:cs="Arial"/>
+        </w:rPr>
+        <w:t>Approved by the Project Sponsor:</w:t>
+      </w:r>
+    </w:p>
+    <w:p>
+      <w:pPr>
+        <w:pStyle w:val="ListParagraph"/>
+        <w:ind w:left="0"/>
+        <w:rPr>
+          <w:rFonts w:ascii="Arial" w:hAnsi="Arial" w:cs="Arial"/>
+        </w:rPr>
+      </w:pPr>
+    </w:p>
+    <w:p>
+      <w:pPr>
+        <w:pStyle w:val="ListParagraph"/>
+        <w:ind w:left="0"/>
+        <w:rPr>
+          <w:rFonts w:ascii="Arial" w:hAnsi="Arial" w:cs="Arial"/>
+        </w:rPr>
+      </w:pPr>
+    </w:p>
+    <w:p>
+      <w:pPr>
+        <w:pStyle w:val="ListParagraph"/>
+        <w:ind w:left="0"/>
+        <w:rPr>
+          <w:rFonts w:ascii="Arial" w:hAnsi="Arial" w:cs="Arial"/>
+        </w:rPr>
+      </w:pPr>
+    </w:p>
+    <w:p>
+      <w:pPr>
+        <w:pStyle w:val="ListParagraph"/>
+        <w:ind w:left="0"/>
+        <w:rPr>
+          <w:rFonts w:ascii="Arial" w:hAnsi="Arial" w:cs="Arial"/>
+        </w:rPr>
+      </w:pPr>
+      <w:r>
+        <w:rPr>
+          <w:rFonts w:ascii="Arial" w:hAnsi="Arial" w:cs="Arial"/>
+        </w:rPr>
+        <w:t>________________________________</w:t>
+      </w:r>
+    </w:p>
+    <w:p>
+      <w:pPr>
+        <w:pStyle w:val="ListParagraph"/>
+        <w:ind w:left="0"/>
+        <w:rPr>
+          <w:rFonts w:ascii="Arial" w:hAnsi="Arial" w:cs="Arial"/>
+        </w:rPr>
+      </w:pPr>
+    </w:p>
+    <w:p>
+      <w:pPr>
+        <w:pStyle w:val="ListParagraph"/>
+        <w:ind w:left="0"/>
+        <w:rPr>
+          <w:rFonts w:ascii="Arial" w:hAnsi="Arial" w:cs="Arial"/>
+        </w:rPr>
+      </w:pPr>
+      <w:r>
+        <w:rPr>
+          <w:rFonts w:ascii="Arial" w:hAnsi="Arial" w:cs="Arial"/>
+        </w:rPr>
+        <w:t xml:space="preserve">Jayvee </w:t>
+      </w:r>
+      <w:proofErr w:type="spellStart"/>
+      <w:r>
+        <w:rPr>
+          <w:rFonts w:ascii="Arial" w:hAnsi="Arial" w:cs="Arial"/>
+        </w:rPr>
+        <w:t>Cabardo</w:t>
+      </w:r>
+      <w:proofErr w:type="spellEnd"/>
+      <w:r>
+        <w:rPr>
+          <w:rFonts w:ascii="Arial" w:hAnsi="Arial" w:cs="Arial"/>
+        </w:rPr>
+        <w:br/>
+      </w:r>
+      <w:r>
+        <w:rPr>
+          <w:rFonts w:ascii="Arial" w:hAnsi="Arial" w:cs="Arial"/>
+        </w:rPr>
+        <w:t>Director</w:t>
+      </w:r>
+      <w:r>
+        <w:rPr>
+          <w:rFonts w:ascii="Arial" w:hAnsi="Arial" w:cs="Arial"/>
+        </w:rPr>
+        <w:t>, Project Development</w:t>
+      </w:r>
+    </w:p>
+    <w:p>
+      <w:pPr>
+        <w:pStyle w:val="ListParagraph"/>
+        <w:ind w:left="0"/>
+        <w:rPr>
+          <w:rFonts w:ascii="Arial" w:hAnsi="Arial" w:cs="Arial"/>
+        </w:rPr>
+      </w:pPr>
+    </w:p>
+    <w:p>
+      <w:pPr>
+        <w:pStyle w:val="ListParagraph"/>
+        <w:ind w:left="0"/>
+        <w:rPr>
+          <w:rFonts w:ascii="Arial" w:hAnsi="Arial" w:cs="Arial"/>
+        </w:rPr>
+      </w:pPr>
+    </w:p>
+    <w:p>
+      <w:pPr>
+        <w:pStyle w:val="Heading1"/>
+        <w:numPr>
+          <w:ilvl w:val="0"/>
+          <w:numId w:val="22"/>
+        </w:numPr>
+        <w:rPr>
+          <w:rFonts w:ascii="Arial" w:hAnsi="Arial" w:cs="Arial"/>
+          <w:b/>
+          <w:bCs/>
+          <w:color w:val="auto"/>
+        </w:rPr>
+      </w:pPr>
+      <w:r>
+        <w:rPr>
+          <w:rFonts w:ascii="Arial" w:hAnsi="Arial" w:cs="Arial"/>
+          <w:b/>
+          <w:bCs/>
+          <w:color w:val="auto"/>
+        </w:rPr>
+        <w:t>List Of Tables</w:t>
+      </w:r>
+    </w:p>
+    <w:p/>
+    <w:p>
+      <w:pPr>
+        <w:pStyle w:val="Heading1"/>
+        <w:numPr>
+          <w:ilvl w:val="0"/>
+          <w:numId w:val="22"/>
+        </w:numPr>
+        <w:rPr>
+          <w:rFonts w:ascii="Arial" w:hAnsi="Arial" w:cs="Arial"/>
+          <w:b/>
+          <w:bCs/>
+          <w:color w:val="auto"/>
+        </w:rPr>
+      </w:pPr>
+      <w:r>
+        <w:rPr>
+          <w:rFonts w:ascii="Arial" w:hAnsi="Arial" w:cs="Arial"/>
+          <w:b/>
+          <w:bCs/>
+          <w:color w:val="auto"/>
+        </w:rPr>
+        <w:t>List Of Figures</w:t>
+      </w:r>
+    </w:p>
+    <w:p/>
+    <w:p>
+      <w:pPr>
+        <w:pStyle w:val="Heading1"/>
+        <w:numPr>
+          <w:ilvl w:val="0"/>
+          <w:numId w:val="22"/>
+        </w:numPr>
+        <w:rPr>
+          <w:rFonts w:ascii="Arial" w:hAnsi="Arial" w:cs="Arial"/>
+          <w:b/>
+          <w:bCs/>
+          <w:color w:val="auto"/>
+        </w:rPr>
+      </w:pPr>
+      <w:r>
+        <w:rPr>
+          <w:rFonts w:ascii="Arial" w:hAnsi="Arial" w:cs="Arial"/>
+          <w:b/>
+          <w:bCs/>
+          <w:color w:val="auto"/>
+        </w:rPr>
+        <w:t>Appendices</w:t>
+      </w:r>
+    </w:p>
+    <w:p>
+      <w:pPr>
+        <w:pStyle w:val="Heading2"/>
+        <w:ind w:left="360"/>
+        <w:rPr>
+          <w:rFonts w:ascii="Arial" w:hAnsi="Arial" w:cs="Arial"/>
+          <w:b/>
+          <w:bCs/>
+          <w:color w:val="auto"/>
+        </w:rPr>
+      </w:pPr>
+      <w:r>
+        <w:rPr>
+          <w:rFonts w:ascii="Arial" w:hAnsi="Arial" w:cs="Arial"/>
+          <w:b/>
+          <w:bCs/>
+          <w:color w:val="auto"/>
+        </w:rPr>
+        <w:t>10.1. Project Cost and Benefit Analysis</w:t>
+      </w:r>
+    </w:p>
+    <w:p/>
+    <w:p>
+      <w:pPr>
+        <w:pStyle w:val="Heading2"/>
+        <w:ind w:left="360"/>
+        <w:rPr>
+          <w:rFonts w:ascii="Arial" w:hAnsi="Arial" w:cs="Arial"/>
+          <w:b/>
+          <w:bCs/>
+          <w:color w:val="auto"/>
+        </w:rPr>
+      </w:pPr>
+      <w:r>
+        <w:rPr>
+          <w:rFonts w:ascii="Arial" w:hAnsi="Arial" w:cs="Arial"/>
+          <w:b/>
+          <w:bCs/>
+          <w:color w:val="auto"/>
+        </w:rPr>
+        <w:t>10.2. Project Methodology</w:t>
+      </w:r>
+    </w:p>
+    <w:p/>
+    <w:p>
+      <w:pPr>
+        <w:pStyle w:val="Heading2"/>
+        <w:ind w:left="360"/>
+        <w:rPr>
+          <w:rFonts w:ascii="Arial" w:hAnsi="Arial" w:cs="Arial"/>
+          <w:b/>
+          <w:bCs/>
+          <w:color w:val="auto"/>
+        </w:rPr>
+      </w:pPr>
+      <w:r>
+        <w:rPr>
+          <w:rFonts w:ascii="Arial" w:hAnsi="Arial" w:cs="Arial"/>
+          <w:b/>
+          <w:bCs/>
+          <w:color w:val="auto"/>
+        </w:rPr>
+        <w:t>10.3. System Requirements Specifications</w:t>
+      </w:r>
+    </w:p>
+    <w:p/>
+    <w:p>
+      <w:pPr>
+        <w:pStyle w:val="Heading3"/>
+        <w:ind w:firstLine="720"/>
+        <w:rPr>
+          <w:rFonts w:ascii="Arial" w:hAnsi="Arial" w:cs="Arial"/>
+          <w:b/>
+          <w:bCs/>
+          <w:color w:val="auto"/>
+        </w:rPr>
+      </w:pPr>
+      <w:r>
+        <w:rPr>
+          <w:rFonts w:ascii="Arial" w:hAnsi="Arial" w:cs="Arial"/>
+          <w:b/>
+          <w:bCs/>
+          <w:color w:val="auto"/>
+        </w:rPr>
+        <w:t>10.3.1. System Requirements for Development</w:t>
+      </w:r>
+    </w:p>
+    <w:p/>
+    <w:p>
+      <w:pPr>
+        <w:pStyle w:val="Heading3"/>
+        <w:ind w:firstLine="720"/>
+        <w:rPr>
+          <w:rFonts w:ascii="Arial" w:hAnsi="Arial" w:cs="Arial"/>
+          <w:b/>
+          <w:bCs/>
+          <w:color w:val="auto"/>
+        </w:rPr>
+      </w:pPr>
+      <w:r>
+        <w:rPr>
+          <w:rFonts w:ascii="Arial" w:hAnsi="Arial" w:cs="Arial"/>
+          <w:b/>
+          <w:bCs/>
+          <w:color w:val="auto"/>
+        </w:rPr>
+        <w:t>10.3.2. System Requirements for Deployment</w:t>
+      </w:r>
+    </w:p>
+    <w:p/>
+    <w:p>
+      <w:pPr>
+        <w:pStyle w:val="Heading2"/>
+        <w:ind w:left="360"/>
+        <w:rPr>
+          <w:rFonts w:ascii="Arial" w:hAnsi="Arial" w:cs="Arial"/>
+          <w:b/>
+          <w:bCs/>
+          <w:color w:val="auto"/>
+        </w:rPr>
+      </w:pPr>
+      <w:r>
+        <w:rPr>
+          <w:rFonts w:ascii="Arial" w:hAnsi="Arial" w:cs="Arial"/>
+          <w:b/>
+          <w:bCs/>
+          <w:color w:val="auto"/>
+        </w:rPr>
+        <w:t>10.4. Development Tools Specification</w:t>
+      </w:r>
+    </w:p>
+    <w:p/>
+    <w:p>
+      <w:pPr>
+        <w:pStyle w:val="Heading3"/>
+        <w:ind w:firstLine="720"/>
+        <w:rPr>
+          <w:rFonts w:ascii="Arial" w:hAnsi="Arial" w:cs="Arial"/>
+          <w:b/>
+          <w:bCs/>
+          <w:color w:val="auto"/>
+        </w:rPr>
+      </w:pPr>
+      <w:r>
+        <w:rPr>
+          <w:rFonts w:ascii="Arial" w:hAnsi="Arial" w:cs="Arial"/>
+          <w:b/>
+          <w:bCs/>
+          <w:color w:val="auto"/>
+        </w:rPr>
+        <w:lastRenderedPageBreak/>
+        <w:t>10.4.1. Development Tools Specification</w:t>
+      </w:r>
+    </w:p>
+    <w:p/>
+    <w:p>
+      <w:pPr>
+        <w:pStyle w:val="Heading3"/>
+        <w:ind w:firstLine="720"/>
+        <w:rPr>
+          <w:rFonts w:ascii="Arial" w:hAnsi="Arial" w:cs="Arial"/>
+          <w:b/>
+          <w:bCs/>
+          <w:color w:val="auto"/>
+        </w:rPr>
+      </w:pPr>
+      <w:r>
+        <w:rPr>
+          <w:rFonts w:ascii="Arial" w:hAnsi="Arial" w:cs="Arial"/>
+          <w:b/>
+          <w:bCs/>
+          <w:color w:val="auto"/>
+        </w:rPr>
+        <w:t>10.4.2. Deployment Tools Specifications</w:t>
+      </w:r>
+    </w:p>
+    <w:p/>
+    <w:p>
+      <w:pPr>
+        <w:pStyle w:val="Heading2"/>
+        <w:ind w:left="360"/>
+        <w:rPr>
+          <w:rFonts w:ascii="Arial" w:hAnsi="Arial" w:cs="Arial"/>
+          <w:b/>
+          <w:bCs/>
+          <w:color w:val="auto"/>
+        </w:rPr>
+      </w:pPr>
+      <w:r>
+        <w:rPr>
+          <w:rFonts w:ascii="Arial" w:hAnsi="Arial" w:cs="Arial"/>
+          <w:b/>
+          <w:bCs/>
+          <w:color w:val="auto"/>
+        </w:rPr>
+        <w:t>10.5. WBS Dictionary</w:t>
+      </w:r>
+    </w:p>
+    <w:p/>
+    <w:p>
+      <w:pPr>
+        <w:pStyle w:val="Heading2"/>
+        <w:ind w:left="360"/>
+        <w:rPr>
+          <w:rFonts w:ascii="Arial" w:hAnsi="Arial" w:cs="Arial"/>
+          <w:b/>
+          <w:bCs/>
+          <w:color w:val="auto"/>
+        </w:rPr>
+      </w:pPr>
+      <w:r>
+        <w:rPr>
+          <w:rFonts w:ascii="Arial" w:hAnsi="Arial" w:cs="Arial"/>
+          <w:b/>
+          <w:bCs/>
+          <w:color w:val="auto"/>
+        </w:rPr>
+        <w:t>10.6 Detailed Schedule</w:t>
+      </w:r>
+    </w:p>
+    <w:p/>
+    <w:p>
+      <w:pPr>
+        <w:pStyle w:val="Heading2"/>
+        <w:ind w:left="360"/>
+        <w:rPr>
+          <w:rFonts w:ascii="Arial" w:hAnsi="Arial" w:cs="Arial"/>
+          <w:b/>
+          <w:bCs/>
+          <w:color w:val="auto"/>
+        </w:rPr>
+      </w:pPr>
+      <w:r>
+        <w:rPr>
+          <w:rFonts w:ascii="Arial" w:hAnsi="Arial" w:cs="Arial"/>
+          <w:b/>
+          <w:bCs/>
+          <w:color w:val="auto"/>
+        </w:rPr>
+        <w:t>10.7 Detailed Cost Estimates</w:t>
+      </w:r>
+    </w:p>
+    <w:p/>
+    <w:p>
+      <w:pPr>
+        <w:pStyle w:val="Heading2"/>
+        <w:ind w:left="360"/>
+        <w:rPr>
+          <w:rFonts w:ascii="Arial" w:hAnsi="Arial" w:cs="Arial"/>
+          <w:b/>
+          <w:bCs/>
+          <w:color w:val="auto"/>
+        </w:rPr>
+      </w:pPr>
+      <w:r>
+        <w:rPr>
+          <w:rFonts w:ascii="Arial" w:hAnsi="Arial" w:cs="Arial"/>
+          <w:b/>
+          <w:bCs/>
+          <w:color w:val="auto"/>
+        </w:rPr>
+        <w:t>10.8 Handle Time</w:t>
+      </w:r>
+    </w:p>
+    <w:p/>
+    <w:p>
+      <w:pPr>
+        <w:ind w:left="360"/>
       </w:pPr>
     </w:p>
     <w:sectPr>
@@ -45290,6 +45902,7 @@
     <w:lsdException w:name="HTML Sample" w:semiHidden="1" w:unhideWhenUsed="1"/>
     <w:lsdException w:name="HTML Typewriter" w:semiHidden="1" w:unhideWhenUsed="1"/>
     <w:lsdException w:name="HTML Variable" w:semiHidden="1" w:unhideWhenUsed="1"/>
+    <w:lsdException w:name="Normal Table" w:semiHidden="1" w:unhideWhenUsed="1"/>
     <w:lsdException w:name="annotation subject" w:semiHidden="1" w:unhideWhenUsed="1"/>
     <w:lsdException w:name="No List" w:semiHidden="1" w:unhideWhenUsed="1"/>
     <w:lsdException w:name="Outline List 1" w:semiHidden="1" w:unhideWhenUsed="1"/>
@@ -45332,8 +45945,11 @@
     <w:lsdException w:name="Table Contemporary" w:semiHidden="1" w:unhideWhenUsed="1"/>
     <w:lsdException w:name="Table Elegant" w:semiHidden="1" w:unhideWhenUsed="1"/>
     <w:lsdException w:name="Table Professional" w:semiHidden="1" w:unhideWhenUsed="1"/>
+    <w:lsdException w:name="Table Subtle 1" w:semiHidden="1" w:unhideWhenUsed="1"/>
     <w:lsdException w:name="Table Subtle 2" w:semiHidden="1" w:unhideWhenUsed="1"/>
     <w:lsdException w:name="Table Web 1" w:semiHidden="1" w:unhideWhenUsed="1"/>
+    <w:lsdException w:name="Table Web 2" w:semiHidden="1" w:unhideWhenUsed="1"/>
+    <w:lsdException w:name="Table Web 3" w:semiHidden="1" w:unhideWhenUsed="1"/>
     <w:lsdException w:name="Balloon Text" w:semiHidden="1" w:unhideWhenUsed="1"/>
     <w:lsdException w:name="Table Grid" w:uiPriority="39"/>
     <w:lsdException w:name="Table Theme" w:semiHidden="1" w:unhideWhenUsed="1"/>
@@ -45630,6 +46246,7 @@
   <w:style w:type="character" w:default="1" w:styleId="DefaultParagraphFont">
     <w:name w:val="Default Paragraph Font"/>
     <w:uiPriority w:val="1"/>
+    <w:semiHidden/>
     <w:unhideWhenUsed/>
   </w:style>
   <w:style w:type="table" w:default="1" w:styleId="TableNormal">

</xml_diff>

<commit_message>
Small Update 3.6 Budget Summary
</commit_message>
<xml_diff>
--- a/documentation/projman/TAPM Project Managament Plan.docx
+++ b/documentation/projman/TAPM Project Managament Plan.docx
@@ -9953,7 +9953,21 @@
         <w:rPr>
           <w:rFonts w:ascii="Arial" w:hAnsi="Arial" w:cs="Arial"/>
         </w:rPr>
-        <w:t xml:space="preserve">Approval Sign off </w:t>
+        <w:t xml:space="preserve">Approval Sign </w:t>
+      </w:r>
+      <w:proofErr w:type="gramStart"/>
+      <w:r>
+        <w:rPr>
+          <w:rFonts w:ascii="Arial" w:hAnsi="Arial" w:cs="Arial"/>
+        </w:rPr>
+        <w:t>off</w:t>
+      </w:r>
+      <w:proofErr w:type="gramEnd"/>
+      <w:r>
+        <w:rPr>
+          <w:rFonts w:ascii="Arial" w:hAnsi="Arial" w:cs="Arial"/>
+        </w:rPr>
+        <w:t xml:space="preserve"> </w:t>
       </w:r>
     </w:p>
     <w:p>
@@ -19417,7 +19431,7 @@
               <w:rPr>
                 <w:rFonts w:ascii="Arial" w:hAnsi="Arial" w:cs="Arial"/>
               </w:rPr>
-              <w:t>N/A</w:t>
+              <w:t>PHP 50,000.00</w:t>
             </w:r>
           </w:p>
         </w:tc>
@@ -19473,7 +19487,7 @@
               <w:rPr>
                 <w:rFonts w:ascii="Arial" w:hAnsi="Arial" w:cs="Arial"/>
               </w:rPr>
-              <w:t>N/A</w:t>
+              <w:t>PHP 100,000.00</w:t>
             </w:r>
           </w:p>
         </w:tc>
@@ -19523,7 +19537,7 @@
               <w:rPr>
                 <w:rFonts w:ascii="Arial" w:hAnsi="Arial" w:cs="Arial"/>
               </w:rPr>
-              <w:t>PHP 195,000.00</w:t>
+              <w:t>PHP 345,000.00</w:t>
             </w:r>
           </w:p>
         </w:tc>
@@ -19655,7 +19669,7 @@
               <w:rPr>
                 <w:rFonts w:ascii="Arial" w:hAnsi="Arial" w:cs="Arial"/>
               </w:rPr>
-              <w:t>N/A</w:t>
+              <w:t>PHP 80,000.00</w:t>
             </w:r>
           </w:p>
         </w:tc>
@@ -19705,7 +19719,7 @@
               <w:rPr>
                 <w:rFonts w:ascii="Arial" w:hAnsi="Arial" w:cs="Arial"/>
               </w:rPr>
-              <w:t>N/A</w:t>
+              <w:t>PHP 50,000.00</w:t>
             </w:r>
           </w:p>
         </w:tc>
@@ -20246,7 +20260,21 @@
         <w:rPr>
           <w:rFonts w:ascii="Arial" w:hAnsi="Arial" w:cs="Arial"/>
         </w:rPr>
-        <w:t>For the user interface, modern front-end technologies such as Bootstrap will be utilized. This will ensure a responsive and intuitive experience for users. In the back-end, a combination of Node.js and PHP syntax will be employed to create a robust and reliable system.</w:t>
+        <w:t xml:space="preserve">For the user interface, modern front-end technologies such as Bootstrap will be utilized. This will ensure a responsive and intuitive experience for users. In the </w:t>
+      </w:r>
+      <w:proofErr w:type="gramStart"/>
+      <w:r>
+        <w:rPr>
+          <w:rFonts w:ascii="Arial" w:hAnsi="Arial" w:cs="Arial"/>
+        </w:rPr>
+        <w:t>back-end</w:t>
+      </w:r>
+      <w:proofErr w:type="gramEnd"/>
+      <w:r>
+        <w:rPr>
+          <w:rFonts w:ascii="Arial" w:hAnsi="Arial" w:cs="Arial"/>
+        </w:rPr>
+        <w:t>, a combination of Node.js and PHP syntax will be employed to create a robust and reliable system.</w:t>
       </w:r>
     </w:p>
     <w:p>
@@ -20260,7 +20288,21 @@
         <w:rPr>
           <w:rFonts w:ascii="Arial" w:hAnsi="Arial" w:cs="Arial"/>
         </w:rPr>
-        <w:t xml:space="preserve">The technical architecture of the project management system follows a client-server model, where the client is a web browser and the server is the application server. The server-side will be </w:t>
+        <w:t xml:space="preserve">The technical architecture of the project management system follows a client-server model, where the client is a web </w:t>
+      </w:r>
+      <w:proofErr w:type="gramStart"/>
+      <w:r>
+        <w:rPr>
+          <w:rFonts w:ascii="Arial" w:hAnsi="Arial" w:cs="Arial"/>
+        </w:rPr>
+        <w:t>browser</w:t>
+      </w:r>
+      <w:proofErr w:type="gramEnd"/>
+      <w:r>
+        <w:rPr>
+          <w:rFonts w:ascii="Arial" w:hAnsi="Arial" w:cs="Arial"/>
+        </w:rPr>
+        <w:t xml:space="preserve"> and the server is the application server. The server-side will be </w:t>
       </w:r>
       <w:r>
         <w:rPr>
@@ -20281,7 +20323,21 @@
         <w:rPr>
           <w:rFonts w:ascii="Arial" w:hAnsi="Arial" w:cs="Arial"/>
         </w:rPr>
-        <w:t>The Model component represents the data and business logic of the application. In Laravel, models are PHP classes that interact with the database, defining table structures and providing methods for data querying and manipulation. The View component is responsible for presenting data to users and represents the user interface. Laravel utilizes the Blade templating engine for creating clean and readable templates with dynamic content. The Controller acts as an intermediary between the Model and the View. It handles user requests, interacts with the Model to retrieve or update data, and passes the data to the View for display. Laravel's Controllers are PHP classes that manage the logic of different HTTP requests.</w:t>
+        <w:t xml:space="preserve">The Model component represents the data and business logic of the application. In Laravel, models are PHP classes that interact with the database, defining table structures and providing methods for data querying and manipulation. The View component is responsible for presenting data to users and represents the user interface. Laravel utilizes the Blade templating engine for creating clean and readable templates with dynamic content. The Controller acts as an intermediary between the Model and the View. It handles user requests, interacts with the Model to </w:t>
+      </w:r>
+      <w:proofErr w:type="gramStart"/>
+      <w:r>
+        <w:rPr>
+          <w:rFonts w:ascii="Arial" w:hAnsi="Arial" w:cs="Arial"/>
+        </w:rPr>
+        <w:t>retrieve</w:t>
+      </w:r>
+      <w:proofErr w:type="gramEnd"/>
+      <w:r>
+        <w:rPr>
+          <w:rFonts w:ascii="Arial" w:hAnsi="Arial" w:cs="Arial"/>
+        </w:rPr>
+        <w:t xml:space="preserve"> or update data, and passes the data to the View for display. Laravel's Controllers are PHP classes that manage the logic of different HTTP requests.</w:t>
       </w:r>
     </w:p>
     <w:p>
@@ -23462,7 +23518,21 @@
           <w:rFonts w:ascii="Arial" w:hAnsi="Arial" w:cs="Arial"/>
         </w:rPr>
         <w:lastRenderedPageBreak/>
-        <w:t xml:space="preserve">Cost Reporting: - The project team will report regularly the project costs and progress within the budget, which can assist in identifying problems early on and give the project team the knowledge they need to make wise decisions regarding cost management.  </w:t>
+        <w:t xml:space="preserve">Cost Reporting: - The project team will </w:t>
+      </w:r>
+      <w:proofErr w:type="gramStart"/>
+      <w:r>
+        <w:rPr>
+          <w:rFonts w:ascii="Arial" w:hAnsi="Arial" w:cs="Arial"/>
+        </w:rPr>
+        <w:t>report regularly</w:t>
+      </w:r>
+      <w:proofErr w:type="gramEnd"/>
+      <w:r>
+        <w:rPr>
+          <w:rFonts w:ascii="Arial" w:hAnsi="Arial" w:cs="Arial"/>
+        </w:rPr>
+        <w:t xml:space="preserve"> the project costs and progress within the budget, which can assist in identifying problems early on and give the project team the knowledge they need to make wise decisions regarding cost management.  </w:t>
       </w:r>
     </w:p>
     <w:p>
@@ -27098,8 +27168,16 @@
               <w:rPr>
                 <w:sz w:val="24"/>
               </w:rPr>
-              <w:t>time if</w:t>
-            </w:r>
+              <w:t xml:space="preserve">time </w:t>
+            </w:r>
+            <w:proofErr w:type="gramStart"/>
+            <w:r>
+              <w:rPr>
+                <w:sz w:val="24"/>
+              </w:rPr>
+              <w:t>if</w:t>
+            </w:r>
+            <w:proofErr w:type="gramEnd"/>
           </w:p>
           <w:p>
             <w:pPr>
@@ -27814,11 +27892,19 @@
                 <w:sz w:val="24"/>
               </w:rPr>
             </w:pPr>
-            <w:r>
-              <w:rPr>
-                <w:sz w:val="24"/>
-              </w:rPr>
-              <w:t>Similar to the design</w:t>
+            <w:proofErr w:type="gramStart"/>
+            <w:r>
+              <w:rPr>
+                <w:sz w:val="24"/>
+              </w:rPr>
+              <w:t>Similar to</w:t>
+            </w:r>
+            <w:proofErr w:type="gramEnd"/>
+            <w:r>
+              <w:rPr>
+                <w:sz w:val="24"/>
+              </w:rPr>
+              <w:t xml:space="preserve"> the design</w:t>
             </w:r>
             <w:r>
               <w:rPr>
@@ -28096,12 +28182,14 @@
               </w:rPr>
               <w:t xml:space="preserve"> </w:t>
             </w:r>
+            <w:proofErr w:type="gramStart"/>
             <w:r>
               <w:rPr>
                 <w:sz w:val="24"/>
               </w:rPr>
               <w:t>adjust</w:t>
             </w:r>
+            <w:proofErr w:type="gramEnd"/>
           </w:p>
           <w:p>
             <w:pPr>
@@ -28306,8 +28394,16 @@
               <w:rPr>
                 <w:sz w:val="24"/>
               </w:rPr>
-              <w:t>tasks take</w:t>
-            </w:r>
+              <w:t xml:space="preserve">tasks </w:t>
+            </w:r>
+            <w:proofErr w:type="gramStart"/>
+            <w:r>
+              <w:rPr>
+                <w:sz w:val="24"/>
+              </w:rPr>
+              <w:t>take</w:t>
+            </w:r>
+            <w:proofErr w:type="gramEnd"/>
           </w:p>
           <w:p>
             <w:pPr>
@@ -28611,12 +28707,14 @@
               </w:rPr>
               <w:t xml:space="preserve"> </w:t>
             </w:r>
+            <w:proofErr w:type="gramStart"/>
             <w:r>
               <w:rPr>
                 <w:sz w:val="24"/>
               </w:rPr>
               <w:t>schedule</w:t>
             </w:r>
+            <w:proofErr w:type="gramEnd"/>
           </w:p>
           <w:p>
             <w:pPr>
@@ -28972,12 +29070,14 @@
               </w:rPr>
               <w:t xml:space="preserve"> </w:t>
             </w:r>
+            <w:proofErr w:type="gramStart"/>
             <w:r>
               <w:rPr>
                 <w:sz w:val="24"/>
               </w:rPr>
               <w:t>schedule</w:t>
             </w:r>
+            <w:proofErr w:type="gramEnd"/>
           </w:p>
           <w:p>
             <w:pPr>
@@ -29125,11 +29225,19 @@
                 <w:sz w:val="24"/>
               </w:rPr>
             </w:pPr>
-            <w:r>
-              <w:rPr>
-                <w:sz w:val="24"/>
-              </w:rPr>
-              <w:t>Similar to the project</w:t>
+            <w:proofErr w:type="gramStart"/>
+            <w:r>
+              <w:rPr>
+                <w:sz w:val="24"/>
+              </w:rPr>
+              <w:t>Similar to</w:t>
+            </w:r>
+            <w:proofErr w:type="gramEnd"/>
+            <w:r>
+              <w:rPr>
+                <w:sz w:val="24"/>
+              </w:rPr>
+              <w:t xml:space="preserve"> the project</w:t>
             </w:r>
             <w:r>
               <w:rPr>
@@ -29281,12 +29389,14 @@
               </w:rPr>
               <w:t xml:space="preserve"> </w:t>
             </w:r>
+            <w:proofErr w:type="gramStart"/>
             <w:r>
               <w:rPr>
                 <w:sz w:val="24"/>
               </w:rPr>
               <w:t>time</w:t>
             </w:r>
+            <w:proofErr w:type="gramEnd"/>
           </w:p>
           <w:p>
             <w:pPr>
@@ -29673,8 +29783,16 @@
               <w:rPr>
                 <w:sz w:val="24"/>
               </w:rPr>
-              <w:t>or schedule</w:t>
-            </w:r>
+              <w:t xml:space="preserve">or </w:t>
+            </w:r>
+            <w:proofErr w:type="gramStart"/>
+            <w:r>
+              <w:rPr>
+                <w:sz w:val="24"/>
+              </w:rPr>
+              <w:t>schedule</w:t>
+            </w:r>
+            <w:proofErr w:type="gramEnd"/>
           </w:p>
           <w:p>
             <w:pPr>
@@ -30115,12 +30233,14 @@
               </w:rPr>
               <w:t xml:space="preserve"> </w:t>
             </w:r>
+            <w:proofErr w:type="gramStart"/>
             <w:r>
               <w:rPr>
                 <w:sz w:val="24"/>
               </w:rPr>
               <w:t>task</w:t>
             </w:r>
+            <w:proofErr w:type="gramEnd"/>
           </w:p>
           <w:p>
             <w:pPr>
@@ -30390,8 +30510,16 @@
               <w:rPr>
                 <w:sz w:val="24"/>
               </w:rPr>
-              <w:t>task or schedule</w:t>
-            </w:r>
+              <w:t xml:space="preserve">task or </w:t>
+            </w:r>
+            <w:proofErr w:type="gramStart"/>
+            <w:r>
+              <w:rPr>
+                <w:sz w:val="24"/>
+              </w:rPr>
+              <w:t>schedule</w:t>
+            </w:r>
+            <w:proofErr w:type="gramEnd"/>
           </w:p>
           <w:p>
             <w:pPr>
@@ -31179,7 +31307,21 @@
         <w:rPr>
           <w:rFonts w:ascii="Arial" w:hAnsi="Arial" w:cs="Arial"/>
         </w:rPr>
-        <w:t>Any project's success depends on a solid management plan. It helps to ensure that the right people with the correct qualifications are in the right place at the right time and serves as a model for how the project team will be managed and organized. The strategy includes roles and responsibilities, communication procedures, and performance management standards. With the help of this plan, the project manager and project team can manage the project in an efficient manner, making sure that everyone on the team is aware of their duties and responsibilities, that communication is clear and effective, and that performance is tracked and managed in a way that supports the project's success as a whole.</w:t>
+        <w:t xml:space="preserve">Any project's success depends on a solid management plan. It helps to ensure that the right people with the correct qualifications are in the right place at the right time and serves as a model for how the project team will be managed and organized. The strategy includes roles and responsibilities, communication procedures, and performance management standards. With the help of this plan, the project manager and project team can manage the project in an efficient manner, making sure that everyone on the team is aware of their duties and responsibilities, that communication is clear and effective, and that performance is tracked and managed in a way that supports the project's </w:t>
+      </w:r>
+      <w:proofErr w:type="gramStart"/>
+      <w:r>
+        <w:rPr>
+          <w:rFonts w:ascii="Arial" w:hAnsi="Arial" w:cs="Arial"/>
+        </w:rPr>
+        <w:t>success as a whole</w:t>
+      </w:r>
+      <w:proofErr w:type="gramEnd"/>
+      <w:r>
+        <w:rPr>
+          <w:rFonts w:ascii="Arial" w:hAnsi="Arial" w:cs="Arial"/>
+        </w:rPr>
+        <w:t>.</w:t>
       </w:r>
     </w:p>
     <w:p>
@@ -31306,7 +31448,21 @@
         <w:rPr>
           <w:rFonts w:ascii="Arial" w:hAnsi="Arial" w:cs="Arial"/>
         </w:rPr>
-        <w:t>The Change Control Board comprises a specific group of stakeholders who are accountable for approving or rejecting changes related to the Tracking Activity Project Management System. The following table provides a concise overview of each individual who serves on the Change Control Board:</w:t>
+        <w:t xml:space="preserve">The Change Control Board comprises a specific group of stakeholders who are accountable for approving or rejecting changes related to the Tracking Activity Project Management System. The following table provides a concise overview of </w:t>
+      </w:r>
+      <w:proofErr w:type="gramStart"/>
+      <w:r>
+        <w:rPr>
+          <w:rFonts w:ascii="Arial" w:hAnsi="Arial" w:cs="Arial"/>
+        </w:rPr>
+        <w:t>each individual</w:t>
+      </w:r>
+      <w:proofErr w:type="gramEnd"/>
+      <w:r>
+        <w:rPr>
+          <w:rFonts w:ascii="Arial" w:hAnsi="Arial" w:cs="Arial"/>
+        </w:rPr>
+        <w:t xml:space="preserve"> who serves on the Change Control Board:</w:t>
       </w:r>
     </w:p>
     <w:tbl>
@@ -33035,7 +33191,21 @@
               <w:rPr>
                 <w:rFonts w:ascii="Arial" w:hAnsi="Arial" w:cs="Arial"/>
               </w:rPr>
-              <w:t>If the change request is classified as low-impact, the Project Manager has the authority to approve or deny the request.</w:t>
+              <w:t xml:space="preserve">If the change request is classified as </w:t>
+            </w:r>
+            <w:proofErr w:type="gramStart"/>
+            <w:r>
+              <w:rPr>
+                <w:rFonts w:ascii="Arial" w:hAnsi="Arial" w:cs="Arial"/>
+              </w:rPr>
+              <w:t>low-impact</w:t>
+            </w:r>
+            <w:proofErr w:type="gramEnd"/>
+            <w:r>
+              <w:rPr>
+                <w:rFonts w:ascii="Arial" w:hAnsi="Arial" w:cs="Arial"/>
+              </w:rPr>
+              <w:t>, the Project Manager has the authority to approve or deny the request.</w:t>
             </w:r>
           </w:p>
           <w:p>
@@ -33135,7 +33305,21 @@
               <w:rPr>
                 <w:rFonts w:ascii="Arial" w:hAnsi="Arial" w:cs="Arial"/>
               </w:rPr>
-              <w:t>If the change request is categorized as high-impact, the Project Sponsor has the sole authority to approve or deny the request.</w:t>
+              <w:t xml:space="preserve">If the change request is categorized as </w:t>
+            </w:r>
+            <w:proofErr w:type="gramStart"/>
+            <w:r>
+              <w:rPr>
+                <w:rFonts w:ascii="Arial" w:hAnsi="Arial" w:cs="Arial"/>
+              </w:rPr>
+              <w:t>high-impact</w:t>
+            </w:r>
+            <w:proofErr w:type="gramEnd"/>
+            <w:r>
+              <w:rPr>
+                <w:rFonts w:ascii="Arial" w:hAnsi="Arial" w:cs="Arial"/>
+              </w:rPr>
+              <w:t>, the Project Sponsor has the sole authority to approve or deny the request.</w:t>
             </w:r>
           </w:p>
           <w:p>
@@ -33609,11 +33793,19 @@
           <w:rFonts w:ascii="Arial" w:hAnsi="Arial" w:cs="Arial"/>
         </w:rPr>
       </w:pPr>
-      <w:r>
-        <w:rPr>
-          <w:rFonts w:ascii="Arial" w:hAnsi="Arial" w:cs="Arial"/>
-        </w:rPr>
-        <w:t>In order to monitor the progress of change requests, each step is associated with a specific change request status, as illustrated in the table below:</w:t>
+      <w:proofErr w:type="gramStart"/>
+      <w:r>
+        <w:rPr>
+          <w:rFonts w:ascii="Arial" w:hAnsi="Arial" w:cs="Arial"/>
+        </w:rPr>
+        <w:t>In order to</w:t>
+      </w:r>
+      <w:proofErr w:type="gramEnd"/>
+      <w:r>
+        <w:rPr>
+          <w:rFonts w:ascii="Arial" w:hAnsi="Arial" w:cs="Arial"/>
+        </w:rPr>
+        <w:t xml:space="preserve"> monitor the progress of change requests, each step is associated with a specific change request status, as illustrated in the table below:</w:t>
       </w:r>
     </w:p>
     <w:tbl>
@@ -35115,7 +35307,21 @@
         <w:rPr>
           <w:rFonts w:ascii="Arial" w:hAnsi="Arial" w:cs="Arial"/>
         </w:rPr>
-        <w:t>Accessibility: Communication should be accessible to all stakeholders, taking into account language requirements, cultural considerations, and any accessibility needs.</w:t>
+        <w:t xml:space="preserve">Accessibility: Communication should be accessible to all stakeholders, </w:t>
+      </w:r>
+      <w:proofErr w:type="gramStart"/>
+      <w:r>
+        <w:rPr>
+          <w:rFonts w:ascii="Arial" w:hAnsi="Arial" w:cs="Arial"/>
+        </w:rPr>
+        <w:t>taking into account</w:t>
+      </w:r>
+      <w:proofErr w:type="gramEnd"/>
+      <w:r>
+        <w:rPr>
+          <w:rFonts w:ascii="Arial" w:hAnsi="Arial" w:cs="Arial"/>
+        </w:rPr>
+        <w:t xml:space="preserve"> language requirements, cultural considerations, and any accessibility needs.</w:t>
       </w:r>
     </w:p>
     <w:p>
@@ -35810,7 +36016,21 @@
         <w:rPr>
           <w:rFonts w:ascii="Arial" w:hAnsi="Arial" w:cs="Arial"/>
         </w:rPr>
-        <w:t>When deciding on the most suitable communication methods and technologies for the Tracking Activity Project Management System, several factors should be taken into account:</w:t>
+        <w:t xml:space="preserve">When deciding on the most suitable communication methods and technologies for the Tracking Activity Project Management System, several factors should be </w:t>
+      </w:r>
+      <w:proofErr w:type="gramStart"/>
+      <w:r>
+        <w:rPr>
+          <w:rFonts w:ascii="Arial" w:hAnsi="Arial" w:cs="Arial"/>
+        </w:rPr>
+        <w:t>taken into account</w:t>
+      </w:r>
+      <w:proofErr w:type="gramEnd"/>
+      <w:r>
+        <w:rPr>
+          <w:rFonts w:ascii="Arial" w:hAnsi="Arial" w:cs="Arial"/>
+        </w:rPr>
+        <w:t>:</w:t>
       </w:r>
     </w:p>
     <w:p>
@@ -37576,7 +37796,21 @@
         <w:rPr>
           <w:rFonts w:ascii="Arial" w:hAnsi="Arial" w:cs="Arial"/>
         </w:rPr>
-        <w:t>Web Portal/Network Tool: Utilizing a centralized platform like SharePoint or project management software can enhance communication and collaboration among team members and stakeholders. Such tools provide a common space for sharing documents, updates, and discussions, improving access to information and fostering collaboration.</w:t>
+        <w:t xml:space="preserve">Web Portal/Network Tool: Utilizing a centralized platform like SharePoint or project management software can enhance communication and collaboration among team members and stakeholders. Such tools provide a common space for sharing documents, updates, and discussions, improving access to </w:t>
+      </w:r>
+      <w:proofErr w:type="gramStart"/>
+      <w:r>
+        <w:rPr>
+          <w:rFonts w:ascii="Arial" w:hAnsi="Arial" w:cs="Arial"/>
+        </w:rPr>
+        <w:t>information</w:t>
+      </w:r>
+      <w:proofErr w:type="gramEnd"/>
+      <w:r>
+        <w:rPr>
+          <w:rFonts w:ascii="Arial" w:hAnsi="Arial" w:cs="Arial"/>
+        </w:rPr>
+        <w:t xml:space="preserve"> and fostering collaboration.</w:t>
       </w:r>
     </w:p>
     <w:p>
@@ -37760,7 +37994,35 @@
         <w:rPr>
           <w:rFonts w:ascii="Arial" w:hAnsi="Arial" w:cs="Arial"/>
         </w:rPr>
-        <w:t>Attempt to resolve within the team: The team should first make an effort to resolve the issue internally. They should engage in open and constructive discussions, involving relevant team members and stakeholders, in an attempt to find a resolution.</w:t>
+        <w:t xml:space="preserve">Attempt to resolve within the team: The team should first </w:t>
+      </w:r>
+      <w:proofErr w:type="gramStart"/>
+      <w:r>
+        <w:rPr>
+          <w:rFonts w:ascii="Arial" w:hAnsi="Arial" w:cs="Arial"/>
+        </w:rPr>
+        <w:t>make an effort</w:t>
+      </w:r>
+      <w:proofErr w:type="gramEnd"/>
+      <w:r>
+        <w:rPr>
+          <w:rFonts w:ascii="Arial" w:hAnsi="Arial" w:cs="Arial"/>
+        </w:rPr>
+        <w:t xml:space="preserve"> to resolve the issue internally. They should engage in open and constructive discussions, involving relevant team members and stakeholders, </w:t>
+      </w:r>
+      <w:proofErr w:type="gramStart"/>
+      <w:r>
+        <w:rPr>
+          <w:rFonts w:ascii="Arial" w:hAnsi="Arial" w:cs="Arial"/>
+        </w:rPr>
+        <w:t>in an attempt to</w:t>
+      </w:r>
+      <w:proofErr w:type="gramEnd"/>
+      <w:r>
+        <w:rPr>
+          <w:rFonts w:ascii="Arial" w:hAnsi="Arial" w:cs="Arial"/>
+        </w:rPr>
+        <w:t xml:space="preserve"> find a resolution.</w:t>
       </w:r>
     </w:p>
     <w:p>
@@ -39157,7 +39419,21 @@
               <w:rPr>
                 <w:rFonts w:ascii="Arial" w:hAnsi="Arial" w:cs="Arial"/>
               </w:rPr>
-              <w:t>Project team leader responsible for creating the project and managing the team, all in order to the enhancement of the system.</w:t>
+              <w:t xml:space="preserve">Project team leader responsible for creating the project and managing the team, all </w:t>
+            </w:r>
+            <w:proofErr w:type="gramStart"/>
+            <w:r>
+              <w:rPr>
+                <w:rFonts w:ascii="Arial" w:hAnsi="Arial" w:cs="Arial"/>
+              </w:rPr>
+              <w:t>in order to</w:t>
+            </w:r>
+            <w:proofErr w:type="gramEnd"/>
+            <w:r>
+              <w:rPr>
+                <w:rFonts w:ascii="Arial" w:hAnsi="Arial" w:cs="Arial"/>
+              </w:rPr>
+              <w:t xml:space="preserve"> the enhancement of the system.</w:t>
             </w:r>
           </w:p>
         </w:tc>
@@ -40794,7 +41070,21 @@
         <w:rPr>
           <w:rFonts w:ascii="Arial" w:hAnsi="Arial" w:cs="Arial"/>
         </w:rPr>
-        <w:t>: The project team will develop contingency plans for significant risks that could significantly impact the project's success. These plans will outline the steps required to minimize the impact of the risk and ensure project progress. Contingency plans will be regularly reviewed and updated as the project progresses and new risks emerge.</w:t>
+        <w:t xml:space="preserve">: The project team will develop contingency plans for significant risks that could significantly impact the project's success. These plans will outline the steps required to minimize the impact of the risk and ensure project progress. Contingency plans will be regularly reviewed and updated as the project </w:t>
+      </w:r>
+      <w:proofErr w:type="gramStart"/>
+      <w:r>
+        <w:rPr>
+          <w:rFonts w:ascii="Arial" w:hAnsi="Arial" w:cs="Arial"/>
+        </w:rPr>
+        <w:t>progresses</w:t>
+      </w:r>
+      <w:proofErr w:type="gramEnd"/>
+      <w:r>
+        <w:rPr>
+          <w:rFonts w:ascii="Arial" w:hAnsi="Arial" w:cs="Arial"/>
+        </w:rPr>
+        <w:t xml:space="preserve"> and new risks emerge.</w:t>
       </w:r>
     </w:p>
     <w:p>
@@ -41080,7 +41370,21 @@
         <w:rPr>
           <w:rFonts w:ascii="Arial" w:hAnsi="Arial" w:cs="Arial"/>
         </w:rPr>
-        <w:t>Risk Mitigation: Mitigation plans will be developed for risks with a high likelihood of occurrence and significant impact. The project team will devise strategies and measures to reduce or prevent these risks. Additionally, backup plans will be formulated for risks that cannot be entirely eliminated, ensuring alternative approaches are in place.</w:t>
+        <w:t xml:space="preserve">Risk Mitigation: Mitigation plans will be developed for risks with a high likelihood of occurrence and significant impact. The project team will devise strategies and measures to reduce or prevent these risks. Additionally, backup plans will be formulated for risks that cannot be </w:t>
+      </w:r>
+      <w:proofErr w:type="gramStart"/>
+      <w:r>
+        <w:rPr>
+          <w:rFonts w:ascii="Arial" w:hAnsi="Arial" w:cs="Arial"/>
+        </w:rPr>
+        <w:t>entirely eliminated</w:t>
+      </w:r>
+      <w:proofErr w:type="gramEnd"/>
+      <w:r>
+        <w:rPr>
+          <w:rFonts w:ascii="Arial" w:hAnsi="Arial" w:cs="Arial"/>
+        </w:rPr>
+        <w:t>, ensuring alternative approaches are in place.</w:t>
       </w:r>
     </w:p>
     <w:p>
@@ -41260,7 +41564,21 @@
         <w:rPr>
           <w:rFonts w:ascii="Arial" w:hAnsi="Arial" w:cs="Arial"/>
         </w:rPr>
-        <w:t>The risk register is regularly updated to ensure that new risks are captured and existing risks are effectively managed throughout the project lifecycle. The project team will continue to monitor and evaluate risks to maintain a proactive risk management approach.</w:t>
+        <w:t xml:space="preserve">The risk register is regularly updated to ensure that new risks are </w:t>
+      </w:r>
+      <w:proofErr w:type="gramStart"/>
+      <w:r>
+        <w:rPr>
+          <w:rFonts w:ascii="Arial" w:hAnsi="Arial" w:cs="Arial"/>
+        </w:rPr>
+        <w:t>captured</w:t>
+      </w:r>
+      <w:proofErr w:type="gramEnd"/>
+      <w:r>
+        <w:rPr>
+          <w:rFonts w:ascii="Arial" w:hAnsi="Arial" w:cs="Arial"/>
+        </w:rPr>
+        <w:t xml:space="preserve"> and existing risks are effectively managed throughout the project lifecycle. The project team will continue to monitor and evaluate risks to maintain a proactive risk management approach.</w:t>
       </w:r>
     </w:p>
     <w:p>
@@ -42393,8 +42711,16 @@
         <w:rPr>
           <w:rFonts w:ascii="Arial" w:hAnsi="Arial" w:cs="Arial"/>
         </w:rPr>
-        <w:t>Lack of technical expertise to develop the system</w:t>
-      </w:r>
+        <w:t xml:space="preserve">Lack of technical expertise to develop the </w:t>
+      </w:r>
+      <w:proofErr w:type="gramStart"/>
+      <w:r>
+        <w:rPr>
+          <w:rFonts w:ascii="Arial" w:hAnsi="Arial" w:cs="Arial"/>
+        </w:rPr>
+        <w:t>system</w:t>
+      </w:r>
+      <w:proofErr w:type="gramEnd"/>
     </w:p>
     <w:p>
       <w:pPr>
@@ -42407,8 +42733,16 @@
         <w:rPr>
           <w:rFonts w:ascii="Arial" w:hAnsi="Arial" w:cs="Arial"/>
         </w:rPr>
-        <w:t>Failure of the new system to integrate with the current systems</w:t>
-      </w:r>
+        <w:t xml:space="preserve">Failure of the new system to integrate with the current </w:t>
+      </w:r>
+      <w:proofErr w:type="gramStart"/>
+      <w:r>
+        <w:rPr>
+          <w:rFonts w:ascii="Arial" w:hAnsi="Arial" w:cs="Arial"/>
+        </w:rPr>
+        <w:t>systems</w:t>
+      </w:r>
+      <w:proofErr w:type="gramEnd"/>
     </w:p>
     <w:p>
       <w:pPr>

</xml_diff>

<commit_message>
0.3.System Requirements Specifications     10.4.Development Tools Specification
10.3.System Requirements Specifications
10.4.Development Tools Specification
</commit_message>
<xml_diff>
--- a/documentation/projman/TAPM Project Managament Plan.docx
+++ b/documentation/projman/TAPM Project Managament Plan.docx
@@ -23878,21 +23878,7 @@
         <w:rPr>
           <w:rFonts w:ascii="Arial" w:hAnsi="Arial" w:cs="Arial"/>
         </w:rPr>
-        <w:t xml:space="preserve">Authority and responsibility for scope management will be held by Noreen Keziah S. </w:t>
-      </w:r>
-      <w:proofErr w:type="spellStart"/>
-      <w:r>
-        <w:rPr>
-          <w:rFonts w:ascii="Arial" w:hAnsi="Arial" w:cs="Arial"/>
-        </w:rPr>
-        <w:t>Sioco</w:t>
-      </w:r>
-      <w:proofErr w:type="spellEnd"/>
-      <w:r>
-        <w:rPr>
-          <w:rFonts w:ascii="Arial" w:hAnsi="Arial" w:cs="Arial"/>
-        </w:rPr>
-        <w:t xml:space="preserve">, the project manager of group Abyss. She will closely collaborate with the project sponsor, Mr. Jayvee </w:t>
+        <w:t xml:space="preserve">Authority and responsibility for scope management will be held by Noreen Keziah S. Sioco, the project manager of group Abyss. She will closely collaborate with the project sponsor, Mr. Jayvee </w:t>
       </w:r>
       <w:proofErr w:type="spellStart"/>
       <w:r>
@@ -26769,16 +26755,8 @@
               <w:rPr>
                 <w:sz w:val="24"/>
               </w:rPr>
-              <w:t xml:space="preserve">Keziah </w:t>
-            </w:r>
-            <w:proofErr w:type="spellStart"/>
-            <w:r>
-              <w:rPr>
-                <w:sz w:val="24"/>
-              </w:rPr>
-              <w:t>Sioco</w:t>
-            </w:r>
-            <w:proofErr w:type="spellEnd"/>
+              <w:t>Keziah Sioco</w:t>
+            </w:r>
           </w:p>
         </w:tc>
         <w:tc>
@@ -34369,16 +34347,8 @@
               <w:rPr>
                 <w:rFonts w:ascii="Arial" w:hAnsi="Arial" w:cs="Arial"/>
               </w:rPr>
-              <w:t xml:space="preserve">Noreen Keziah </w:t>
-            </w:r>
-            <w:proofErr w:type="spellStart"/>
-            <w:r>
-              <w:rPr>
-                <w:rFonts w:ascii="Arial" w:hAnsi="Arial" w:cs="Arial"/>
-              </w:rPr>
-              <w:t>Sioco</w:t>
-            </w:r>
-            <w:proofErr w:type="spellEnd"/>
+              <w:t>Noreen Keziah Sioco</w:t>
+            </w:r>
           </w:p>
         </w:tc>
         <w:tc>
@@ -34918,16 +34888,8 @@
               <w:rPr>
                 <w:rFonts w:ascii="Arial" w:hAnsi="Arial" w:cs="Arial"/>
               </w:rPr>
-              <w:t xml:space="preserve">Noreen Keziah </w:t>
-            </w:r>
-            <w:proofErr w:type="spellStart"/>
-            <w:r>
-              <w:rPr>
-                <w:rFonts w:ascii="Arial" w:hAnsi="Arial" w:cs="Arial"/>
-              </w:rPr>
-              <w:t>Sioco</w:t>
-            </w:r>
-            <w:proofErr w:type="spellEnd"/>
+              <w:t>Noreen Keziah Sioco</w:t>
+            </w:r>
           </w:p>
         </w:tc>
         <w:tc>
@@ -47689,6 +47651,432 @@
       </w:r>
       <w:bookmarkEnd w:id="106"/>
     </w:p>
+    <w:p>
+      <w:pPr>
+        <w:rPr>
+          <w:lang w:val="en-US"/>
+        </w:rPr>
+      </w:pPr>
+    </w:p>
+    <w:tbl>
+      <w:tblPr>
+        <w:tblStyle w:val="TableGrid"/>
+        <w:tblW w:w="0" w:type="auto"/>
+        <w:tblLook w:val="04A0" w:firstRow="1" w:lastRow="0" w:firstColumn="1" w:lastColumn="0" w:noHBand="0" w:noVBand="1"/>
+      </w:tblPr>
+      <w:tblGrid>
+        <w:gridCol w:w="4675"/>
+        <w:gridCol w:w="4675"/>
+      </w:tblGrid>
+      <w:tr>
+        <w:tc>
+          <w:tcPr>
+            <w:tcW w:w="4675" w:type="dxa"/>
+          </w:tcPr>
+          <w:p>
+            <w:pPr>
+              <w:rPr>
+                <w:lang w:val="en-US"/>
+              </w:rPr>
+            </w:pPr>
+            <w:r>
+              <w:rPr>
+                <w:lang w:val="en-US"/>
+              </w:rPr>
+              <w:t>SOFTWARE</w:t>
+            </w:r>
+          </w:p>
+        </w:tc>
+        <w:tc>
+          <w:tcPr>
+            <w:tcW w:w="4675" w:type="dxa"/>
+          </w:tcPr>
+          <w:p>
+            <w:pPr>
+              <w:rPr>
+                <w:lang w:val="en-US"/>
+              </w:rPr>
+            </w:pPr>
+            <w:r>
+              <w:rPr>
+                <w:lang w:val="en-US"/>
+              </w:rPr>
+              <w:t>SPECIFICATIONS</w:t>
+            </w:r>
+          </w:p>
+        </w:tc>
+      </w:tr>
+      <w:tr>
+        <w:tc>
+          <w:tcPr>
+            <w:tcW w:w="4675" w:type="dxa"/>
+          </w:tcPr>
+          <w:p>
+            <w:pPr>
+              <w:rPr>
+                <w:lang w:val="en-US"/>
+              </w:rPr>
+            </w:pPr>
+            <w:r>
+              <w:rPr>
+                <w:lang w:val="en-US"/>
+              </w:rPr>
+              <w:t>Operating System</w:t>
+            </w:r>
+          </w:p>
+        </w:tc>
+        <w:tc>
+          <w:tcPr>
+            <w:tcW w:w="4675" w:type="dxa"/>
+          </w:tcPr>
+          <w:p>
+            <w:pPr>
+              <w:rPr>
+                <w:lang w:val="en-US"/>
+              </w:rPr>
+            </w:pPr>
+            <w:r>
+              <w:rPr>
+                <w:lang w:val="en-US"/>
+              </w:rPr>
+              <w:t>Windows 8 or later (32/64 bit)</w:t>
+            </w:r>
+          </w:p>
+        </w:tc>
+      </w:tr>
+      <w:tr>
+        <w:tc>
+          <w:tcPr>
+            <w:tcW w:w="4675" w:type="dxa"/>
+          </w:tcPr>
+          <w:p>
+            <w:pPr>
+              <w:rPr>
+                <w:lang w:val="en-US"/>
+              </w:rPr>
+            </w:pPr>
+            <w:r>
+              <w:rPr>
+                <w:lang w:val="en-US"/>
+              </w:rPr>
+              <w:t>Visual Studio Code</w:t>
+            </w:r>
+          </w:p>
+        </w:tc>
+        <w:tc>
+          <w:tcPr>
+            <w:tcW w:w="4675" w:type="dxa"/>
+          </w:tcPr>
+          <w:p>
+            <w:pPr>
+              <w:rPr>
+                <w:lang w:val="en-US"/>
+              </w:rPr>
+            </w:pPr>
+            <w:r>
+              <w:rPr>
+                <w:lang w:val="en-US"/>
+              </w:rPr>
+              <w:t>Version: 1.37.1</w:t>
+            </w:r>
+          </w:p>
+        </w:tc>
+      </w:tr>
+      <w:tr>
+        <w:tc>
+          <w:tcPr>
+            <w:tcW w:w="4675" w:type="dxa"/>
+          </w:tcPr>
+          <w:p>
+            <w:pPr>
+              <w:rPr>
+                <w:lang w:val="en-US"/>
+              </w:rPr>
+            </w:pPr>
+          </w:p>
+          <w:p>
+            <w:pPr>
+              <w:rPr>
+                <w:lang w:val="en-US"/>
+              </w:rPr>
+            </w:pPr>
+          </w:p>
+          <w:p>
+            <w:pPr>
+              <w:rPr>
+                <w:lang w:val="en-US"/>
+              </w:rPr>
+            </w:pPr>
+          </w:p>
+          <w:p>
+            <w:pPr>
+              <w:rPr>
+                <w:lang w:val="en-US"/>
+              </w:rPr>
+            </w:pPr>
+          </w:p>
+          <w:p>
+            <w:pPr>
+              <w:rPr>
+                <w:lang w:val="en-US"/>
+              </w:rPr>
+            </w:pPr>
+          </w:p>
+          <w:p>
+            <w:pPr>
+              <w:rPr>
+                <w:lang w:val="en-US"/>
+              </w:rPr>
+            </w:pPr>
+          </w:p>
+          <w:p>
+            <w:pPr>
+              <w:rPr>
+                <w:lang w:val="en-US"/>
+              </w:rPr>
+            </w:pPr>
+          </w:p>
+          <w:p>
+            <w:pPr>
+              <w:rPr>
+                <w:lang w:val="en-US"/>
+              </w:rPr>
+            </w:pPr>
+            <w:r>
+              <w:rPr>
+                <w:lang w:val="en-US"/>
+              </w:rPr>
+              <w:lastRenderedPageBreak/>
+              <w:t>Browser</w:t>
+            </w:r>
+          </w:p>
+        </w:tc>
+        <w:tc>
+          <w:tcPr>
+            <w:tcW w:w="4675" w:type="dxa"/>
+          </w:tcPr>
+          <w:p>
+            <w:pPr>
+              <w:rPr>
+                <w:lang w:val="en-US"/>
+              </w:rPr>
+            </w:pPr>
+            <w:r>
+              <w:rPr>
+                <w:lang w:val="en-US"/>
+              </w:rPr>
+              <w:lastRenderedPageBreak/>
+              <w:t>Chrome (Windows version: 80.0.3987.87, macOS</w:t>
+            </w:r>
+          </w:p>
+          <w:p>
+            <w:pPr>
+              <w:rPr>
+                <w:lang w:val="en-US"/>
+              </w:rPr>
+            </w:pPr>
+            <w:r>
+              <w:rPr>
+                <w:lang w:val="en-US"/>
+              </w:rPr>
+              <w:t>Version: 80.0.3987.87, Linux version: 80.0.3987.87, Android version: 80.0.3987.87, iOS version: 80.3987.88</w:t>
+            </w:r>
+          </w:p>
+          <w:p>
+            <w:pPr>
+              <w:rPr>
+                <w:lang w:val="en-US"/>
+              </w:rPr>
+            </w:pPr>
+          </w:p>
+          <w:p>
+            <w:pPr>
+              <w:rPr>
+                <w:lang w:val="en-US"/>
+              </w:rPr>
+            </w:pPr>
+            <w:r>
+              <w:rPr>
+                <w:lang w:val="en-US"/>
+              </w:rPr>
+              <w:lastRenderedPageBreak/>
+              <w:t>Firefox (Standard Desktop version: 72.0.2, Extended Support version: 68.4.2, iOS Mobile version:22.0, Android Mobile Version: 68.4.2)</w:t>
+            </w:r>
+          </w:p>
+          <w:p>
+            <w:pPr>
+              <w:rPr>
+                <w:lang w:val="en-US"/>
+              </w:rPr>
+            </w:pPr>
+          </w:p>
+          <w:p>
+            <w:pPr>
+              <w:rPr>
+                <w:lang w:val="en-US"/>
+              </w:rPr>
+            </w:pPr>
+            <w:r>
+              <w:rPr>
+                <w:lang w:val="en-US"/>
+              </w:rPr>
+              <w:t xml:space="preserve">Safari (macOS Laptops and Desktops version: 13.0, iOS iPhone, </w:t>
+            </w:r>
+            <w:proofErr w:type="gramStart"/>
+            <w:r>
+              <w:rPr>
+                <w:lang w:val="en-US"/>
+              </w:rPr>
+              <w:t>iPad</w:t>
+            </w:r>
+            <w:proofErr w:type="gramEnd"/>
+            <w:r>
+              <w:rPr>
+                <w:lang w:val="en-US"/>
+              </w:rPr>
+              <w:t xml:space="preserve"> and iPod version 13.0)</w:t>
+            </w:r>
+          </w:p>
+          <w:p>
+            <w:pPr>
+              <w:rPr>
+                <w:lang w:val="en-US"/>
+              </w:rPr>
+            </w:pPr>
+          </w:p>
+          <w:p>
+            <w:pPr>
+              <w:rPr>
+                <w:lang w:val="en-US"/>
+              </w:rPr>
+            </w:pPr>
+            <w:r>
+              <w:rPr>
+                <w:lang w:val="en-US"/>
+              </w:rPr>
+              <w:t>Internet Explorer (Windows 10* version: 11.0, Windows version: 8.1, Windows RT version: 8.1, Windows version: 8, Windows RT version:10.0, Windows 7 version: 11.0, Windows Vista version: 9.0, Windows XP version: 8.0)</w:t>
+            </w:r>
+          </w:p>
+        </w:tc>
+      </w:tr>
+      <w:tr>
+        <w:tc>
+          <w:tcPr>
+            <w:tcW w:w="4675" w:type="dxa"/>
+          </w:tcPr>
+          <w:p>
+            <w:pPr>
+              <w:rPr>
+                <w:lang w:val="en-US"/>
+              </w:rPr>
+            </w:pPr>
+            <w:r>
+              <w:rPr>
+                <w:lang w:val="en-US"/>
+              </w:rPr>
+              <w:lastRenderedPageBreak/>
+              <w:t>XAMPP</w:t>
+            </w:r>
+          </w:p>
+        </w:tc>
+        <w:tc>
+          <w:tcPr>
+            <w:tcW w:w="4675" w:type="dxa"/>
+          </w:tcPr>
+          <w:p>
+            <w:pPr>
+              <w:rPr>
+                <w:lang w:val="en-US"/>
+              </w:rPr>
+            </w:pPr>
+            <w:r>
+              <w:rPr>
+                <w:lang w:val="en-US"/>
+              </w:rPr>
+              <w:t>Version: 7.4.1</w:t>
+            </w:r>
+          </w:p>
+        </w:tc>
+      </w:tr>
+      <w:tr>
+        <w:tc>
+          <w:tcPr>
+            <w:tcW w:w="4675" w:type="dxa"/>
+          </w:tcPr>
+          <w:p>
+            <w:pPr>
+              <w:rPr>
+                <w:lang w:val="en-US"/>
+              </w:rPr>
+            </w:pPr>
+            <w:r>
+              <w:rPr>
+                <w:lang w:val="en-US"/>
+              </w:rPr>
+              <w:t>Laravel</w:t>
+            </w:r>
+          </w:p>
+        </w:tc>
+        <w:tc>
+          <w:tcPr>
+            <w:tcW w:w="4675" w:type="dxa"/>
+          </w:tcPr>
+          <w:p>
+            <w:pPr>
+              <w:rPr>
+                <w:lang w:val="en-US"/>
+              </w:rPr>
+            </w:pPr>
+            <w:r>
+              <w:rPr>
+                <w:lang w:val="en-US"/>
+              </w:rPr>
+              <w:t>Version: 5.8</w:t>
+            </w:r>
+          </w:p>
+        </w:tc>
+      </w:tr>
+      <w:tr>
+        <w:tc>
+          <w:tcPr>
+            <w:tcW w:w="4675" w:type="dxa"/>
+          </w:tcPr>
+          <w:p>
+            <w:pPr>
+              <w:rPr>
+                <w:lang w:val="en-US"/>
+              </w:rPr>
+            </w:pPr>
+            <w:proofErr w:type="spellStart"/>
+            <w:r>
+              <w:rPr>
+                <w:lang w:val="en-US"/>
+              </w:rPr>
+              <w:t>Github</w:t>
+            </w:r>
+            <w:proofErr w:type="spellEnd"/>
+          </w:p>
+        </w:tc>
+        <w:tc>
+          <w:tcPr>
+            <w:tcW w:w="4675" w:type="dxa"/>
+          </w:tcPr>
+          <w:p>
+            <w:pPr>
+              <w:rPr>
+                <w:lang w:val="en-US"/>
+              </w:rPr>
+            </w:pPr>
+            <w:r>
+              <w:rPr>
+                <w:lang w:val="en-US"/>
+              </w:rPr>
+              <w:t>Version: 2.3.1</w:t>
+            </w:r>
+          </w:p>
+        </w:tc>
+      </w:tr>
+    </w:tbl>
     <w:p/>
     <w:p>
       <w:pPr>
@@ -47713,6 +48101,248 @@
       </w:r>
       <w:bookmarkEnd w:id="107"/>
     </w:p>
+    <w:tbl>
+      <w:tblPr>
+        <w:tblStyle w:val="TableGrid"/>
+        <w:tblW w:w="0" w:type="auto"/>
+        <w:tblLook w:val="04A0" w:firstRow="1" w:lastRow="0" w:firstColumn="1" w:lastColumn="0" w:noHBand="0" w:noVBand="1"/>
+      </w:tblPr>
+      <w:tblGrid>
+        <w:gridCol w:w="4675"/>
+        <w:gridCol w:w="4675"/>
+      </w:tblGrid>
+      <w:tr>
+        <w:tc>
+          <w:tcPr>
+            <w:tcW w:w="4675" w:type="dxa"/>
+          </w:tcPr>
+          <w:p>
+            <w:pPr>
+              <w:rPr>
+                <w:lang w:val="en-US"/>
+              </w:rPr>
+            </w:pPr>
+            <w:r>
+              <w:rPr>
+                <w:lang w:val="en-US"/>
+              </w:rPr>
+              <w:t>SOFTWARE</w:t>
+            </w:r>
+          </w:p>
+        </w:tc>
+        <w:tc>
+          <w:tcPr>
+            <w:tcW w:w="4675" w:type="dxa"/>
+          </w:tcPr>
+          <w:p>
+            <w:pPr>
+              <w:rPr>
+                <w:lang w:val="en-US"/>
+              </w:rPr>
+            </w:pPr>
+            <w:r>
+              <w:rPr>
+                <w:lang w:val="en-US"/>
+              </w:rPr>
+              <w:t>SPECIFICATIONS</w:t>
+            </w:r>
+          </w:p>
+        </w:tc>
+      </w:tr>
+      <w:tr>
+        <w:tc>
+          <w:tcPr>
+            <w:tcW w:w="4675" w:type="dxa"/>
+          </w:tcPr>
+          <w:p>
+            <w:pPr>
+              <w:rPr>
+                <w:lang w:val="en-US"/>
+              </w:rPr>
+            </w:pPr>
+            <w:r>
+              <w:rPr>
+                <w:lang w:val="en-US"/>
+              </w:rPr>
+              <w:t>Operating System</w:t>
+            </w:r>
+          </w:p>
+        </w:tc>
+        <w:tc>
+          <w:tcPr>
+            <w:tcW w:w="4675" w:type="dxa"/>
+          </w:tcPr>
+          <w:p>
+            <w:pPr>
+              <w:rPr>
+                <w:lang w:val="en-US"/>
+              </w:rPr>
+            </w:pPr>
+            <w:r>
+              <w:rPr>
+                <w:lang w:val="en-US"/>
+              </w:rPr>
+              <w:t>Windows 7 or later (32/64 bit)</w:t>
+            </w:r>
+          </w:p>
+        </w:tc>
+      </w:tr>
+      <w:tr>
+        <w:tc>
+          <w:tcPr>
+            <w:tcW w:w="4675" w:type="dxa"/>
+          </w:tcPr>
+          <w:p>
+            <w:pPr>
+              <w:rPr>
+                <w:lang w:val="en-US"/>
+              </w:rPr>
+            </w:pPr>
+          </w:p>
+          <w:p>
+            <w:pPr>
+              <w:rPr>
+                <w:lang w:val="en-US"/>
+              </w:rPr>
+            </w:pPr>
+          </w:p>
+          <w:p>
+            <w:pPr>
+              <w:rPr>
+                <w:lang w:val="en-US"/>
+              </w:rPr>
+            </w:pPr>
+          </w:p>
+          <w:p>
+            <w:pPr>
+              <w:rPr>
+                <w:lang w:val="en-US"/>
+              </w:rPr>
+            </w:pPr>
+          </w:p>
+          <w:p>
+            <w:pPr>
+              <w:rPr>
+                <w:lang w:val="en-US"/>
+              </w:rPr>
+            </w:pPr>
+          </w:p>
+          <w:p>
+            <w:pPr>
+              <w:rPr>
+                <w:lang w:val="en-US"/>
+              </w:rPr>
+            </w:pPr>
+          </w:p>
+          <w:p>
+            <w:pPr>
+              <w:rPr>
+                <w:lang w:val="en-US"/>
+              </w:rPr>
+            </w:pPr>
+            <w:r>
+              <w:rPr>
+                <w:lang w:val="en-US"/>
+              </w:rPr>
+              <w:t>Browser</w:t>
+            </w:r>
+          </w:p>
+        </w:tc>
+        <w:tc>
+          <w:tcPr>
+            <w:tcW w:w="4675" w:type="dxa"/>
+          </w:tcPr>
+          <w:p>
+            <w:pPr>
+              <w:rPr>
+                <w:lang w:val="en-US"/>
+              </w:rPr>
+            </w:pPr>
+            <w:r>
+              <w:rPr>
+                <w:lang w:val="en-US"/>
+              </w:rPr>
+              <w:t>Chrome (Windows version: 80.0.3987.87, macOS version: 80.0.3787.87, Linux version: 80.0.3987.87, Android version: 80.0.3987.87, iOS version: 80.0.3987.88)</w:t>
+            </w:r>
+          </w:p>
+          <w:p>
+            <w:pPr>
+              <w:rPr>
+                <w:lang w:val="en-US"/>
+              </w:rPr>
+            </w:pPr>
+          </w:p>
+          <w:p>
+            <w:pPr>
+              <w:rPr>
+                <w:lang w:val="en-US"/>
+              </w:rPr>
+            </w:pPr>
+            <w:r>
+              <w:rPr>
+                <w:lang w:val="en-US"/>
+              </w:rPr>
+              <w:t>Firefox (Standard Desktop version: 72.0.2, Extended Support version: 68.4.2, iOS Mobile version:22.0, Android Mobile Version: 68.4.2)</w:t>
+            </w:r>
+          </w:p>
+          <w:p>
+            <w:pPr>
+              <w:rPr>
+                <w:lang w:val="en-US"/>
+              </w:rPr>
+            </w:pPr>
+          </w:p>
+          <w:p>
+            <w:pPr>
+              <w:rPr>
+                <w:lang w:val="en-US"/>
+              </w:rPr>
+            </w:pPr>
+            <w:r>
+              <w:rPr>
+                <w:lang w:val="en-US"/>
+              </w:rPr>
+              <w:t xml:space="preserve">Safari (macOS Laptops and Desktops version: 13.0, iOS iPhone, </w:t>
+            </w:r>
+            <w:proofErr w:type="gramStart"/>
+            <w:r>
+              <w:rPr>
+                <w:lang w:val="en-US"/>
+              </w:rPr>
+              <w:t>iPad</w:t>
+            </w:r>
+            <w:proofErr w:type="gramEnd"/>
+            <w:r>
+              <w:rPr>
+                <w:lang w:val="en-US"/>
+              </w:rPr>
+              <w:t xml:space="preserve"> and iPod version 13.0)</w:t>
+            </w:r>
+          </w:p>
+          <w:p>
+            <w:pPr>
+              <w:rPr>
+                <w:lang w:val="en-US"/>
+              </w:rPr>
+            </w:pPr>
+          </w:p>
+          <w:p>
+            <w:pPr>
+              <w:rPr>
+                <w:lang w:val="en-US"/>
+              </w:rPr>
+            </w:pPr>
+            <w:r>
+              <w:rPr>
+                <w:lang w:val="en-US"/>
+              </w:rPr>
+              <w:t>Internet Explorer (Windows 10* version: 11.0, Windows version: 8.1, Windows RT version: 8.1, Windows version: 8, Windows RT version:10.0, Windows 7 version: 11.0, Windows Vista version: 9.0, Windows XP version: 8.0)</w:t>
+            </w:r>
+          </w:p>
+        </w:tc>
+      </w:tr>
+    </w:tbl>
+    <w:p/>
     <w:p/>
     <w:p>
       <w:pPr>
@@ -47761,6 +48391,254 @@
       </w:r>
       <w:bookmarkEnd w:id="109"/>
     </w:p>
+    <w:tbl>
+      <w:tblPr>
+        <w:tblStyle w:val="TableGrid"/>
+        <w:tblW w:w="0" w:type="auto"/>
+        <w:tblLook w:val="04A0" w:firstRow="1" w:lastRow="0" w:firstColumn="1" w:lastColumn="0" w:noHBand="0" w:noVBand="1"/>
+      </w:tblPr>
+      <w:tblGrid>
+        <w:gridCol w:w="4675"/>
+        <w:gridCol w:w="4675"/>
+      </w:tblGrid>
+      <w:tr>
+        <w:tc>
+          <w:tcPr>
+            <w:tcW w:w="4675" w:type="dxa"/>
+          </w:tcPr>
+          <w:p>
+            <w:pPr>
+              <w:rPr>
+                <w:lang w:val="en-US"/>
+              </w:rPr>
+            </w:pPr>
+            <w:r>
+              <w:rPr>
+                <w:lang w:val="en-US"/>
+              </w:rPr>
+              <w:t>HARDWARE</w:t>
+            </w:r>
+          </w:p>
+        </w:tc>
+        <w:tc>
+          <w:tcPr>
+            <w:tcW w:w="4675" w:type="dxa"/>
+          </w:tcPr>
+          <w:p>
+            <w:pPr>
+              <w:rPr>
+                <w:lang w:val="en-US"/>
+              </w:rPr>
+            </w:pPr>
+            <w:r>
+              <w:rPr>
+                <w:lang w:val="en-US"/>
+              </w:rPr>
+              <w:t>SPECIFICATIONS</w:t>
+            </w:r>
+          </w:p>
+        </w:tc>
+      </w:tr>
+      <w:tr>
+        <w:tc>
+          <w:tcPr>
+            <w:tcW w:w="4675" w:type="dxa"/>
+          </w:tcPr>
+          <w:p>
+            <w:pPr>
+              <w:rPr>
+                <w:lang w:val="en-US"/>
+              </w:rPr>
+            </w:pPr>
+          </w:p>
+        </w:tc>
+        <w:tc>
+          <w:tcPr>
+            <w:tcW w:w="4675" w:type="dxa"/>
+          </w:tcPr>
+          <w:p>
+            <w:pPr>
+              <w:rPr>
+                <w:lang w:val="en-US"/>
+              </w:rPr>
+            </w:pPr>
+            <w:r>
+              <w:rPr>
+                <w:lang w:val="en-US"/>
+              </w:rPr>
+              <w:t>Processor – dual core @ 2.4 GHz (i5 or i7 Intel processor or equivalent AMD), 64 bits</w:t>
+            </w:r>
+          </w:p>
+        </w:tc>
+      </w:tr>
+      <w:tr>
+        <w:tc>
+          <w:tcPr>
+            <w:tcW w:w="4675" w:type="dxa"/>
+          </w:tcPr>
+          <w:p>
+            <w:pPr>
+              <w:rPr>
+                <w:lang w:val="en-US"/>
+              </w:rPr>
+            </w:pPr>
+            <w:r>
+              <w:rPr>
+                <w:lang w:val="en-US"/>
+              </w:rPr>
+              <w:lastRenderedPageBreak/>
+              <w:t>RAM 8gb</w:t>
+            </w:r>
+          </w:p>
+        </w:tc>
+        <w:tc>
+          <w:tcPr>
+            <w:tcW w:w="4675" w:type="dxa"/>
+          </w:tcPr>
+          <w:p>
+            <w:pPr>
+              <w:rPr>
+                <w:lang w:val="en-US"/>
+              </w:rPr>
+            </w:pPr>
+          </w:p>
+        </w:tc>
+      </w:tr>
+      <w:tr>
+        <w:tc>
+          <w:tcPr>
+            <w:tcW w:w="4675" w:type="dxa"/>
+          </w:tcPr>
+          <w:p>
+            <w:pPr>
+              <w:rPr>
+                <w:lang w:val="en-US"/>
+              </w:rPr>
+            </w:pPr>
+            <w:r>
+              <w:rPr>
+                <w:lang w:val="en-US"/>
+              </w:rPr>
+              <w:t>Free disk space – 1gb</w:t>
+            </w:r>
+          </w:p>
+        </w:tc>
+        <w:tc>
+          <w:tcPr>
+            <w:tcW w:w="4675" w:type="dxa"/>
+          </w:tcPr>
+          <w:p>
+            <w:pPr>
+              <w:rPr>
+                <w:lang w:val="en-US"/>
+              </w:rPr>
+            </w:pPr>
+          </w:p>
+        </w:tc>
+      </w:tr>
+      <w:tr>
+        <w:tc>
+          <w:tcPr>
+            <w:tcW w:w="4675" w:type="dxa"/>
+          </w:tcPr>
+          <w:p>
+            <w:pPr>
+              <w:rPr>
+                <w:lang w:val="en-US"/>
+              </w:rPr>
+            </w:pPr>
+            <w:r>
+              <w:rPr>
+                <w:lang w:val="en-US"/>
+              </w:rPr>
+              <w:t>With access to Wi-Fi or LAN</w:t>
+            </w:r>
+          </w:p>
+        </w:tc>
+        <w:tc>
+          <w:tcPr>
+            <w:tcW w:w="4675" w:type="dxa"/>
+          </w:tcPr>
+          <w:p>
+            <w:pPr>
+              <w:rPr>
+                <w:lang w:val="en-US"/>
+              </w:rPr>
+            </w:pPr>
+          </w:p>
+        </w:tc>
+      </w:tr>
+      <w:tr>
+        <w:tc>
+          <w:tcPr>
+            <w:tcW w:w="4675" w:type="dxa"/>
+          </w:tcPr>
+          <w:p>
+            <w:pPr>
+              <w:rPr>
+                <w:lang w:val="en-US"/>
+              </w:rPr>
+            </w:pPr>
+            <w:r>
+              <w:rPr>
+                <w:lang w:val="en-US"/>
+              </w:rPr>
+              <w:t>Internet Connection</w:t>
+            </w:r>
+          </w:p>
+        </w:tc>
+        <w:tc>
+          <w:tcPr>
+            <w:tcW w:w="4675" w:type="dxa"/>
+          </w:tcPr>
+          <w:p>
+            <w:pPr>
+              <w:rPr>
+                <w:lang w:val="en-US"/>
+              </w:rPr>
+            </w:pPr>
+            <w:r>
+              <w:rPr>
+                <w:lang w:val="en-US"/>
+              </w:rPr>
+              <w:t>At least 5mbps</w:t>
+            </w:r>
+          </w:p>
+        </w:tc>
+      </w:tr>
+      <w:tr>
+        <w:tc>
+          <w:tcPr>
+            <w:tcW w:w="4675" w:type="dxa"/>
+          </w:tcPr>
+          <w:p>
+            <w:pPr>
+              <w:rPr>
+                <w:lang w:val="en-US"/>
+              </w:rPr>
+            </w:pPr>
+            <w:r>
+              <w:rPr>
+                <w:lang w:val="en-US"/>
+              </w:rPr>
+              <w:t>At least 4gb/LTE connection</w:t>
+            </w:r>
+          </w:p>
+        </w:tc>
+        <w:tc>
+          <w:tcPr>
+            <w:tcW w:w="4675" w:type="dxa"/>
+          </w:tcPr>
+          <w:p>
+            <w:pPr>
+              <w:rPr>
+                <w:lang w:val="en-US"/>
+              </w:rPr>
+            </w:pPr>
+          </w:p>
+        </w:tc>
+      </w:tr>
+    </w:tbl>
     <w:p/>
     <w:p>
       <w:pPr>
@@ -47785,6 +48663,299 @@
       </w:r>
       <w:bookmarkEnd w:id="110"/>
     </w:p>
+    <w:tbl>
+      <w:tblPr>
+        <w:tblStyle w:val="TableGrid"/>
+        <w:tblW w:w="0" w:type="auto"/>
+        <w:tblLook w:val="04A0" w:firstRow="1" w:lastRow="0" w:firstColumn="1" w:lastColumn="0" w:noHBand="0" w:noVBand="1"/>
+      </w:tblPr>
+      <w:tblGrid>
+        <w:gridCol w:w="4675"/>
+        <w:gridCol w:w="4675"/>
+      </w:tblGrid>
+      <w:tr>
+        <w:tc>
+          <w:tcPr>
+            <w:tcW w:w="4675" w:type="dxa"/>
+          </w:tcPr>
+          <w:p>
+            <w:pPr>
+              <w:rPr>
+                <w:lang w:val="en-US"/>
+              </w:rPr>
+            </w:pPr>
+            <w:r>
+              <w:rPr>
+                <w:lang w:val="en-US"/>
+              </w:rPr>
+              <w:t>HARDWARE</w:t>
+            </w:r>
+          </w:p>
+        </w:tc>
+        <w:tc>
+          <w:tcPr>
+            <w:tcW w:w="4675" w:type="dxa"/>
+          </w:tcPr>
+          <w:p>
+            <w:pPr>
+              <w:rPr>
+                <w:lang w:val="en-US"/>
+              </w:rPr>
+            </w:pPr>
+            <w:r>
+              <w:rPr>
+                <w:lang w:val="en-US"/>
+              </w:rPr>
+              <w:t>SPECIFICATIONS</w:t>
+            </w:r>
+          </w:p>
+        </w:tc>
+      </w:tr>
+      <w:tr>
+        <w:tc>
+          <w:tcPr>
+            <w:tcW w:w="4675" w:type="dxa"/>
+          </w:tcPr>
+          <w:p>
+            <w:pPr>
+              <w:rPr>
+                <w:lang w:val="en-US"/>
+              </w:rPr>
+            </w:pPr>
+            <w:r>
+              <w:rPr>
+                <w:lang w:val="en-US"/>
+              </w:rPr>
+              <w:t>PC or laptop</w:t>
+            </w:r>
+          </w:p>
+        </w:tc>
+        <w:tc>
+          <w:tcPr>
+            <w:tcW w:w="4675" w:type="dxa"/>
+          </w:tcPr>
+          <w:p>
+            <w:pPr>
+              <w:rPr>
+                <w:lang w:val="en-US"/>
+              </w:rPr>
+            </w:pPr>
+            <w:r>
+              <w:rPr>
+                <w:lang w:val="en-US"/>
+              </w:rPr>
+              <w:t>Processor – dual core @ 2.4 GHz (i5 or i7 Intel processor or equivalent AMD), 64 bits</w:t>
+            </w:r>
+          </w:p>
+        </w:tc>
+      </w:tr>
+      <w:tr>
+        <w:tc>
+          <w:tcPr>
+            <w:tcW w:w="4675" w:type="dxa"/>
+          </w:tcPr>
+          <w:p>
+            <w:pPr>
+              <w:rPr>
+                <w:lang w:val="en-US"/>
+              </w:rPr>
+            </w:pPr>
+            <w:r>
+              <w:rPr>
+                <w:lang w:val="en-US"/>
+              </w:rPr>
+              <w:t>RAM – 4gb recommended</w:t>
+            </w:r>
+          </w:p>
+        </w:tc>
+        <w:tc>
+          <w:tcPr>
+            <w:tcW w:w="4675" w:type="dxa"/>
+          </w:tcPr>
+          <w:p>
+            <w:pPr>
+              <w:rPr>
+                <w:lang w:val="en-US"/>
+              </w:rPr>
+            </w:pPr>
+          </w:p>
+        </w:tc>
+      </w:tr>
+      <w:tr>
+        <w:tc>
+          <w:tcPr>
+            <w:tcW w:w="4675" w:type="dxa"/>
+          </w:tcPr>
+          <w:p>
+            <w:pPr>
+              <w:rPr>
+                <w:lang w:val="en-US"/>
+              </w:rPr>
+            </w:pPr>
+            <w:r>
+              <w:rPr>
+                <w:lang w:val="en-US"/>
+              </w:rPr>
+              <w:t>Free disk space – 1gb</w:t>
+            </w:r>
+          </w:p>
+        </w:tc>
+        <w:tc>
+          <w:tcPr>
+            <w:tcW w:w="4675" w:type="dxa"/>
+          </w:tcPr>
+          <w:p>
+            <w:pPr>
+              <w:rPr>
+                <w:lang w:val="en-US"/>
+              </w:rPr>
+            </w:pPr>
+          </w:p>
+        </w:tc>
+      </w:tr>
+      <w:tr>
+        <w:tc>
+          <w:tcPr>
+            <w:tcW w:w="4675" w:type="dxa"/>
+          </w:tcPr>
+          <w:p>
+            <w:pPr>
+              <w:rPr>
+                <w:lang w:val="en-US"/>
+              </w:rPr>
+            </w:pPr>
+            <w:r>
+              <w:rPr>
+                <w:lang w:val="en-US"/>
+              </w:rPr>
+              <w:t>With access to Wi-Fi or LAN</w:t>
+            </w:r>
+          </w:p>
+        </w:tc>
+        <w:tc>
+          <w:tcPr>
+            <w:tcW w:w="4675" w:type="dxa"/>
+          </w:tcPr>
+          <w:p>
+            <w:pPr>
+              <w:rPr>
+                <w:lang w:val="en-US"/>
+              </w:rPr>
+            </w:pPr>
+          </w:p>
+        </w:tc>
+      </w:tr>
+      <w:tr>
+        <w:tc>
+          <w:tcPr>
+            <w:tcW w:w="4675" w:type="dxa"/>
+          </w:tcPr>
+          <w:p>
+            <w:pPr>
+              <w:rPr>
+                <w:lang w:val="en-US"/>
+              </w:rPr>
+            </w:pPr>
+            <w:r>
+              <w:rPr>
+                <w:lang w:val="en-US"/>
+              </w:rPr>
+              <w:t>Internet Connection</w:t>
+            </w:r>
+          </w:p>
+        </w:tc>
+        <w:tc>
+          <w:tcPr>
+            <w:tcW w:w="4675" w:type="dxa"/>
+          </w:tcPr>
+          <w:p>
+            <w:pPr>
+              <w:rPr>
+                <w:lang w:val="en-US"/>
+              </w:rPr>
+            </w:pPr>
+            <w:r>
+              <w:rPr>
+                <w:lang w:val="en-US"/>
+              </w:rPr>
+              <w:t>At least 5mbps</w:t>
+            </w:r>
+          </w:p>
+        </w:tc>
+      </w:tr>
+      <w:tr>
+        <w:tc>
+          <w:tcPr>
+            <w:tcW w:w="4675" w:type="dxa"/>
+          </w:tcPr>
+          <w:p>
+            <w:pPr>
+              <w:rPr>
+                <w:lang w:val="en-US"/>
+              </w:rPr>
+            </w:pPr>
+            <w:r>
+              <w:rPr>
+                <w:lang w:val="en-US"/>
+              </w:rPr>
+              <w:t>Preferably DSL</w:t>
+            </w:r>
+          </w:p>
+        </w:tc>
+        <w:tc>
+          <w:tcPr>
+            <w:tcW w:w="4675" w:type="dxa"/>
+          </w:tcPr>
+          <w:p>
+            <w:pPr>
+              <w:rPr>
+                <w:lang w:val="en-US"/>
+              </w:rPr>
+            </w:pPr>
+          </w:p>
+        </w:tc>
+      </w:tr>
+      <w:tr>
+        <w:tc>
+          <w:tcPr>
+            <w:tcW w:w="4675" w:type="dxa"/>
+          </w:tcPr>
+          <w:p>
+            <w:pPr>
+              <w:rPr>
+                <w:lang w:val="en-US"/>
+              </w:rPr>
+            </w:pPr>
+            <w:r>
+              <w:rPr>
+                <w:lang w:val="en-US"/>
+              </w:rPr>
+              <w:t>Unlimited plan</w:t>
+            </w:r>
+          </w:p>
+        </w:tc>
+        <w:tc>
+          <w:tcPr>
+            <w:tcW w:w="4675" w:type="dxa"/>
+          </w:tcPr>
+          <w:p>
+            <w:pPr>
+              <w:rPr>
+                <w:lang w:val="en-US"/>
+              </w:rPr>
+            </w:pPr>
+          </w:p>
+        </w:tc>
+      </w:tr>
+    </w:tbl>
+    <w:p>
+      <w:pPr>
+        <w:rPr>
+          <w:lang w:val="en-US"/>
+        </w:rPr>
+      </w:pPr>
+    </w:p>
+    <w:p/>
     <w:p/>
     <w:p>
       <w:pPr>
@@ -47805,7 +48976,6 @@
           <w:bCs/>
           <w:color w:val="auto"/>
         </w:rPr>
-        <w:lastRenderedPageBreak/>
         <w:t>10.5. WBS Dictionary</w:t>
       </w:r>
       <w:bookmarkEnd w:id="111"/>

</xml_diff>